<commit_message>
revision de 16 y 17
</commit_message>
<xml_diff>
--- a/Métodos Estadísticos  posgrado/tarea 3/Tarea-3.docx
+++ b/Métodos Estadísticos  posgrado/tarea 3/Tarea-3.docx
@@ -74,7 +74,7 @@
         <w:t xml:space="preserve">4/12/2021</w:t>
       </w:r>
     </w:p>
-    <w:bookmarkStart w:id="54" w:name="Xd796dbd75324092a303f7ab1a6cc2da7369dcaf"/>
+    <w:bookmarkStart w:id="55" w:name="Xd796dbd75324092a303f7ab1a6cc2da7369dcaf"/>
     <w:p>
       <w:pPr>
         <w:pStyle w:val="Heading1"/>
@@ -83,7 +83,7 @@
         <w:t xml:space="preserve">EJERCICIOS DE DISTRIBUCIONES DE PROBABILIDAD PARA MÉTODOS ESTADÍSTICOS</w:t>
       </w:r>
     </w:p>
-    <w:bookmarkStart w:id="26" w:name="punto-1"/>
+    <w:bookmarkStart w:id="27" w:name="punto-1"/>
     <w:p>
       <w:pPr>
         <w:pStyle w:val="Heading2"/>
@@ -2497,7 +2497,7 @@
       </w:r>
     </w:p>
     <w:bookmarkEnd w:id="23"/>
-    <w:bookmarkStart w:id="25" w:name="la-segunda"/>
+    <w:bookmarkStart w:id="26" w:name="la-segunda"/>
     <w:p>
       <w:pPr>
         <w:pStyle w:val="Heading3"/>
@@ -4699,15 +4699,21 @@
       </m:oMathPara>
     </w:p>
     <w:bookmarkEnd w:id="24"/>
-    <w:bookmarkEnd w:id="25"/>
-    <w:bookmarkEnd w:id="26"/>
-    <w:bookmarkStart w:id="28" w:name="punto-2"/>
-    <w:p>
-      <w:pPr>
-        <w:pStyle w:val="Heading2"/>
-      </w:pPr>
-      <w:r>
-        <w:t xml:space="preserve">Punto 2</w:t>
+    <w:bookmarkStart w:id="25" w:name="Xc3a112183c114380fa96fcb864e3cb119242123"/>
+    <w:p>
+      <w:pPr>
+        <w:pStyle w:val="Heading4"/>
+      </w:pPr>
+      <w:r>
+        <w:t xml:space="preserve">Cuando al tomar muestra de las dos cajas, se obtiene una alverja</w:t>
+      </w:r>
+    </w:p>
+    <w:p>
+      <w:pPr>
+        <w:pStyle w:val="FirstParagraph"/>
+      </w:pPr>
+      <w:r>
+        <w:t xml:space="preserve">Para este caso, pueden pasar dos cosas:</w:t>
       </w:r>
     </w:p>
     <w:p>
@@ -4716,16 +4722,25 @@
           <w:ilvl w:val="0"/>
           <w:numId w:val="1015"/>
         </w:numPr>
-        <w:pStyle w:val="Compact"/>
-      </w:pPr>
-      <w:r>
-        <w:t xml:space="preserve">Los siguientes datos corresponden a los resultados del parcial No1 del curso de Métodos Estadísticos: en el curso únicamente hay Biólogos, Ingenieros Químicos y Agrónomos .Las únicas notas posibles fueron 4.0, 3.0 y 2.0. El 12% son Biólogos y sacaron 4.0. El 15% son Biólogos y sacaron 3.0. El 30% de los Agrónomos sacaron 4.0 y el 20% de los Agrónomos sacaron 2.0. El 50% de los Ingenieros Químicos sacaron 4.0. El 45% de los estudiantes Ingenieros Químicos sacaron 3.0. El 30% de los estudiantes son Biólogos y el 20% son Ingenieros Químicos.</w:t>
-      </w:r>
-      <w:r>
-        <w:t xml:space="preserve"> </w:t>
-      </w:r>
-      <w:r>
-        <w:t xml:space="preserve">Defina una variable aleatoria X como la nota de una persona cualquiera en el curso de Métodos Estadísticos.</w:t>
+        <w:pStyle w:val="SourceCode"/>
+      </w:pPr>
+      <w:r>
+        <w:rPr>
+          <w:rStyle w:val="VerbatimChar"/>
+        </w:rPr>
+        <w:t xml:space="preserve"> + y </w:t>
+      </w:r>
+    </w:p>
+    <w:bookmarkEnd w:id="25"/>
+    <w:bookmarkEnd w:id="26"/>
+    <w:bookmarkEnd w:id="27"/>
+    <w:bookmarkStart w:id="29" w:name="punto-2"/>
+    <w:p>
+      <w:pPr>
+        <w:pStyle w:val="Heading2"/>
+      </w:pPr>
+      <w:r>
+        <w:t xml:space="preserve">Punto 2</w:t>
       </w:r>
     </w:p>
     <w:p>
@@ -4733,6 +4748,24 @@
         <w:numPr>
           <w:ilvl w:val="0"/>
           <w:numId w:val="1016"/>
+        </w:numPr>
+        <w:pStyle w:val="Compact"/>
+      </w:pPr>
+      <w:r>
+        <w:t xml:space="preserve">Los siguientes datos corresponden a los resultados del parcial No1 del curso de Métodos Estadísticos: en el curso únicamente hay Biólogos, Ingenieros Químicos y Agrónomos .Las únicas notas posibles fueron 4.0, 3.0 y 2.0. El 12% son Biólogos y sacaron 4.0. El 15% son Biólogos y sacaron 3.0. El 30% de los Agrónomos sacaron 4.0 y el 20% de los Agrónomos sacaron 2.0. El 50% de los Ingenieros Químicos sacaron 4.0. El 45% de los estudiantes Ingenieros Químicos sacaron 3.0. El 30% de los estudiantes son Biólogos y el 20% son Ingenieros Químicos.</w:t>
+      </w:r>
+      <w:r>
+        <w:t xml:space="preserve"> </w:t>
+      </w:r>
+      <w:r>
+        <w:t xml:space="preserve">Defina una variable aleatoria X como la nota de una persona cualquiera en el curso de Métodos Estadísticos.</w:t>
+      </w:r>
+    </w:p>
+    <w:p>
+      <w:pPr>
+        <w:numPr>
+          <w:ilvl w:val="0"/>
+          <w:numId w:val="1017"/>
         </w:numPr>
         <w:pStyle w:val="Compact"/>
       </w:pPr>
@@ -5431,7 +5464,7 @@
                     </pic:cNvPicPr>
                   </pic:nvPicPr>
                   <pic:blipFill>
-                    <a:blip r:embed="rId27"/>
+                    <a:blip r:embed="rId28"/>
                     <a:stretch>
                       <a:fillRect/>
                     </a:stretch>
@@ -5672,7 +5705,7 @@
       <w:pPr>
         <w:numPr>
           <w:ilvl w:val="0"/>
-          <w:numId w:val="1017"/>
+          <w:numId w:val="1018"/>
         </w:numPr>
         <w:pStyle w:val="Compact"/>
       </w:pPr>
@@ -5684,7 +5717,7 @@
       <w:pPr>
         <w:numPr>
           <w:ilvl w:val="0"/>
-          <w:numId w:val="1018"/>
+          <w:numId w:val="1019"/>
         </w:numPr>
         <w:pStyle w:val="Compact"/>
       </w:pPr>
@@ -5941,6 +5974,160 @@
         <w:rPr>
           <w:rStyle w:val="FloatTok"/>
         </w:rPr>
+        <w:t xml:space="preserve">0.1</w:t>
+      </w:r>
+      <w:r>
+        <w:rPr>
+          <w:rStyle w:val="NormalTok"/>
+        </w:rPr>
+        <w:t xml:space="preserve">)</w:t>
+      </w:r>
+      <w:r>
+        <w:rPr>
+          <w:rStyle w:val="SpecialCharTok"/>
+        </w:rPr>
+        <w:t xml:space="preserve">+</w:t>
+      </w:r>
+      <w:r>
+        <w:rPr>
+          <w:rStyle w:val="NormalTok"/>
+        </w:rPr>
+        <w:t xml:space="preserve">(</w:t>
+      </w:r>
+      <w:r>
+        <w:rPr>
+          <w:rStyle w:val="DecValTok"/>
+        </w:rPr>
+        <w:t xml:space="preserve">9</w:t>
+      </w:r>
+      <w:r>
+        <w:rPr>
+          <w:rStyle w:val="SpecialCharTok"/>
+        </w:rPr>
+        <w:t xml:space="preserve">*</w:t>
+      </w:r>
+      <w:r>
+        <w:rPr>
+          <w:rStyle w:val="FloatTok"/>
+        </w:rPr>
+        <w:t xml:space="preserve">0.49</w:t>
+      </w:r>
+      <w:r>
+        <w:rPr>
+          <w:rStyle w:val="NormalTok"/>
+        </w:rPr>
+        <w:t xml:space="preserve">)</w:t>
+      </w:r>
+      <w:r>
+        <w:rPr>
+          <w:rStyle w:val="SpecialCharTok"/>
+        </w:rPr>
+        <w:t xml:space="preserve">+</w:t>
+      </w:r>
+      <w:r>
+        <w:rPr>
+          <w:rStyle w:val="NormalTok"/>
+        </w:rPr>
+        <w:t xml:space="preserve">(</w:t>
+      </w:r>
+      <w:r>
+        <w:rPr>
+          <w:rStyle w:val="DecValTok"/>
+        </w:rPr>
+        <w:t xml:space="preserve">16</w:t>
+      </w:r>
+      <w:r>
+        <w:rPr>
+          <w:rStyle w:val="SpecialCharTok"/>
+        </w:rPr>
+        <w:t xml:space="preserve">*</w:t>
+      </w:r>
+      <w:r>
+        <w:rPr>
+          <w:rStyle w:val="FloatTok"/>
+        </w:rPr>
+        <w:t xml:space="preserve">0.37</w:t>
+      </w:r>
+      <w:r>
+        <w:rPr>
+          <w:rStyle w:val="NormalTok"/>
+        </w:rPr>
+        <w:t xml:space="preserve">)</w:t>
+      </w:r>
+      <w:r>
+        <w:rPr>
+          <w:rStyle w:val="SpecialCharTok"/>
+        </w:rPr>
+        <w:t xml:space="preserve">-</w:t>
+      </w:r>
+      <w:r>
+        <w:rPr>
+          <w:rStyle w:val="NormalTok"/>
+        </w:rPr>
+        <w:t xml:space="preserve">(</w:t>
+      </w:r>
+      <w:r>
+        <w:rPr>
+          <w:rStyle w:val="FloatTok"/>
+        </w:rPr>
+        <w:t xml:space="preserve">3.23</w:t>
+      </w:r>
+      <w:r>
+        <w:rPr>
+          <w:rStyle w:val="SpecialCharTok"/>
+        </w:rPr>
+        <w:t xml:space="preserve">*</w:t>
+      </w:r>
+      <w:r>
+        <w:rPr>
+          <w:rStyle w:val="FloatTok"/>
+        </w:rPr>
+        <w:t xml:space="preserve">3.23</w:t>
+      </w:r>
+      <w:r>
+        <w:rPr>
+          <w:rStyle w:val="NormalTok"/>
+        </w:rPr>
+        <w:t xml:space="preserve">)</w:t>
+      </w:r>
+    </w:p>
+    <w:p>
+      <w:pPr>
+        <w:pStyle w:val="SourceCode"/>
+      </w:pPr>
+      <w:r>
+        <w:rPr>
+          <w:rStyle w:val="VerbatimChar"/>
+        </w:rPr>
+        <w:t xml:space="preserve">## [1] 0.2971</w:t>
+      </w:r>
+    </w:p>
+    <w:p>
+      <w:pPr>
+        <w:pStyle w:val="SourceCode"/>
+      </w:pPr>
+      <w:r>
+        <w:rPr>
+          <w:rStyle w:val="NormalTok"/>
+        </w:rPr>
+        <w:t xml:space="preserve">((</w:t>
+      </w:r>
+      <w:r>
+        <w:rPr>
+          <w:rStyle w:val="DecValTok"/>
+        </w:rPr>
+        <w:t xml:space="preserve">4</w:t>
+      </w:r>
+      <w:r>
+        <w:rPr>
+          <w:rStyle w:val="SpecialCharTok"/>
+        </w:rPr>
+        <w:t xml:space="preserve">*</w:t>
+      </w:r>
+      <w:r>
+        <w:rPr>
+          <w:rStyle w:val="FloatTok"/>
+        </w:rPr>
         <w:t xml:space="preserve">0.14</w:t>
       </w:r>
       <w:r>
@@ -6055,7 +6242,19 @@
         <w:rPr>
           <w:rStyle w:val="NormalTok"/>
         </w:rPr>
-        <w:t xml:space="preserve">)</w:t>
+        <w:t xml:space="preserve">))</w:t>
+      </w:r>
+      <w:r>
+        <w:rPr>
+          <w:rStyle w:val="SpecialCharTok"/>
+        </w:rPr>
+        <w:t xml:space="preserve">^</w:t>
+      </w:r>
+      <w:r>
+        <w:rPr>
+          <w:rStyle w:val="FloatTok"/>
+        </w:rPr>
+        <w:t xml:space="preserve">0.5</w:t>
       </w:r>
     </w:p>
     <w:p>
@@ -6066,185 +6265,21 @@
         <w:rPr>
           <w:rStyle w:val="VerbatimChar"/>
         </w:rPr>
-        <w:t xml:space="preserve">## [1] 0.4571</w:t>
-      </w:r>
-    </w:p>
-    <w:p>
-      <w:pPr>
-        <w:pStyle w:val="SourceCode"/>
-      </w:pPr>
-      <w:r>
-        <w:rPr>
-          <w:rStyle w:val="NormalTok"/>
-        </w:rPr>
-        <w:t xml:space="preserve">((</w:t>
-      </w:r>
-      <w:r>
-        <w:rPr>
-          <w:rStyle w:val="DecValTok"/>
-        </w:rPr>
+        <w:t xml:space="preserve">## [1] 0.6760917</w:t>
+      </w:r>
+    </w:p>
+    <w:p>
+      <w:pPr>
+        <w:pStyle w:val="FirstParagraph"/>
+      </w:pPr>
+      <w:r>
         <w:t xml:space="preserve">4</w:t>
       </w:r>
       <w:r>
-        <w:rPr>
-          <w:rStyle w:val="SpecialCharTok"/>
-        </w:rPr>
-        <w:t xml:space="preserve">*</w:t>
-      </w:r>
-      <w:r>
-        <w:rPr>
-          <w:rStyle w:val="FloatTok"/>
-        </w:rPr>
-        <w:t xml:space="preserve">0.14</w:t>
-      </w:r>
-      <w:r>
-        <w:rPr>
-          <w:rStyle w:val="NormalTok"/>
-        </w:rPr>
-        <w:t xml:space="preserve">)</w:t>
-      </w:r>
-      <w:r>
-        <w:rPr>
-          <w:rStyle w:val="SpecialCharTok"/>
-        </w:rPr>
-        <w:t xml:space="preserve">+</w:t>
-      </w:r>
-      <w:r>
-        <w:rPr>
-          <w:rStyle w:val="NormalTok"/>
-        </w:rPr>
-        <w:t xml:space="preserve">(</w:t>
-      </w:r>
-      <w:r>
-        <w:rPr>
-          <w:rStyle w:val="DecValTok"/>
-        </w:rPr>
-        <w:t xml:space="preserve">9</w:t>
-      </w:r>
-      <w:r>
-        <w:rPr>
-          <w:rStyle w:val="SpecialCharTok"/>
-        </w:rPr>
-        <w:t xml:space="preserve">*</w:t>
-      </w:r>
-      <w:r>
-        <w:rPr>
-          <w:rStyle w:val="FloatTok"/>
-        </w:rPr>
-        <w:t xml:space="preserve">0.49</w:t>
-      </w:r>
-      <w:r>
-        <w:rPr>
-          <w:rStyle w:val="NormalTok"/>
-        </w:rPr>
-        <w:t xml:space="preserve">)</w:t>
-      </w:r>
-      <w:r>
-        <w:rPr>
-          <w:rStyle w:val="SpecialCharTok"/>
-        </w:rPr>
-        <w:t xml:space="preserve">+</w:t>
-      </w:r>
-      <w:r>
-        <w:rPr>
-          <w:rStyle w:val="NormalTok"/>
-        </w:rPr>
-        <w:t xml:space="preserve">(</w:t>
-      </w:r>
-      <w:r>
-        <w:rPr>
-          <w:rStyle w:val="DecValTok"/>
-        </w:rPr>
-        <w:t xml:space="preserve">16</w:t>
-      </w:r>
-      <w:r>
-        <w:rPr>
-          <w:rStyle w:val="SpecialCharTok"/>
-        </w:rPr>
-        <w:t xml:space="preserve">*</w:t>
-      </w:r>
-      <w:r>
-        <w:rPr>
-          <w:rStyle w:val="FloatTok"/>
-        </w:rPr>
-        <w:t xml:space="preserve">0.37</w:t>
-      </w:r>
-      <w:r>
-        <w:rPr>
-          <w:rStyle w:val="NormalTok"/>
-        </w:rPr>
-        <w:t xml:space="preserve">)</w:t>
-      </w:r>
-      <w:r>
-        <w:rPr>
-          <w:rStyle w:val="SpecialCharTok"/>
-        </w:rPr>
-        <w:t xml:space="preserve">-</w:t>
-      </w:r>
-      <w:r>
-        <w:rPr>
-          <w:rStyle w:val="NormalTok"/>
-        </w:rPr>
-        <w:t xml:space="preserve">(</w:t>
-      </w:r>
-      <w:r>
-        <w:rPr>
-          <w:rStyle w:val="FloatTok"/>
-        </w:rPr>
-        <w:t xml:space="preserve">3.23</w:t>
-      </w:r>
-      <w:r>
-        <w:rPr>
-          <w:rStyle w:val="SpecialCharTok"/>
-        </w:rPr>
-        <w:t xml:space="preserve">*</w:t>
-      </w:r>
-      <w:r>
-        <w:rPr>
-          <w:rStyle w:val="FloatTok"/>
-        </w:rPr>
-        <w:t xml:space="preserve">3.23</w:t>
-      </w:r>
-      <w:r>
-        <w:rPr>
-          <w:rStyle w:val="NormalTok"/>
-        </w:rPr>
-        <w:t xml:space="preserve">))</w:t>
-      </w:r>
-      <w:r>
-        <w:rPr>
-          <w:rStyle w:val="SpecialCharTok"/>
-        </w:rPr>
-        <w:t xml:space="preserve">^</w:t>
-      </w:r>
-      <w:r>
-        <w:rPr>
-          <w:rStyle w:val="FloatTok"/>
-        </w:rPr>
-        <w:t xml:space="preserve">0.5</w:t>
-      </w:r>
-    </w:p>
-    <w:p>
-      <w:pPr>
-        <w:pStyle w:val="SourceCode"/>
-      </w:pPr>
-      <w:r>
-        <w:rPr>
-          <w:rStyle w:val="VerbatimChar"/>
-        </w:rPr>
-        <w:t xml:space="preserve">## [1] 0.6760917</w:t>
-      </w:r>
-    </w:p>
-    <w:p>
-      <w:pPr>
-        <w:numPr>
-          <w:ilvl w:val="0"/>
-          <w:numId w:val="1019"/>
-        </w:numPr>
-        <w:pStyle w:val="Compact"/>
-      </w:pPr>
-      <w:r>
-        <w:t xml:space="preserve">La varianza de la variable aleatoria es 0.4571, y la desviacion estandar es 0.6761, la desviacion de los datos respecto a la media o el valor esperado es de 0.6761</w:t>
+        <w:t xml:space="preserve"> </w:t>
+      </w:r>
+      <w:r>
+        <w:t xml:space="preserve">* La varianza de la variable aleatoria es 0.4571, y la desviacion estandar es 0.6761, la desviacion de los datos respecto a la media o el valor esperado es de 0.6761</w:t>
       </w:r>
     </w:p>
     <w:p>
@@ -7083,8 +7118,8 @@
         <w:t xml:space="preserve">La varianza de la variable aleatoria es 0.4571, y la desviacion estandar es 0.6761, la desviacion de los datos respecto a la media o el valor esperado es de 0.6761</w:t>
       </w:r>
     </w:p>
-    <w:bookmarkEnd w:id="28"/>
-    <w:bookmarkStart w:id="29" w:name="punto-3"/>
+    <w:bookmarkEnd w:id="29"/>
+    <w:bookmarkStart w:id="30" w:name="punto-3"/>
     <w:p>
       <w:pPr>
         <w:pStyle w:val="Heading2"/>
@@ -8827,8 +8862,8 @@
         <w:t xml:space="preserve">La probabilidad de que sean 2 estudiantes de fitopatologia, 1 de suelos y 1 de entomologia.</w:t>
       </w:r>
     </w:p>
-    <w:bookmarkEnd w:id="29"/>
-    <w:bookmarkStart w:id="30" w:name="punto-4"/>
+    <w:bookmarkEnd w:id="30"/>
+    <w:bookmarkStart w:id="31" w:name="punto-4"/>
     <w:p>
       <w:pPr>
         <w:pStyle w:val="Heading2"/>
@@ -10775,8 +10810,8 @@
         <w:t xml:space="preserve">La probabilidad de que al seleccionar 2 articulos al azar ambos tengan defectos graves es de 0.0083</w:t>
       </w:r>
     </w:p>
-    <w:bookmarkEnd w:id="30"/>
-    <w:bookmarkStart w:id="33" w:name="punto-5"/>
+    <w:bookmarkEnd w:id="31"/>
+    <w:bookmarkStart w:id="34" w:name="punto-5"/>
     <w:p>
       <w:pPr>
         <w:pStyle w:val="Heading2"/>
@@ -11210,7 +11245,7 @@
                     </pic:cNvPicPr>
                   </pic:nvPicPr>
                   <pic:blipFill>
-                    <a:blip r:embed="rId31"/>
+                    <a:blip r:embed="rId32"/>
                     <a:stretch>
                       <a:fillRect/>
                     </a:stretch>
@@ -11722,7 +11757,7 @@
                     </pic:cNvPicPr>
                   </pic:nvPicPr>
                   <pic:blipFill>
-                    <a:blip r:embed="rId32"/>
+                    <a:blip r:embed="rId33"/>
                     <a:stretch>
                       <a:fillRect/>
                     </a:stretch>
@@ -11749,8 +11784,8 @@
         </w:drawing>
       </w:r>
     </w:p>
-    <w:bookmarkEnd w:id="33"/>
-    <w:bookmarkStart w:id="34" w:name="punto-6"/>
+    <w:bookmarkEnd w:id="34"/>
+    <w:bookmarkStart w:id="35" w:name="punto-6"/>
     <w:p>
       <w:pPr>
         <w:pStyle w:val="Heading2"/>
@@ -12717,8 +12752,8 @@
         <w:t xml:space="preserve">La probabilidad de que entre 6 y 9 personas esperan una promoción un mes después de obtener el grado es 0.147</w:t>
       </w:r>
     </w:p>
-    <w:bookmarkEnd w:id="34"/>
-    <w:bookmarkStart w:id="35" w:name="punto-7"/>
+    <w:bookmarkEnd w:id="35"/>
+    <w:bookmarkStart w:id="36" w:name="punto-7"/>
     <w:p>
       <w:pPr>
         <w:pStyle w:val="Heading2"/>
@@ -13502,8 +13537,8 @@
         <w:t xml:space="preserve">La probabilidad de que cierto cuadrante elegido tenga al menos un insecto vivo es 0.999</w:t>
       </w:r>
     </w:p>
-    <w:bookmarkEnd w:id="35"/>
-    <w:bookmarkStart w:id="36" w:name="punto-8"/>
+    <w:bookmarkEnd w:id="36"/>
+    <w:bookmarkStart w:id="37" w:name="punto-8"/>
     <w:p>
       <w:pPr>
         <w:pStyle w:val="Heading2"/>
@@ -14467,8 +14502,8 @@
         <w:t xml:space="preserve">La probabilidad de que a lo más 4 califiquen para tarifas más favorables 0.832</w:t>
       </w:r>
     </w:p>
-    <w:bookmarkEnd w:id="36"/>
-    <w:bookmarkStart w:id="37" w:name="punto-9"/>
+    <w:bookmarkEnd w:id="37"/>
+    <w:bookmarkStart w:id="38" w:name="punto-9"/>
     <w:p>
       <w:pPr>
         <w:pStyle w:val="Heading2"/>
@@ -14888,8 +14923,8 @@
         <w:t xml:space="preserve">## [1] 0.999215</w:t>
       </w:r>
     </w:p>
-    <w:bookmarkEnd w:id="37"/>
-    <w:bookmarkStart w:id="38" w:name="punto-10"/>
+    <w:bookmarkEnd w:id="38"/>
+    <w:bookmarkStart w:id="39" w:name="punto-10"/>
     <w:p>
       <w:pPr>
         <w:pStyle w:val="Heading2"/>
@@ -15778,8 +15813,8 @@
         <w:t xml:space="preserve">La probabilidad de que durante 20 minutos entre seis y siete fumadores pasen es de 0.153</w:t>
       </w:r>
     </w:p>
-    <w:bookmarkEnd w:id="38"/>
-    <w:bookmarkStart w:id="39" w:name="punto-11"/>
+    <w:bookmarkEnd w:id="39"/>
+    <w:bookmarkStart w:id="40" w:name="punto-11"/>
     <w:p>
       <w:pPr>
         <w:pStyle w:val="Heading2"/>
@@ -16755,8 +16790,8 @@
         <w:t xml:space="preserve">La varianza es de 3.2</w:t>
       </w:r>
     </w:p>
-    <w:bookmarkEnd w:id="39"/>
-    <w:bookmarkStart w:id="40" w:name="punto-12"/>
+    <w:bookmarkEnd w:id="40"/>
+    <w:bookmarkStart w:id="41" w:name="punto-12"/>
     <w:p>
       <w:pPr>
         <w:pStyle w:val="Heading2"/>
@@ -17675,8 +17710,8 @@
         <w:t xml:space="preserve">El promedio es de 3 y la desviación estándar es de 1 de la nota final de los estudiantes del profesor</w:t>
       </w:r>
     </w:p>
-    <w:bookmarkEnd w:id="40"/>
-    <w:bookmarkStart w:id="41" w:name="punto-13"/>
+    <w:bookmarkEnd w:id="41"/>
+    <w:bookmarkStart w:id="42" w:name="punto-13"/>
     <w:p>
       <w:pPr>
         <w:pStyle w:val="Heading2"/>
@@ -17821,8 +17856,8 @@
         <w:t xml:space="preserve">La garantia debe ser de 6.23 años</w:t>
       </w:r>
     </w:p>
-    <w:bookmarkEnd w:id="41"/>
-    <w:bookmarkStart w:id="42" w:name="punto-14"/>
+    <w:bookmarkEnd w:id="42"/>
+    <w:bookmarkStart w:id="43" w:name="punto-14"/>
     <w:p>
       <w:pPr>
         <w:pStyle w:val="Heading2"/>
@@ -18373,8 +18408,8 @@
         <w:t xml:space="preserve">El 5 % de los empleados mejor remunerados ganan mínimo 13.33 dólares/hora</w:t>
       </w:r>
     </w:p>
-    <w:bookmarkEnd w:id="42"/>
-    <w:bookmarkStart w:id="43" w:name="punto-15"/>
+    <w:bookmarkEnd w:id="43"/>
+    <w:bookmarkStart w:id="44" w:name="punto-15"/>
     <w:p>
       <w:pPr>
         <w:pStyle w:val="Heading2"/>
@@ -19221,8 +19256,8 @@
         <w:t xml:space="preserve">Por debajo de 189.88 obtendremos 25% de las bebidas más pequeñas</w:t>
       </w:r>
     </w:p>
-    <w:bookmarkEnd w:id="43"/>
-    <w:bookmarkStart w:id="44" w:name="punto-16"/>
+    <w:bookmarkEnd w:id="44"/>
+    <w:bookmarkStart w:id="45" w:name="punto-16"/>
     <w:p>
       <w:pPr>
         <w:pStyle w:val="Heading2"/>
@@ -19544,11 +19579,11 @@
         <w:pStyle w:val="FirstParagraph"/>
       </w:pPr>
       <w:r>
-        <w:t xml:space="preserve">la media de X es 57.298</w:t>
-      </w:r>
-    </w:p>
-    <w:bookmarkEnd w:id="44"/>
-    <w:bookmarkStart w:id="47" w:name="punto-17"/>
+        <w:t xml:space="preserve">la media de X es 57.098</w:t>
+      </w:r>
+    </w:p>
+    <w:bookmarkEnd w:id="45"/>
+    <w:bookmarkStart w:id="48" w:name="punto-17"/>
     <w:p>
       <w:pPr>
         <w:pStyle w:val="Heading2"/>
@@ -19658,7 +19693,7 @@
         <w:rPr>
           <w:rStyle w:val="NormalTok"/>
         </w:rPr>
-        <w:t xml:space="preserve">yv0</w:t>
+        <w:t xml:space="preserve">yv0 </w:t>
       </w:r>
       <w:r>
         <w:rPr>
@@ -19668,6 +19703,12 @@
       </w:r>
       <w:r>
         <w:rPr>
+          <w:rStyle w:val="NormalTok"/>
+        </w:rPr>
+        <w:t xml:space="preserve"> </w:t>
+      </w:r>
+      <w:r>
+        <w:rPr>
           <w:rStyle w:val="FunctionTok"/>
         </w:rPr>
         <w:t xml:space="preserve">dbinom</w:t>
@@ -19727,7 +19768,25 @@
         <w:rPr>
           <w:rStyle w:val="NormalTok"/>
         </w:rPr>
-        <w:t xml:space="preserve">(xh0, yv0, </w:t>
+        <w:t xml:space="preserve">(xh0, </w:t>
+      </w:r>
+      <w:r>
+        <w:br/>
+      </w:r>
+      <w:r>
+        <w:rPr>
+          <w:rStyle w:val="NormalTok"/>
+        </w:rPr>
+        <w:t xml:space="preserve">     yv0, </w:t>
+      </w:r>
+      <w:r>
+        <w:br/>
+      </w:r>
+      <w:r>
+        <w:rPr>
+          <w:rStyle w:val="NormalTok"/>
+        </w:rPr>
+        <w:t xml:space="preserve">     </w:t>
       </w:r>
       <w:r>
         <w:rPr>
@@ -19748,6 +19807,15 @@
         <w:t xml:space="preserve">, </w:t>
       </w:r>
       <w:r>
+        <w:br/>
+      </w:r>
+      <w:r>
+        <w:rPr>
+          <w:rStyle w:val="NormalTok"/>
+        </w:rPr>
+        <w:t xml:space="preserve">     </w:t>
+      </w:r>
+      <w:r>
         <w:rPr>
           <w:rStyle w:val="AttributeTok"/>
         </w:rPr>
@@ -19772,6 +19840,15 @@
         <w:t xml:space="preserve">, </w:t>
       </w:r>
       <w:r>
+        <w:br/>
+      </w:r>
+      <w:r>
+        <w:rPr>
+          <w:rStyle w:val="NormalTok"/>
+        </w:rPr>
+        <w:t xml:space="preserve">     </w:t>
+      </w:r>
+      <w:r>
         <w:rPr>
           <w:rStyle w:val="AttributeTok"/>
         </w:rPr>
@@ -19796,6 +19873,15 @@
         <w:t xml:space="preserve">, </w:t>
       </w:r>
       <w:r>
+        <w:br/>
+      </w:r>
+      <w:r>
+        <w:rPr>
+          <w:rStyle w:val="NormalTok"/>
+        </w:rPr>
+        <w:t xml:space="preserve">     </w:t>
+      </w:r>
+      <w:r>
         <w:rPr>
           <w:rStyle w:val="AttributeTok"/>
         </w:rPr>
@@ -19817,7 +19903,64 @@
         <w:rPr>
           <w:rStyle w:val="NormalTok"/>
         </w:rPr>
-        <w:t xml:space="preserve">)</w:t>
+        <w:t xml:space="preserve">,</w:t>
+      </w:r>
+      <w:r>
+        <w:br/>
+      </w:r>
+      <w:r>
+        <w:rPr>
+          <w:rStyle w:val="NormalTok"/>
+        </w:rPr>
+        <w:t xml:space="preserve">     </w:t>
+      </w:r>
+      <w:r>
+        <w:rPr>
+          <w:rStyle w:val="AttributeTok"/>
+        </w:rPr>
+        <w:t xml:space="preserve">xlim =</w:t>
+      </w:r>
+      <w:r>
+        <w:rPr>
+          <w:rStyle w:val="NormalTok"/>
+        </w:rPr>
+        <w:t xml:space="preserve"> </w:t>
+      </w:r>
+      <w:r>
+        <w:rPr>
+          <w:rStyle w:val="FunctionTok"/>
+        </w:rPr>
+        <w:t xml:space="preserve">c</w:t>
+      </w:r>
+      <w:r>
+        <w:rPr>
+          <w:rStyle w:val="NormalTok"/>
+        </w:rPr>
+        <w:t xml:space="preserve">(</w:t>
+      </w:r>
+      <w:r>
+        <w:rPr>
+          <w:rStyle w:val="DecValTok"/>
+        </w:rPr>
+        <w:t xml:space="preserve">0</w:t>
+      </w:r>
+      <w:r>
+        <w:rPr>
+          <w:rStyle w:val="NormalTok"/>
+        </w:rPr>
+        <w:t xml:space="preserve">,</w:t>
+      </w:r>
+      <w:r>
+        <w:rPr>
+          <w:rStyle w:val="DecValTok"/>
+        </w:rPr>
+        <w:t xml:space="preserve">24</w:t>
+      </w:r>
+      <w:r>
+        <w:rPr>
+          <w:rStyle w:val="NormalTok"/>
+        </w:rPr>
+        <w:t xml:space="preserve">))</w:t>
       </w:r>
       <w:r>
         <w:br/>
@@ -19868,256 +20011,6 @@
                 <pic:pic>
                   <pic:nvPicPr>
                     <pic:cNvPr descr="Tarea-3_files/figure-docx/unnamed-chunk-66-1.png" id="0" name="Picture"/>
-                    <pic:cNvPicPr>
-                      <a:picLocks noChangeArrowheads="1" noChangeAspect="1"/>
-                    </pic:cNvPicPr>
-                  </pic:nvPicPr>
-                  <pic:blipFill>
-                    <a:blip r:embed="rId45"/>
-                    <a:stretch>
-                      <a:fillRect/>
-                    </a:stretch>
-                  </pic:blipFill>
-                  <pic:spPr bwMode="auto">
-                    <a:xfrm>
-                      <a:off x="0" y="0"/>
-                      <a:ext cx="4620126" cy="3696101"/>
-                    </a:xfrm>
-                    <a:prstGeom prst="rect">
-                      <a:avLst/>
-                    </a:prstGeom>
-                    <a:noFill/>
-                    <a:ln w="9525">
-                      <a:noFill/>
-                      <a:headEnd/>
-                      <a:tailEnd/>
-                    </a:ln>
-                  </pic:spPr>
-                </pic:pic>
-              </a:graphicData>
-            </a:graphic>
-          </wp:inline>
-        </w:drawing>
-      </w:r>
-    </w:p>
-    <w:p>
-      <w:pPr>
-        <w:pStyle w:val="SourceCode"/>
-      </w:pPr>
-      <w:r>
-        <w:rPr>
-          <w:rStyle w:val="NormalTok"/>
-        </w:rPr>
-        <w:t xml:space="preserve">hh0</w:t>
-      </w:r>
-      <w:r>
-        <w:rPr>
-          <w:rStyle w:val="OtherTok"/>
-        </w:rPr>
-        <w:t xml:space="preserve">&lt;-</w:t>
-      </w:r>
-      <w:r>
-        <w:rPr>
-          <w:rStyle w:val="FunctionTok"/>
-        </w:rPr>
-        <w:t xml:space="preserve">pbinom</w:t>
-      </w:r>
-      <w:r>
-        <w:rPr>
-          <w:rStyle w:val="NormalTok"/>
-        </w:rPr>
-        <w:t xml:space="preserve">(xh0,</w:t>
-      </w:r>
-      <w:r>
-        <w:rPr>
-          <w:rStyle w:val="AttributeTok"/>
-        </w:rPr>
-        <w:t xml:space="preserve">size=</w:t>
-      </w:r>
-      <w:r>
-        <w:rPr>
-          <w:rStyle w:val="DecValTok"/>
-        </w:rPr>
-        <w:t xml:space="preserve">20</w:t>
-      </w:r>
-      <w:r>
-        <w:rPr>
-          <w:rStyle w:val="NormalTok"/>
-        </w:rPr>
-        <w:t xml:space="preserve">, </w:t>
-      </w:r>
-      <w:r>
-        <w:rPr>
-          <w:rStyle w:val="AttributeTok"/>
-        </w:rPr>
-        <w:t xml:space="preserve">prob=</w:t>
-      </w:r>
-      <w:r>
-        <w:rPr>
-          <w:rStyle w:val="FloatTok"/>
-        </w:rPr>
-        <w:t xml:space="preserve">0.6</w:t>
-      </w:r>
-      <w:r>
-        <w:rPr>
-          <w:rStyle w:val="NormalTok"/>
-        </w:rPr>
-        <w:t xml:space="preserve">)</w:t>
-      </w:r>
-      <w:r>
-        <w:br/>
-      </w:r>
-      <w:r>
-        <w:rPr>
-          <w:rStyle w:val="FunctionTok"/>
-        </w:rPr>
-        <w:t xml:space="preserve">plot</w:t>
-      </w:r>
-      <w:r>
-        <w:rPr>
-          <w:rStyle w:val="NormalTok"/>
-        </w:rPr>
-        <w:t xml:space="preserve">(xh0, hh0, </w:t>
-      </w:r>
-      <w:r>
-        <w:rPr>
-          <w:rStyle w:val="AttributeTok"/>
-        </w:rPr>
-        <w:t xml:space="preserve">type=</w:t>
-      </w:r>
-      <w:r>
-        <w:rPr>
-          <w:rStyle w:val="StringTok"/>
-        </w:rPr>
-        <w:t xml:space="preserve">"h"</w:t>
-      </w:r>
-      <w:r>
-        <w:rPr>
-          <w:rStyle w:val="NormalTok"/>
-        </w:rPr>
-        <w:t xml:space="preserve">, </w:t>
-      </w:r>
-      <w:r>
-        <w:rPr>
-          <w:rStyle w:val="AttributeTok"/>
-        </w:rPr>
-        <w:t xml:space="preserve">xlab =</w:t>
-      </w:r>
-      <w:r>
-        <w:rPr>
-          <w:rStyle w:val="NormalTok"/>
-        </w:rPr>
-        <w:t xml:space="preserve"> </w:t>
-      </w:r>
-      <w:r>
-        <w:rPr>
-          <w:rStyle w:val="StringTok"/>
-        </w:rPr>
-        <w:t xml:space="preserve">"x"</w:t>
-      </w:r>
-      <w:r>
-        <w:rPr>
-          <w:rStyle w:val="NormalTok"/>
-        </w:rPr>
-        <w:t xml:space="preserve">, </w:t>
-      </w:r>
-      <w:r>
-        <w:rPr>
-          <w:rStyle w:val="AttributeTok"/>
-        </w:rPr>
-        <w:t xml:space="preserve">ylab =</w:t>
-      </w:r>
-      <w:r>
-        <w:rPr>
-          <w:rStyle w:val="NormalTok"/>
-        </w:rPr>
-        <w:t xml:space="preserve"> </w:t>
-      </w:r>
-      <w:r>
-        <w:rPr>
-          <w:rStyle w:val="StringTok"/>
-        </w:rPr>
-        <w:t xml:space="preserve">"F(x)"</w:t>
-      </w:r>
-      <w:r>
-        <w:rPr>
-          <w:rStyle w:val="NormalTok"/>
-        </w:rPr>
-        <w:t xml:space="preserve">, </w:t>
-      </w:r>
-      <w:r>
-        <w:rPr>
-          <w:rStyle w:val="AttributeTok"/>
-        </w:rPr>
-        <w:t xml:space="preserve">main =</w:t>
-      </w:r>
-      <w:r>
-        <w:rPr>
-          <w:rStyle w:val="NormalTok"/>
-        </w:rPr>
-        <w:t xml:space="preserve"> </w:t>
-      </w:r>
-      <w:r>
-        <w:rPr>
-          <w:rStyle w:val="StringTok"/>
-        </w:rPr>
-        <w:t xml:space="preserve">"Funcion de distribucion acumulada Binomial"</w:t>
-      </w:r>
-      <w:r>
-        <w:rPr>
-          <w:rStyle w:val="NormalTok"/>
-        </w:rPr>
-        <w:t xml:space="preserve">)</w:t>
-      </w:r>
-      <w:r>
-        <w:br/>
-      </w:r>
-      <w:r>
-        <w:rPr>
-          <w:rStyle w:val="FunctionTok"/>
-        </w:rPr>
-        <w:t xml:space="preserve">points</w:t>
-      </w:r>
-      <w:r>
-        <w:rPr>
-          <w:rStyle w:val="NormalTok"/>
-        </w:rPr>
-        <w:t xml:space="preserve">(xh0, hh0, </w:t>
-      </w:r>
-      <w:r>
-        <w:rPr>
-          <w:rStyle w:val="AttributeTok"/>
-        </w:rPr>
-        <w:t xml:space="preserve">pch=</w:t>
-      </w:r>
-      <w:r>
-        <w:rPr>
-          <w:rStyle w:val="DecValTok"/>
-        </w:rPr>
-        <w:t xml:space="preserve">16</w:t>
-      </w:r>
-      <w:r>
-        <w:rPr>
-          <w:rStyle w:val="NormalTok"/>
-        </w:rPr>
-        <w:t xml:space="preserve">)</w:t>
-      </w:r>
-    </w:p>
-    <w:p>
-      <w:pPr>
-        <w:pStyle w:val="FirstParagraph"/>
-      </w:pPr>
-      <w:r>
-        <w:drawing>
-          <wp:inline>
-            <wp:extent cx="4620126" cy="3696101"/>
-            <wp:effectExtent b="0" l="0" r="0" t="0"/>
-            <wp:docPr descr="" title="" id="1" name="Picture"/>
-            <a:graphic>
-              <a:graphicData uri="http://schemas.openxmlformats.org/drawingml/2006/picture">
-                <pic:pic>
-                  <pic:nvPicPr>
-                    <pic:cNvPr descr="Tarea-3_files/figure-docx/unnamed-chunk-66-2.png" id="0" name="Picture"/>
                     <pic:cNvPicPr>
                       <a:picLocks noChangeArrowheads="1" noChangeAspect="1"/>
                     </pic:cNvPicPr>
@@ -20149,50 +20042,133 @@
           </wp:inline>
         </w:drawing>
       </w:r>
-      <w:r>
+    </w:p>
+    <w:p>
+      <w:pPr>
+        <w:pStyle w:val="SourceCode"/>
+      </w:pPr>
+      <w:r>
+        <w:rPr>
+          <w:rStyle w:val="NormalTok"/>
+        </w:rPr>
+        <w:t xml:space="preserve">hh0</w:t>
+      </w:r>
+      <w:r>
+        <w:rPr>
+          <w:rStyle w:val="OtherTok"/>
+        </w:rPr>
+        <w:t xml:space="preserve">&lt;-</w:t>
+      </w:r>
+      <w:r>
+        <w:rPr>
+          <w:rStyle w:val="FunctionTok"/>
+        </w:rPr>
+        <w:t xml:space="preserve">pbinom</w:t>
+      </w:r>
+      <w:r>
+        <w:rPr>
+          <w:rStyle w:val="NormalTok"/>
+        </w:rPr>
+        <w:t xml:space="preserve">(xh0,</w:t>
+      </w:r>
+      <w:r>
+        <w:rPr>
+          <w:rStyle w:val="AttributeTok"/>
+        </w:rPr>
+        <w:t xml:space="preserve">size=</w:t>
+      </w:r>
+      <w:r>
+        <w:rPr>
+          <w:rStyle w:val="DecValTok"/>
+        </w:rPr>
+        <w:t xml:space="preserve">20</w:t>
+      </w:r>
+      <w:r>
+        <w:rPr>
+          <w:rStyle w:val="NormalTok"/>
+        </w:rPr>
+        <w:t xml:space="preserve">, </w:t>
+      </w:r>
+      <w:r>
+        <w:rPr>
+          <w:rStyle w:val="AttributeTok"/>
+        </w:rPr>
+        <w:t xml:space="preserve">prob=</w:t>
+      </w:r>
+      <w:r>
+        <w:rPr>
+          <w:rStyle w:val="FloatTok"/>
+        </w:rPr>
+        <w:t xml:space="preserve">0.6</w:t>
+      </w:r>
+      <w:r>
+        <w:rPr>
+          <w:rStyle w:val="NormalTok"/>
+        </w:rPr>
+        <w:t xml:space="preserve">)</w:t>
+      </w:r>
+      <w:r>
+        <w:br/>
+      </w:r>
+      <w:r>
+        <w:rPr>
+          <w:rStyle w:val="FunctionTok"/>
+        </w:rPr>
+        <w:t xml:space="preserve">plot</w:t>
+      </w:r>
+      <w:r>
+        <w:rPr>
+          <w:rStyle w:val="NormalTok"/>
+        </w:rPr>
+        <w:t xml:space="preserve">(xh0, hh0, </w:t>
+      </w:r>
+      <w:r>
+        <w:rPr>
+          <w:rStyle w:val="AttributeTok"/>
+        </w:rPr>
+        <w:t xml:space="preserve">type=</w:t>
+      </w:r>
+      <w:r>
+        <w:rPr>
+          <w:rStyle w:val="StringTok"/>
+        </w:rPr>
+        <w:t xml:space="preserve">"h"</w:t>
+      </w:r>
+      <w:r>
+        <w:rPr>
+          <w:rStyle w:val="NormalTok"/>
+        </w:rPr>
+        <w:t xml:space="preserve">, </w:t>
+      </w:r>
+      <w:r>
+        <w:rPr>
+          <w:rStyle w:val="AttributeTok"/>
+        </w:rPr>
+        <w:t xml:space="preserve">xlab =</w:t>
+      </w:r>
+      <w:r>
+        <w:rPr>
+          <w:rStyle w:val="NormalTok"/>
+        </w:rPr>
         <w:t xml:space="preserve"> </w:t>
       </w:r>
       <w:r>
-        <w:t xml:space="preserve">* Tanto la funcion de masa de probabilidad, como la funcion de distribucion acumulada para una variable aleatoria con distribucion Binomial se pueden aproximar a una distribucion normal, las formas son muy similares.</w:t>
-      </w:r>
-    </w:p>
-    <w:bookmarkEnd w:id="47"/>
-    <w:bookmarkStart w:id="50" w:name="punto-18"/>
-    <w:p>
-      <w:pPr>
-        <w:pStyle w:val="Heading2"/>
-      </w:pPr>
-      <w:r>
-        <w:t xml:space="preserve">Punto 18</w:t>
-      </w:r>
-    </w:p>
-    <w:p>
-      <w:pPr>
-        <w:numPr>
-          <w:ilvl w:val="0"/>
-          <w:numId w:val="1118"/>
-        </w:numPr>
-        <w:pStyle w:val="Compact"/>
-      </w:pPr>
-      <w:r>
-        <w:t xml:space="preserve">Construya los gráficos de la función de masa de probabilidad y función de distribución acumulada para una variable aleatoria con distribución Poisson de parámetro 𝜆=4.5 .Qué puede decir de las distribuciones obtenidas? Concluya.</w:t>
-      </w:r>
-    </w:p>
-    <w:p>
-      <w:pPr>
-        <w:pStyle w:val="SourceCode"/>
-      </w:pPr>
-      <w:r>
-        <w:rPr>
-          <w:rStyle w:val="NormalTok"/>
-        </w:rPr>
-        <w:t xml:space="preserve">xh </w:t>
-      </w:r>
-      <w:r>
-        <w:rPr>
-          <w:rStyle w:val="OtherTok"/>
-        </w:rPr>
-        <w:t xml:space="preserve">&lt;-</w:t>
+        <w:rPr>
+          <w:rStyle w:val="StringTok"/>
+        </w:rPr>
+        <w:t xml:space="preserve">"x"</w:t>
+      </w:r>
+      <w:r>
+        <w:rPr>
+          <w:rStyle w:val="NormalTok"/>
+        </w:rPr>
+        <w:t xml:space="preserve">, </w:t>
+      </w:r>
+      <w:r>
+        <w:rPr>
+          <w:rStyle w:val="AttributeTok"/>
+        </w:rPr>
+        <w:t xml:space="preserve">ylab =</w:t>
       </w:r>
       <w:r>
         <w:rPr>
@@ -20202,234 +20178,54 @@
       </w:r>
       <w:r>
         <w:rPr>
+          <w:rStyle w:val="StringTok"/>
+        </w:rPr>
+        <w:t xml:space="preserve">"F(x)"</w:t>
+      </w:r>
+      <w:r>
+        <w:rPr>
+          <w:rStyle w:val="NormalTok"/>
+        </w:rPr>
+        <w:t xml:space="preserve">, </w:t>
+      </w:r>
+      <w:r>
+        <w:rPr>
+          <w:rStyle w:val="AttributeTok"/>
+        </w:rPr>
+        <w:t xml:space="preserve">main =</w:t>
+      </w:r>
+      <w:r>
+        <w:rPr>
+          <w:rStyle w:val="NormalTok"/>
+        </w:rPr>
+        <w:t xml:space="preserve"> </w:t>
+      </w:r>
+      <w:r>
+        <w:rPr>
+          <w:rStyle w:val="StringTok"/>
+        </w:rPr>
+        <w:t xml:space="preserve">"Funcion de distribucion acumulada Binomial"</w:t>
+      </w:r>
+      <w:r>
+        <w:rPr>
+          <w:rStyle w:val="NormalTok"/>
+        </w:rPr>
+        <w:t xml:space="preserve">)</w:t>
+      </w:r>
+      <w:r>
+        <w:br/>
+      </w:r>
+      <w:r>
+        <w:rPr>
           <w:rStyle w:val="FunctionTok"/>
         </w:rPr>
-        <w:t xml:space="preserve">rpois</w:t>
-      </w:r>
-      <w:r>
-        <w:rPr>
-          <w:rStyle w:val="NormalTok"/>
-        </w:rPr>
-        <w:t xml:space="preserve">(</w:t>
-      </w:r>
-      <w:r>
-        <w:rPr>
-          <w:rStyle w:val="DecValTok"/>
-        </w:rPr>
-        <w:t xml:space="preserve">100</w:t>
-      </w:r>
-      <w:r>
-        <w:rPr>
-          <w:rStyle w:val="NormalTok"/>
-        </w:rPr>
-        <w:t xml:space="preserve">, </w:t>
-      </w:r>
-      <w:r>
-        <w:rPr>
-          <w:rStyle w:val="AttributeTok"/>
-        </w:rPr>
-        <w:t xml:space="preserve">lambda =</w:t>
-      </w:r>
-      <w:r>
-        <w:rPr>
-          <w:rStyle w:val="NormalTok"/>
-        </w:rPr>
-        <w:t xml:space="preserve"> </w:t>
-      </w:r>
-      <w:r>
-        <w:rPr>
-          <w:rStyle w:val="FloatTok"/>
-        </w:rPr>
-        <w:t xml:space="preserve">4.5</w:t>
-      </w:r>
-      <w:r>
-        <w:rPr>
-          <w:rStyle w:val="NormalTok"/>
-        </w:rPr>
-        <w:t xml:space="preserve">)</w:t>
-      </w:r>
-      <w:r>
-        <w:br/>
-      </w:r>
-      <w:r>
-        <w:rPr>
-          <w:rStyle w:val="NormalTok"/>
-        </w:rPr>
-        <w:t xml:space="preserve">yv</w:t>
-      </w:r>
-      <w:r>
-        <w:rPr>
-          <w:rStyle w:val="OtherTok"/>
-        </w:rPr>
-        <w:t xml:space="preserve">&lt;-</w:t>
-      </w:r>
-      <w:r>
-        <w:rPr>
-          <w:rStyle w:val="FunctionTok"/>
-        </w:rPr>
-        <w:t xml:space="preserve">dpois</w:t>
-      </w:r>
-      <w:r>
-        <w:rPr>
-          <w:rStyle w:val="NormalTok"/>
-        </w:rPr>
-        <w:t xml:space="preserve">(xh, </w:t>
-      </w:r>
-      <w:r>
-        <w:rPr>
-          <w:rStyle w:val="AttributeTok"/>
-        </w:rPr>
-        <w:t xml:space="preserve">lambda =</w:t>
-      </w:r>
-      <w:r>
-        <w:rPr>
-          <w:rStyle w:val="NormalTok"/>
-        </w:rPr>
-        <w:t xml:space="preserve"> </w:t>
-      </w:r>
-      <w:r>
-        <w:rPr>
-          <w:rStyle w:val="FloatTok"/>
-        </w:rPr>
-        <w:t xml:space="preserve">4.5</w:t>
-      </w:r>
-      <w:r>
-        <w:rPr>
-          <w:rStyle w:val="NormalTok"/>
-        </w:rPr>
-        <w:t xml:space="preserve">, </w:t>
-      </w:r>
-      <w:r>
-        <w:rPr>
-          <w:rStyle w:val="AttributeTok"/>
-        </w:rPr>
-        <w:t xml:space="preserve">log =</w:t>
-      </w:r>
-      <w:r>
-        <w:rPr>
-          <w:rStyle w:val="NormalTok"/>
-        </w:rPr>
-        <w:t xml:space="preserve"> F)</w:t>
-      </w:r>
-      <w:r>
-        <w:br/>
-      </w:r>
-      <w:r>
-        <w:rPr>
-          <w:rStyle w:val="FunctionTok"/>
-        </w:rPr>
-        <w:t xml:space="preserve">plot</w:t>
-      </w:r>
-      <w:r>
-        <w:rPr>
-          <w:rStyle w:val="NormalTok"/>
-        </w:rPr>
-        <w:t xml:space="preserve">(xh, yv, </w:t>
-      </w:r>
-      <w:r>
-        <w:rPr>
-          <w:rStyle w:val="AttributeTok"/>
-        </w:rPr>
-        <w:t xml:space="preserve">type=</w:t>
-      </w:r>
-      <w:r>
-        <w:rPr>
-          <w:rStyle w:val="StringTok"/>
-        </w:rPr>
-        <w:t xml:space="preserve">"h"</w:t>
-      </w:r>
-      <w:r>
-        <w:rPr>
-          <w:rStyle w:val="NormalTok"/>
-        </w:rPr>
-        <w:t xml:space="preserve">, </w:t>
-      </w:r>
-      <w:r>
-        <w:rPr>
-          <w:rStyle w:val="AttributeTok"/>
-        </w:rPr>
-        <w:t xml:space="preserve">xlab =</w:t>
-      </w:r>
-      <w:r>
-        <w:rPr>
-          <w:rStyle w:val="NormalTok"/>
-        </w:rPr>
-        <w:t xml:space="preserve"> </w:t>
-      </w:r>
-      <w:r>
-        <w:rPr>
-          <w:rStyle w:val="StringTok"/>
-        </w:rPr>
-        <w:t xml:space="preserve">"x"</w:t>
-      </w:r>
-      <w:r>
-        <w:rPr>
-          <w:rStyle w:val="NormalTok"/>
-        </w:rPr>
-        <w:t xml:space="preserve">, </w:t>
-      </w:r>
-      <w:r>
-        <w:rPr>
-          <w:rStyle w:val="AttributeTok"/>
-        </w:rPr>
-        <w:t xml:space="preserve">ylab =</w:t>
-      </w:r>
-      <w:r>
-        <w:rPr>
-          <w:rStyle w:val="NormalTok"/>
-        </w:rPr>
-        <w:t xml:space="preserve"> </w:t>
-      </w:r>
-      <w:r>
-        <w:rPr>
-          <w:rStyle w:val="StringTok"/>
-        </w:rPr>
-        <w:t xml:space="preserve">"f(x)"</w:t>
-      </w:r>
-      <w:r>
-        <w:rPr>
-          <w:rStyle w:val="NormalTok"/>
-        </w:rPr>
-        <w:t xml:space="preserve">, </w:t>
-      </w:r>
-      <w:r>
-        <w:rPr>
-          <w:rStyle w:val="AttributeTok"/>
-        </w:rPr>
-        <w:t xml:space="preserve">main =</w:t>
-      </w:r>
-      <w:r>
-        <w:rPr>
-          <w:rStyle w:val="NormalTok"/>
-        </w:rPr>
-        <w:t xml:space="preserve"> </w:t>
-      </w:r>
-      <w:r>
-        <w:rPr>
-          <w:rStyle w:val="StringTok"/>
-        </w:rPr>
-        <w:t xml:space="preserve">"Funcion de masa de Probabilidad Poisson"</w:t>
-      </w:r>
-      <w:r>
-        <w:rPr>
-          <w:rStyle w:val="NormalTok"/>
-        </w:rPr>
-        <w:t xml:space="preserve">)</w:t>
-      </w:r>
-      <w:r>
-        <w:br/>
-      </w:r>
-      <w:r>
-        <w:rPr>
-          <w:rStyle w:val="FunctionTok"/>
-        </w:rPr>
         <w:t xml:space="preserve">points</w:t>
       </w:r>
       <w:r>
         <w:rPr>
           <w:rStyle w:val="NormalTok"/>
         </w:rPr>
-        <w:t xml:space="preserve">(xh, yv, </w:t>
+        <w:t xml:space="preserve">(xh0, hh0, </w:t>
       </w:r>
       <w:r>
         <w:rPr>
@@ -20464,13 +20260,13 @@
               <a:graphicData uri="http://schemas.openxmlformats.org/drawingml/2006/picture">
                 <pic:pic>
                   <pic:nvPicPr>
-                    <pic:cNvPr descr="Tarea-3_files/figure-docx/unnamed-chunk-67-1.png" id="0" name="Picture"/>
+                    <pic:cNvPr descr="Tarea-3_files/figure-docx/unnamed-chunk-66-2.png" id="0" name="Picture"/>
                     <pic:cNvPicPr>
                       <a:picLocks noChangeArrowheads="1" noChangeAspect="1"/>
                     </pic:cNvPicPr>
                   </pic:nvPicPr>
                   <pic:blipFill>
-                    <a:blip r:embed="rId48"/>
+                    <a:blip r:embed="rId47"/>
                     <a:stretch>
                       <a:fillRect/>
                     </a:stretch>
@@ -20496,6 +20292,34 @@
           </wp:inline>
         </w:drawing>
       </w:r>
+      <w:r>
+        <w:t xml:space="preserve"> </w:t>
+      </w:r>
+      <w:r>
+        <w:t xml:space="preserve">* Tanto la funcion de masa de probabilidad, como la funcion de distribucion acumulada para una variable aleatoria con distribucion Binomial se pueden aproximar a una distribucion normal, presentando una forma de campana alrededor de 12 para la funcion de masa de probabilidad y una forma de s para la función de probabilidad acumulada.</w:t>
+      </w:r>
+    </w:p>
+    <w:bookmarkEnd w:id="48"/>
+    <w:bookmarkStart w:id="51" w:name="punto-18"/>
+    <w:p>
+      <w:pPr>
+        <w:pStyle w:val="Heading2"/>
+      </w:pPr>
+      <w:r>
+        <w:t xml:space="preserve">Punto 18</w:t>
+      </w:r>
+    </w:p>
+    <w:p>
+      <w:pPr>
+        <w:numPr>
+          <w:ilvl w:val="0"/>
+          <w:numId w:val="1118"/>
+        </w:numPr>
+        <w:pStyle w:val="Compact"/>
+      </w:pPr>
+      <w:r>
+        <w:t xml:space="preserve">Construya los gráficos de la función de masa de probabilidad y función de distribución acumulada para una variable aleatoria con distribución Poisson de parámetro 𝜆=4.5 .Qué puede decir de las distribuciones obtenidas? Concluya.</w:t>
+      </w:r>
     </w:p>
     <w:p>
       <w:pPr>
@@ -20505,7 +20329,7 @@
         <w:rPr>
           <w:rStyle w:val="NormalTok"/>
         </w:rPr>
-        <w:t xml:space="preserve">hh</w:t>
+        <w:t xml:space="preserve">xh </w:t>
       </w:r>
       <w:r>
         <w:rPr>
@@ -20515,15 +20339,33 @@
       </w:r>
       <w:r>
         <w:rPr>
+          <w:rStyle w:val="NormalTok"/>
+        </w:rPr>
+        <w:t xml:space="preserve"> </w:t>
+      </w:r>
+      <w:r>
+        <w:rPr>
           <w:rStyle w:val="FunctionTok"/>
         </w:rPr>
-        <w:t xml:space="preserve">ppois</w:t>
-      </w:r>
-      <w:r>
-        <w:rPr>
-          <w:rStyle w:val="NormalTok"/>
-        </w:rPr>
-        <w:t xml:space="preserve">(xh,</w:t>
+        <w:t xml:space="preserve">rpois</w:t>
+      </w:r>
+      <w:r>
+        <w:rPr>
+          <w:rStyle w:val="NormalTok"/>
+        </w:rPr>
+        <w:t xml:space="preserve">(</w:t>
+      </w:r>
+      <w:r>
+        <w:rPr>
+          <w:rStyle w:val="DecValTok"/>
+        </w:rPr>
+        <w:t xml:space="preserve">100</w:t>
+      </w:r>
+      <w:r>
+        <w:rPr>
+          <w:rStyle w:val="NormalTok"/>
+        </w:rPr>
+        <w:t xml:space="preserve">, </w:t>
       </w:r>
       <w:r>
         <w:rPr>
@@ -20547,31 +20389,175 @@
         <w:rPr>
           <w:rStyle w:val="NormalTok"/>
         </w:rPr>
+        <w:t xml:space="preserve">)</w:t>
+      </w:r>
+      <w:r>
+        <w:br/>
+      </w:r>
+      <w:r>
+        <w:rPr>
+          <w:rStyle w:val="NormalTok"/>
+        </w:rPr>
+        <w:t xml:space="preserve">yv</w:t>
+      </w:r>
+      <w:r>
+        <w:rPr>
+          <w:rStyle w:val="OtherTok"/>
+        </w:rPr>
+        <w:t xml:space="preserve">&lt;-</w:t>
+      </w:r>
+      <w:r>
+        <w:rPr>
+          <w:rStyle w:val="FunctionTok"/>
+        </w:rPr>
+        <w:t xml:space="preserve">dpois</w:t>
+      </w:r>
+      <w:r>
+        <w:rPr>
+          <w:rStyle w:val="NormalTok"/>
+        </w:rPr>
+        <w:t xml:space="preserve">(xh, </w:t>
+      </w:r>
+      <w:r>
+        <w:rPr>
+          <w:rStyle w:val="AttributeTok"/>
+        </w:rPr>
+        <w:t xml:space="preserve">lambda =</w:t>
+      </w:r>
+      <w:r>
+        <w:rPr>
+          <w:rStyle w:val="NormalTok"/>
+        </w:rPr>
+        <w:t xml:space="preserve"> </w:t>
+      </w:r>
+      <w:r>
+        <w:rPr>
+          <w:rStyle w:val="FloatTok"/>
+        </w:rPr>
+        <w:t xml:space="preserve">4.5</w:t>
+      </w:r>
+      <w:r>
+        <w:rPr>
+          <w:rStyle w:val="NormalTok"/>
+        </w:rPr>
         <w:t xml:space="preserve">, </w:t>
       </w:r>
       <w:r>
         <w:rPr>
           <w:rStyle w:val="AttributeTok"/>
         </w:rPr>
-        <w:t xml:space="preserve">log.p =</w:t>
-      </w:r>
-      <w:r>
-        <w:rPr>
-          <w:rStyle w:val="NormalTok"/>
-        </w:rPr>
-        <w:t xml:space="preserve"> F, </w:t>
+        <w:t xml:space="preserve">log =</w:t>
+      </w:r>
+      <w:r>
+        <w:rPr>
+          <w:rStyle w:val="NormalTok"/>
+        </w:rPr>
+        <w:t xml:space="preserve"> F)</w:t>
+      </w:r>
+      <w:r>
+        <w:br/>
+      </w:r>
+      <w:r>
+        <w:rPr>
+          <w:rStyle w:val="FunctionTok"/>
+        </w:rPr>
+        <w:t xml:space="preserve">plot</w:t>
+      </w:r>
+      <w:r>
+        <w:rPr>
+          <w:rStyle w:val="NormalTok"/>
+        </w:rPr>
+        <w:t xml:space="preserve">(xh, yv, </w:t>
       </w:r>
       <w:r>
         <w:rPr>
           <w:rStyle w:val="AttributeTok"/>
         </w:rPr>
-        <w:t xml:space="preserve">lower.tail =</w:t>
-      </w:r>
-      <w:r>
-        <w:rPr>
-          <w:rStyle w:val="NormalTok"/>
-        </w:rPr>
-        <w:t xml:space="preserve"> T)</w:t>
+        <w:t xml:space="preserve">type=</w:t>
+      </w:r>
+      <w:r>
+        <w:rPr>
+          <w:rStyle w:val="StringTok"/>
+        </w:rPr>
+        <w:t xml:space="preserve">"h"</w:t>
+      </w:r>
+      <w:r>
+        <w:rPr>
+          <w:rStyle w:val="NormalTok"/>
+        </w:rPr>
+        <w:t xml:space="preserve">, </w:t>
+      </w:r>
+      <w:r>
+        <w:rPr>
+          <w:rStyle w:val="AttributeTok"/>
+        </w:rPr>
+        <w:t xml:space="preserve">xlab =</w:t>
+      </w:r>
+      <w:r>
+        <w:rPr>
+          <w:rStyle w:val="NormalTok"/>
+        </w:rPr>
+        <w:t xml:space="preserve"> </w:t>
+      </w:r>
+      <w:r>
+        <w:rPr>
+          <w:rStyle w:val="StringTok"/>
+        </w:rPr>
+        <w:t xml:space="preserve">"x"</w:t>
+      </w:r>
+      <w:r>
+        <w:rPr>
+          <w:rStyle w:val="NormalTok"/>
+        </w:rPr>
+        <w:t xml:space="preserve">, </w:t>
+      </w:r>
+      <w:r>
+        <w:rPr>
+          <w:rStyle w:val="AttributeTok"/>
+        </w:rPr>
+        <w:t xml:space="preserve">ylab =</w:t>
+      </w:r>
+      <w:r>
+        <w:rPr>
+          <w:rStyle w:val="NormalTok"/>
+        </w:rPr>
+        <w:t xml:space="preserve"> </w:t>
+      </w:r>
+      <w:r>
+        <w:rPr>
+          <w:rStyle w:val="StringTok"/>
+        </w:rPr>
+        <w:t xml:space="preserve">"f(x)"</w:t>
+      </w:r>
+      <w:r>
+        <w:rPr>
+          <w:rStyle w:val="NormalTok"/>
+        </w:rPr>
+        <w:t xml:space="preserve">, </w:t>
+      </w:r>
+      <w:r>
+        <w:rPr>
+          <w:rStyle w:val="AttributeTok"/>
+        </w:rPr>
+        <w:t xml:space="preserve">main =</w:t>
+      </w:r>
+      <w:r>
+        <w:rPr>
+          <w:rStyle w:val="NormalTok"/>
+        </w:rPr>
+        <w:t xml:space="preserve"> </w:t>
+      </w:r>
+      <w:r>
+        <w:rPr>
+          <w:rStyle w:val="StringTok"/>
+        </w:rPr>
+        <w:t xml:space="preserve">"Funcion de masa de Probabilidad Poisson"</w:t>
+      </w:r>
+      <w:r>
+        <w:rPr>
+          <w:rStyle w:val="NormalTok"/>
+        </w:rPr>
+        <w:t xml:space="preserve">)</w:t>
       </w:r>
       <w:r>
         <w:br/>
@@ -20580,118 +20566,13 @@
         <w:rPr>
           <w:rStyle w:val="FunctionTok"/>
         </w:rPr>
-        <w:t xml:space="preserve">plot</w:t>
-      </w:r>
-      <w:r>
-        <w:rPr>
-          <w:rStyle w:val="NormalTok"/>
-        </w:rPr>
-        <w:t xml:space="preserve">(xh, hh, </w:t>
-      </w:r>
-      <w:r>
-        <w:rPr>
-          <w:rStyle w:val="AttributeTok"/>
-        </w:rPr>
-        <w:t xml:space="preserve">type=</w:t>
-      </w:r>
-      <w:r>
-        <w:rPr>
-          <w:rStyle w:val="StringTok"/>
-        </w:rPr>
-        <w:t xml:space="preserve">"h"</w:t>
-      </w:r>
-      <w:r>
-        <w:rPr>
-          <w:rStyle w:val="NormalTok"/>
-        </w:rPr>
-        <w:t xml:space="preserve">, </w:t>
-      </w:r>
-      <w:r>
-        <w:rPr>
-          <w:rStyle w:val="AttributeTok"/>
-        </w:rPr>
-        <w:t xml:space="preserve">xlab =</w:t>
-      </w:r>
-      <w:r>
-        <w:rPr>
-          <w:rStyle w:val="NormalTok"/>
-        </w:rPr>
-        <w:t xml:space="preserve"> </w:t>
-      </w:r>
-      <w:r>
-        <w:rPr>
-          <w:rStyle w:val="StringTok"/>
-        </w:rPr>
-        <w:t xml:space="preserve">"x"</w:t>
-      </w:r>
-      <w:r>
-        <w:rPr>
-          <w:rStyle w:val="NormalTok"/>
-        </w:rPr>
-        <w:t xml:space="preserve">, </w:t>
-      </w:r>
-      <w:r>
-        <w:rPr>
-          <w:rStyle w:val="AttributeTok"/>
-        </w:rPr>
-        <w:t xml:space="preserve">ylab =</w:t>
-      </w:r>
-      <w:r>
-        <w:rPr>
-          <w:rStyle w:val="NormalTok"/>
-        </w:rPr>
-        <w:t xml:space="preserve"> </w:t>
-      </w:r>
-      <w:r>
-        <w:rPr>
-          <w:rStyle w:val="StringTok"/>
-        </w:rPr>
-        <w:t xml:space="preserve">"F(x)"</w:t>
-      </w:r>
-      <w:r>
-        <w:rPr>
-          <w:rStyle w:val="NormalTok"/>
-        </w:rPr>
-        <w:t xml:space="preserve">, </w:t>
-      </w:r>
-      <w:r>
-        <w:rPr>
-          <w:rStyle w:val="AttributeTok"/>
-        </w:rPr>
-        <w:t xml:space="preserve">main =</w:t>
-      </w:r>
-      <w:r>
-        <w:rPr>
-          <w:rStyle w:val="NormalTok"/>
-        </w:rPr>
-        <w:t xml:space="preserve"> </w:t>
-      </w:r>
-      <w:r>
-        <w:rPr>
-          <w:rStyle w:val="StringTok"/>
-        </w:rPr>
-        <w:t xml:space="preserve">"Funcion de distribucion acumulada Poisson"</w:t>
-      </w:r>
-      <w:r>
-        <w:rPr>
-          <w:rStyle w:val="NormalTok"/>
-        </w:rPr>
-        <w:t xml:space="preserve">)</w:t>
-      </w:r>
-      <w:r>
-        <w:br/>
-      </w:r>
-      <w:r>
-        <w:rPr>
-          <w:rStyle w:val="FunctionTok"/>
-        </w:rPr>
         <w:t xml:space="preserve">points</w:t>
       </w:r>
       <w:r>
         <w:rPr>
           <w:rStyle w:val="NormalTok"/>
         </w:rPr>
-        <w:t xml:space="preserve">(xh, hh, </w:t>
+        <w:t xml:space="preserve">(xh, yv, </w:t>
       </w:r>
       <w:r>
         <w:rPr>
@@ -20726,7 +20607,7 @@
               <a:graphicData uri="http://schemas.openxmlformats.org/drawingml/2006/picture">
                 <pic:pic>
                   <pic:nvPicPr>
-                    <pic:cNvPr descr="Tarea-3_files/figure-docx/unnamed-chunk-67-2.png" id="0" name="Picture"/>
+                    <pic:cNvPr descr="Tarea-3_files/figure-docx/unnamed-chunk-67-1.png" id="0" name="Picture"/>
                     <pic:cNvPicPr>
                       <a:picLocks noChangeArrowheads="1" noChangeAspect="1"/>
                     </pic:cNvPicPr>
@@ -20761,6 +20642,268 @@
     </w:p>
     <w:p>
       <w:pPr>
+        <w:pStyle w:val="SourceCode"/>
+      </w:pPr>
+      <w:r>
+        <w:rPr>
+          <w:rStyle w:val="NormalTok"/>
+        </w:rPr>
+        <w:t xml:space="preserve">hh</w:t>
+      </w:r>
+      <w:r>
+        <w:rPr>
+          <w:rStyle w:val="OtherTok"/>
+        </w:rPr>
+        <w:t xml:space="preserve">&lt;-</w:t>
+      </w:r>
+      <w:r>
+        <w:rPr>
+          <w:rStyle w:val="FunctionTok"/>
+        </w:rPr>
+        <w:t xml:space="preserve">ppois</w:t>
+      </w:r>
+      <w:r>
+        <w:rPr>
+          <w:rStyle w:val="NormalTok"/>
+        </w:rPr>
+        <w:t xml:space="preserve">(xh,</w:t>
+      </w:r>
+      <w:r>
+        <w:rPr>
+          <w:rStyle w:val="AttributeTok"/>
+        </w:rPr>
+        <w:t xml:space="preserve">lambda =</w:t>
+      </w:r>
+      <w:r>
+        <w:rPr>
+          <w:rStyle w:val="NormalTok"/>
+        </w:rPr>
+        <w:t xml:space="preserve"> </w:t>
+      </w:r>
+      <w:r>
+        <w:rPr>
+          <w:rStyle w:val="FloatTok"/>
+        </w:rPr>
+        <w:t xml:space="preserve">4.5</w:t>
+      </w:r>
+      <w:r>
+        <w:rPr>
+          <w:rStyle w:val="NormalTok"/>
+        </w:rPr>
+        <w:t xml:space="preserve">, </w:t>
+      </w:r>
+      <w:r>
+        <w:rPr>
+          <w:rStyle w:val="AttributeTok"/>
+        </w:rPr>
+        <w:t xml:space="preserve">log.p =</w:t>
+      </w:r>
+      <w:r>
+        <w:rPr>
+          <w:rStyle w:val="NormalTok"/>
+        </w:rPr>
+        <w:t xml:space="preserve"> F, </w:t>
+      </w:r>
+      <w:r>
+        <w:rPr>
+          <w:rStyle w:val="AttributeTok"/>
+        </w:rPr>
+        <w:t xml:space="preserve">lower.tail =</w:t>
+      </w:r>
+      <w:r>
+        <w:rPr>
+          <w:rStyle w:val="NormalTok"/>
+        </w:rPr>
+        <w:t xml:space="preserve"> T)</w:t>
+      </w:r>
+      <w:r>
+        <w:br/>
+      </w:r>
+      <w:r>
+        <w:rPr>
+          <w:rStyle w:val="FunctionTok"/>
+        </w:rPr>
+        <w:t xml:space="preserve">plot</w:t>
+      </w:r>
+      <w:r>
+        <w:rPr>
+          <w:rStyle w:val="NormalTok"/>
+        </w:rPr>
+        <w:t xml:space="preserve">(xh, hh, </w:t>
+      </w:r>
+      <w:r>
+        <w:rPr>
+          <w:rStyle w:val="AttributeTok"/>
+        </w:rPr>
+        <w:t xml:space="preserve">type=</w:t>
+      </w:r>
+      <w:r>
+        <w:rPr>
+          <w:rStyle w:val="StringTok"/>
+        </w:rPr>
+        <w:t xml:space="preserve">"h"</w:t>
+      </w:r>
+      <w:r>
+        <w:rPr>
+          <w:rStyle w:val="NormalTok"/>
+        </w:rPr>
+        <w:t xml:space="preserve">, </w:t>
+      </w:r>
+      <w:r>
+        <w:rPr>
+          <w:rStyle w:val="AttributeTok"/>
+        </w:rPr>
+        <w:t xml:space="preserve">xlab =</w:t>
+      </w:r>
+      <w:r>
+        <w:rPr>
+          <w:rStyle w:val="NormalTok"/>
+        </w:rPr>
+        <w:t xml:space="preserve"> </w:t>
+      </w:r>
+      <w:r>
+        <w:rPr>
+          <w:rStyle w:val="StringTok"/>
+        </w:rPr>
+        <w:t xml:space="preserve">"x"</w:t>
+      </w:r>
+      <w:r>
+        <w:rPr>
+          <w:rStyle w:val="NormalTok"/>
+        </w:rPr>
+        <w:t xml:space="preserve">, </w:t>
+      </w:r>
+      <w:r>
+        <w:rPr>
+          <w:rStyle w:val="AttributeTok"/>
+        </w:rPr>
+        <w:t xml:space="preserve">ylab =</w:t>
+      </w:r>
+      <w:r>
+        <w:rPr>
+          <w:rStyle w:val="NormalTok"/>
+        </w:rPr>
+        <w:t xml:space="preserve"> </w:t>
+      </w:r>
+      <w:r>
+        <w:rPr>
+          <w:rStyle w:val="StringTok"/>
+        </w:rPr>
+        <w:t xml:space="preserve">"F(x)"</w:t>
+      </w:r>
+      <w:r>
+        <w:rPr>
+          <w:rStyle w:val="NormalTok"/>
+        </w:rPr>
+        <w:t xml:space="preserve">, </w:t>
+      </w:r>
+      <w:r>
+        <w:rPr>
+          <w:rStyle w:val="AttributeTok"/>
+        </w:rPr>
+        <w:t xml:space="preserve">main =</w:t>
+      </w:r>
+      <w:r>
+        <w:rPr>
+          <w:rStyle w:val="NormalTok"/>
+        </w:rPr>
+        <w:t xml:space="preserve"> </w:t>
+      </w:r>
+      <w:r>
+        <w:rPr>
+          <w:rStyle w:val="StringTok"/>
+        </w:rPr>
+        <w:t xml:space="preserve">"Funcion de distribucion acumulada Poisson"</w:t>
+      </w:r>
+      <w:r>
+        <w:rPr>
+          <w:rStyle w:val="NormalTok"/>
+        </w:rPr>
+        <w:t xml:space="preserve">)</w:t>
+      </w:r>
+      <w:r>
+        <w:br/>
+      </w:r>
+      <w:r>
+        <w:rPr>
+          <w:rStyle w:val="FunctionTok"/>
+        </w:rPr>
+        <w:t xml:space="preserve">points</w:t>
+      </w:r>
+      <w:r>
+        <w:rPr>
+          <w:rStyle w:val="NormalTok"/>
+        </w:rPr>
+        <w:t xml:space="preserve">(xh, hh, </w:t>
+      </w:r>
+      <w:r>
+        <w:rPr>
+          <w:rStyle w:val="AttributeTok"/>
+        </w:rPr>
+        <w:t xml:space="preserve">pch=</w:t>
+      </w:r>
+      <w:r>
+        <w:rPr>
+          <w:rStyle w:val="DecValTok"/>
+        </w:rPr>
+        <w:t xml:space="preserve">16</w:t>
+      </w:r>
+      <w:r>
+        <w:rPr>
+          <w:rStyle w:val="NormalTok"/>
+        </w:rPr>
+        <w:t xml:space="preserve">)</w:t>
+      </w:r>
+    </w:p>
+    <w:p>
+      <w:pPr>
+        <w:pStyle w:val="FirstParagraph"/>
+      </w:pPr>
+      <w:r>
+        <w:drawing>
+          <wp:inline>
+            <wp:extent cx="4620126" cy="3696101"/>
+            <wp:effectExtent b="0" l="0" r="0" t="0"/>
+            <wp:docPr descr="" title="" id="1" name="Picture"/>
+            <a:graphic>
+              <a:graphicData uri="http://schemas.openxmlformats.org/drawingml/2006/picture">
+                <pic:pic>
+                  <pic:nvPicPr>
+                    <pic:cNvPr descr="Tarea-3_files/figure-docx/unnamed-chunk-67-2.png" id="0" name="Picture"/>
+                    <pic:cNvPicPr>
+                      <a:picLocks noChangeArrowheads="1" noChangeAspect="1"/>
+                    </pic:cNvPicPr>
+                  </pic:nvPicPr>
+                  <pic:blipFill>
+                    <a:blip r:embed="rId50"/>
+                    <a:stretch>
+                      <a:fillRect/>
+                    </a:stretch>
+                  </pic:blipFill>
+                  <pic:spPr bwMode="auto">
+                    <a:xfrm>
+                      <a:off x="0" y="0"/>
+                      <a:ext cx="4620126" cy="3696101"/>
+                    </a:xfrm>
+                    <a:prstGeom prst="rect">
+                      <a:avLst/>
+                    </a:prstGeom>
+                    <a:noFill/>
+                    <a:ln w="9525">
+                      <a:noFill/>
+                      <a:headEnd/>
+                      <a:tailEnd/>
+                    </a:ln>
+                  </pic:spPr>
+                </pic:pic>
+              </a:graphicData>
+            </a:graphic>
+          </wp:inline>
+        </w:drawing>
+      </w:r>
+    </w:p>
+    <w:p>
+      <w:pPr>
         <w:numPr>
           <w:ilvl w:val="0"/>
           <w:numId w:val="1119"/>
@@ -20771,8 +20914,8 @@
         <w:t xml:space="preserve">Tanto la funcion de masa de probabilidad, como la funcion de distribucion acumulada para una variable aleatoria con distribucion Poisson se pueden aproximar a una distribucion normal, las formas son muy similares.</w:t>
       </w:r>
     </w:p>
-    <w:bookmarkEnd w:id="50"/>
-    <w:bookmarkStart w:id="51" w:name="punto-19"/>
+    <w:bookmarkEnd w:id="51"/>
+    <w:bookmarkStart w:id="52" w:name="punto-19"/>
     <w:p>
       <w:pPr>
         <w:pStyle w:val="Heading2"/>
@@ -21244,8 +21387,8 @@
 = 4-3 = 1$$</w:t>
       </w:r>
     </w:p>
-    <w:bookmarkEnd w:id="51"/>
-    <w:bookmarkStart w:id="53" w:name="punto-20"/>
+    <w:bookmarkEnd w:id="52"/>
+    <w:bookmarkStart w:id="54" w:name="punto-20"/>
     <w:p>
       <w:pPr>
         <w:pStyle w:val="Heading2"/>
@@ -22043,7 +22186,7 @@
                     </pic:cNvPicPr>
                   </pic:nvPicPr>
                   <pic:blipFill>
-                    <a:blip r:embed="rId52"/>
+                    <a:blip r:embed="rId53"/>
                     <a:stretch>
                       <a:fillRect/>
                     </a:stretch>
@@ -22112,8 +22255,8 @@
 =1 $$</w:t>
       </w:r>
     </w:p>
-    <w:bookmarkEnd w:id="53"/>
     <w:bookmarkEnd w:id="54"/>
+    <w:bookmarkEnd w:id="55"/>
     <w:sectPr/>
   </w:body>
 </w:document>
@@ -24432,6 +24575,36 @@
     <w:abstractNumId w:val="991"/>
   </w:num>
   <w:num w:numId="1015">
+    <w:abstractNumId w:val="99411"/>
+    <w:lvlOverride w:ilvl="0">
+      <w:startOverride w:val="1"/>
+    </w:lvlOverride>
+    <w:lvlOverride w:ilvl="1">
+      <w:startOverride w:val="1"/>
+    </w:lvlOverride>
+    <w:lvlOverride w:ilvl="2">
+      <w:startOverride w:val="1"/>
+    </w:lvlOverride>
+    <w:lvlOverride w:ilvl="3">
+      <w:startOverride w:val="1"/>
+    </w:lvlOverride>
+    <w:lvlOverride w:ilvl="4">
+      <w:startOverride w:val="1"/>
+    </w:lvlOverride>
+    <w:lvlOverride w:ilvl="5">
+      <w:startOverride w:val="1"/>
+    </w:lvlOverride>
+    <w:lvlOverride w:ilvl="6">
+      <w:startOverride w:val="1"/>
+    </w:lvlOverride>
+    <w:lvlOverride w:ilvl="7">
+      <w:startOverride w:val="1"/>
+    </w:lvlOverride>
+    <w:lvlOverride w:ilvl="8">
+      <w:startOverride w:val="1"/>
+    </w:lvlOverride>
+  </w:num>
+  <w:num w:numId="1016">
     <w:abstractNumId w:val="99412"/>
     <w:lvlOverride w:ilvl="0">
       <w:startOverride w:val="2"/>
@@ -24460,14 +24633,14 @@
     <w:lvlOverride w:ilvl="8">
       <w:startOverride w:val="2"/>
     </w:lvlOverride>
-  </w:num>
-  <w:num w:numId="1016">
-    <w:abstractNumId w:val="991"/>
   </w:num>
   <w:num w:numId="1017">
     <w:abstractNumId w:val="991"/>
   </w:num>
   <w:num w:numId="1018">
+    <w:abstractNumId w:val="991"/>
+  </w:num>
+  <w:num w:numId="1019">
     <w:abstractNumId w:val="99712"/>
     <w:lvlOverride w:ilvl="0">
       <w:startOverride w:val="2"/>
@@ -24496,9 +24669,6 @@
     <w:lvlOverride w:ilvl="8">
       <w:startOverride w:val="2"/>
     </w:lvlOverride>
-  </w:num>
-  <w:num w:numId="1019">
-    <w:abstractNumId w:val="991"/>
   </w:num>
   <w:num w:numId="1020">
     <w:abstractNumId w:val="99713"/>

</xml_diff>

<commit_message>
un error en el latex de las ecuaciones del  12
</commit_message>
<xml_diff>
--- a/Métodos Estadísticos  posgrado/tarea 3/Tarea-3.docx
+++ b/Métodos Estadísticos  posgrado/tarea 3/Tarea-3.docx
@@ -17655,11 +17655,13 @@
         <w:pStyle w:val="FirstParagraph"/>
       </w:pPr>
       <w:r>
-        <w:t xml:space="preserve">$$ P( z ≤ \frac {1 - \mu} {\sigma})=0.0228\\
+        <w:t xml:space="preserve">$$ 
+P( z ≤ \frac {1 - \mu} {\sigma})=0.0228\\
 P( z ≤ z_0) = 0.0228 \\
  z_0 = -1.99 \\
 -1.99 =\frac {1- \mu} {\sigma}\\
-\mu=1+1.99 \sigma$$</w:t>
+\mu=1+1.99 \sigma
+$$</w:t>
       </w:r>
     </w:p>
     <w:p>
@@ -17674,12 +17676,14 @@
         <w:pStyle w:val="FirstParagraph"/>
       </w:pPr>
       <w:r>
-        <w:t xml:space="preserve">$$ P( z ≥ \frac {4- \mu} {\sigma})=0.1587\\
+        <w:t xml:space="preserve">$$ 
+P( z ≥ \frac {4- \mu} {\sigma})=0.1587\\
 P( z ≥ z_0) = 0.1587 \\
 z_0 = 0.9998 \\
 0.9998 =\frac {4- \mu} {\sigma}\\
 0.9998 =\frac {4- 1+1.99\sigma} {\sigma}\\
-\sigma = \frac {3} {1.99+0.9998} = 1.00$$</w:t>
+\sigma = \frac {3} {1.99+0.9998} = 1.00
+$$</w:t>
       </w:r>
     </w:p>
     <w:p>
@@ -17694,8 +17698,10 @@
         <w:pStyle w:val="FirstParagraph"/>
       </w:pPr>
       <w:r>
-        <w:t xml:space="preserve">$$\mu=1+1.99 \sigma\\
-\mu=1+1.99 (1.00) = 3.00 $$</w:t>
+        <w:t xml:space="preserve">$$
+\mu=1+1.99 \sigma\\
+\mu=1+1.99 (1.00) = 3.00 
+$$</w:t>
       </w:r>
     </w:p>
     <w:p>

</xml_diff>

<commit_message>
arreglamos el latex de saltos de linea a ecuaciones independientes
</commit_message>
<xml_diff>
--- a/Métodos Estadísticos  posgrado/tarea 3/Tarea-3.docx
+++ b/Métodos Estadísticos  posgrado/tarea 3/Tarea-3.docx
@@ -8413,40 +8413,818 @@
         <w:pStyle w:val="FirstParagraph"/>
       </w:pPr>
       <w:r>
-        <w:t xml:space="preserve">$$
-\text{X = Numero de estudiantes de fitopatologia seleccionados}\\
-\text{Y = Numero de estudiantes de suelos seleccionados}\\
-\text{Z = Numero de estudiantes de entomología seleccionados}
-$$</w:t>
-      </w:r>
+        <w:t xml:space="preserve">Dado que las tres variables son independientes, podemos calcular su intersección como el producto de las tres probabilidades.</w:t>
+      </w:r>
+    </w:p>
+    <w:p>
+      <w:pPr>
+        <w:pStyle w:val="BodyText"/>
+      </w:pPr>
+      <m:oMathPara>
+        <m:oMathParaPr>
+          <m:jc m:val="center"/>
+        </m:oMathParaPr>
+        <m:oMath>
+          <m:r>
+            <m:t>P</m:t>
+          </m:r>
+          <m:r>
+            <m:rPr>
+              <m:sty m:val="p"/>
+            </m:rPr>
+            <m:t>(</m:t>
+          </m:r>
+          <m:r>
+            <m:t>X</m:t>
+          </m:r>
+          <m:r>
+            <m:rPr>
+              <m:sty m:val="p"/>
+            </m:rPr>
+            <m:t>=</m:t>
+          </m:r>
+          <m:r>
+            <m:t>2</m:t>
+          </m:r>
+          <m:r>
+            <m:rPr>
+              <m:sty m:val="p"/>
+            </m:rPr>
+            <m:t>)</m:t>
+          </m:r>
+          <m:r>
+            <m:rPr>
+              <m:sty m:val="p"/>
+            </m:rPr>
+            <m:t>⋅</m:t>
+          </m:r>
+          <m:r>
+            <m:t>P</m:t>
+          </m:r>
+          <m:r>
+            <m:rPr>
+              <m:sty m:val="p"/>
+            </m:rPr>
+            <m:t>(</m:t>
+          </m:r>
+          <m:r>
+            <m:t>Y</m:t>
+          </m:r>
+          <m:r>
+            <m:rPr>
+              <m:sty m:val="p"/>
+            </m:rPr>
+            <m:t>=</m:t>
+          </m:r>
+          <m:r>
+            <m:t>1</m:t>
+          </m:r>
+          <m:r>
+            <m:rPr>
+              <m:sty m:val="p"/>
+            </m:rPr>
+            <m:t>)</m:t>
+          </m:r>
+          <m:r>
+            <m:rPr>
+              <m:sty m:val="p"/>
+            </m:rPr>
+            <m:t>⋅</m:t>
+          </m:r>
+          <m:r>
+            <m:t>P</m:t>
+          </m:r>
+          <m:r>
+            <m:rPr>
+              <m:sty m:val="p"/>
+            </m:rPr>
+            <m:t>(</m:t>
+          </m:r>
+          <m:r>
+            <m:t>Z</m:t>
+          </m:r>
+          <m:r>
+            <m:rPr>
+              <m:sty m:val="p"/>
+            </m:rPr>
+            <m:t>=</m:t>
+          </m:r>
+          <m:r>
+            <m:t>1</m:t>
+          </m:r>
+          <m:r>
+            <m:rPr>
+              <m:sty m:val="p"/>
+            </m:rPr>
+            <m:t>)</m:t>
+          </m:r>
+          <m:r>
+            <m:rPr>
+              <m:sty m:val="p"/>
+            </m:rPr>
+            <m:t>=</m:t>
+          </m:r>
+        </m:oMath>
+      </m:oMathPara>
     </w:p>
     <w:p>
       <w:pPr>
         <w:pStyle w:val="FirstParagraph"/>
       </w:pPr>
-      <w:r>
-        <w:t xml:space="preserve">Dado que las tres variables son independientes, podemos calcular su intersección como el producto de las tres probabilidades.</w:t>
-      </w:r>
-    </w:p>
-    <w:p>
-      <w:pPr>
-        <w:pStyle w:val="BodyText"/>
-      </w:pPr>
-      <w:r>
-        <w:t xml:space="preserve">$$
-P(X = 2) \cdot P(Y = 1) \cdot P(Z = 1) = \\ \frac{{20 \choose 2}{{40-20 \choose 4-2}} }{{40 \choose 4}} \cdot  \frac{{5 \choose 1}{{40-20 \choose 4-1}} }{{40 \choose 4}} \cdot  \frac{{15 \choose 1}{{40-20 \choose 4-1}} }{{40 \choose 4}}
-$$</w:t>
-      </w:r>
+      <m:oMathPara>
+        <m:oMathParaPr>
+          <m:jc m:val="center"/>
+        </m:oMathParaPr>
+        <m:oMath>
+          <m:f>
+            <m:fPr>
+              <m:type m:val="bar"/>
+            </m:fPr>
+            <m:num>
+              <m:d>
+                <m:dPr>
+                  <m:begChr m:val="("/>
+                  <m:endChr m:val=")"/>
+                  <m:grow/>
+                </m:dPr>
+                <m:e>
+                  <m:f>
+                    <m:fPr>
+                      <m:type m:val="noBar"/>
+                    </m:fPr>
+                    <m:num>
+                      <m:r>
+                        <m:t>20</m:t>
+                      </m:r>
+                    </m:num>
+                    <m:den>
+                      <m:r>
+                        <m:t>2</m:t>
+                      </m:r>
+                    </m:den>
+                  </m:f>
+                </m:e>
+              </m:d>
+              <m:d>
+                <m:dPr>
+                  <m:begChr m:val="("/>
+                  <m:endChr m:val=")"/>
+                  <m:grow/>
+                </m:dPr>
+                <m:e>
+                  <m:f>
+                    <m:fPr>
+                      <m:type m:val="noBar"/>
+                    </m:fPr>
+                    <m:num>
+                      <m:r>
+                        <m:t>40</m:t>
+                      </m:r>
+                      <m:r>
+                        <m:rPr>
+                          <m:sty m:val="p"/>
+                        </m:rPr>
+                        <m:t>−</m:t>
+                      </m:r>
+                      <m:r>
+                        <m:t>20</m:t>
+                      </m:r>
+                    </m:num>
+                    <m:den>
+                      <m:r>
+                        <m:t>4</m:t>
+                      </m:r>
+                      <m:r>
+                        <m:rPr>
+                          <m:sty m:val="p"/>
+                        </m:rPr>
+                        <m:t>−</m:t>
+                      </m:r>
+                      <m:r>
+                        <m:t>2</m:t>
+                      </m:r>
+                    </m:den>
+                  </m:f>
+                </m:e>
+              </m:d>
+            </m:num>
+            <m:den>
+              <m:d>
+                <m:dPr>
+                  <m:begChr m:val="("/>
+                  <m:endChr m:val=")"/>
+                  <m:grow/>
+                </m:dPr>
+                <m:e>
+                  <m:f>
+                    <m:fPr>
+                      <m:type m:val="noBar"/>
+                    </m:fPr>
+                    <m:num>
+                      <m:r>
+                        <m:t>40</m:t>
+                      </m:r>
+                    </m:num>
+                    <m:den>
+                      <m:r>
+                        <m:t>4</m:t>
+                      </m:r>
+                    </m:den>
+                  </m:f>
+                </m:e>
+              </m:d>
+            </m:den>
+          </m:f>
+          <m:r>
+            <m:rPr>
+              <m:sty m:val="p"/>
+            </m:rPr>
+            <m:t>⋅</m:t>
+          </m:r>
+          <m:f>
+            <m:fPr>
+              <m:type m:val="bar"/>
+            </m:fPr>
+            <m:num>
+              <m:d>
+                <m:dPr>
+                  <m:begChr m:val="("/>
+                  <m:endChr m:val=")"/>
+                  <m:grow/>
+                </m:dPr>
+                <m:e>
+                  <m:f>
+                    <m:fPr>
+                      <m:type m:val="noBar"/>
+                    </m:fPr>
+                    <m:num>
+                      <m:r>
+                        <m:t>5</m:t>
+                      </m:r>
+                    </m:num>
+                    <m:den>
+                      <m:r>
+                        <m:t>1</m:t>
+                      </m:r>
+                    </m:den>
+                  </m:f>
+                </m:e>
+              </m:d>
+              <m:d>
+                <m:dPr>
+                  <m:begChr m:val="("/>
+                  <m:endChr m:val=")"/>
+                  <m:grow/>
+                </m:dPr>
+                <m:e>
+                  <m:f>
+                    <m:fPr>
+                      <m:type m:val="noBar"/>
+                    </m:fPr>
+                    <m:num>
+                      <m:r>
+                        <m:t>40</m:t>
+                      </m:r>
+                      <m:r>
+                        <m:rPr>
+                          <m:sty m:val="p"/>
+                        </m:rPr>
+                        <m:t>−</m:t>
+                      </m:r>
+                      <m:r>
+                        <m:t>20</m:t>
+                      </m:r>
+                    </m:num>
+                    <m:den>
+                      <m:r>
+                        <m:t>4</m:t>
+                      </m:r>
+                      <m:r>
+                        <m:rPr>
+                          <m:sty m:val="p"/>
+                        </m:rPr>
+                        <m:t>−</m:t>
+                      </m:r>
+                      <m:r>
+                        <m:t>1</m:t>
+                      </m:r>
+                    </m:den>
+                  </m:f>
+                </m:e>
+              </m:d>
+            </m:num>
+            <m:den>
+              <m:d>
+                <m:dPr>
+                  <m:begChr m:val="("/>
+                  <m:endChr m:val=")"/>
+                  <m:grow/>
+                </m:dPr>
+                <m:e>
+                  <m:f>
+                    <m:fPr>
+                      <m:type m:val="noBar"/>
+                    </m:fPr>
+                    <m:num>
+                      <m:r>
+                        <m:t>40</m:t>
+                      </m:r>
+                    </m:num>
+                    <m:den>
+                      <m:r>
+                        <m:t>4</m:t>
+                      </m:r>
+                    </m:den>
+                  </m:f>
+                </m:e>
+              </m:d>
+            </m:den>
+          </m:f>
+          <m:r>
+            <m:rPr>
+              <m:sty m:val="p"/>
+            </m:rPr>
+            <m:t>⋅</m:t>
+          </m:r>
+          <m:f>
+            <m:fPr>
+              <m:type m:val="bar"/>
+            </m:fPr>
+            <m:num>
+              <m:d>
+                <m:dPr>
+                  <m:begChr m:val="("/>
+                  <m:endChr m:val=")"/>
+                  <m:grow/>
+                </m:dPr>
+                <m:e>
+                  <m:f>
+                    <m:fPr>
+                      <m:type m:val="noBar"/>
+                    </m:fPr>
+                    <m:num>
+                      <m:r>
+                        <m:t>15</m:t>
+                      </m:r>
+                    </m:num>
+                    <m:den>
+                      <m:r>
+                        <m:t>1</m:t>
+                      </m:r>
+                    </m:den>
+                  </m:f>
+                </m:e>
+              </m:d>
+              <m:d>
+                <m:dPr>
+                  <m:begChr m:val="("/>
+                  <m:endChr m:val=")"/>
+                  <m:grow/>
+                </m:dPr>
+                <m:e>
+                  <m:f>
+                    <m:fPr>
+                      <m:type m:val="noBar"/>
+                    </m:fPr>
+                    <m:num>
+                      <m:r>
+                        <m:t>40</m:t>
+                      </m:r>
+                      <m:r>
+                        <m:rPr>
+                          <m:sty m:val="p"/>
+                        </m:rPr>
+                        <m:t>−</m:t>
+                      </m:r>
+                      <m:r>
+                        <m:t>20</m:t>
+                      </m:r>
+                    </m:num>
+                    <m:den>
+                      <m:r>
+                        <m:t>4</m:t>
+                      </m:r>
+                      <m:r>
+                        <m:rPr>
+                          <m:sty m:val="p"/>
+                        </m:rPr>
+                        <m:t>−</m:t>
+                      </m:r>
+                      <m:r>
+                        <m:t>1</m:t>
+                      </m:r>
+                    </m:den>
+                  </m:f>
+                </m:e>
+              </m:d>
+            </m:num>
+            <m:den>
+              <m:d>
+                <m:dPr>
+                  <m:begChr m:val="("/>
+                  <m:endChr m:val=")"/>
+                  <m:grow/>
+                </m:dPr>
+                <m:e>
+                  <m:f>
+                    <m:fPr>
+                      <m:type m:val="noBar"/>
+                    </m:fPr>
+                    <m:num>
+                      <m:r>
+                        <m:t>40</m:t>
+                      </m:r>
+                    </m:num>
+                    <m:den>
+                      <m:r>
+                        <m:t>4</m:t>
+                      </m:r>
+                    </m:den>
+                  </m:f>
+                </m:e>
+              </m:d>
+            </m:den>
+          </m:f>
+        </m:oMath>
+      </m:oMathPara>
     </w:p>
     <w:p>
       <w:pPr>
         <w:pStyle w:val="FirstParagraph"/>
       </w:pPr>
-      <w:r>
-        <w:t xml:space="preserve">$$
-P(X = 2) \cdot P(Y = 1) \cdot P(Z = 1) = \\ \frac{{20 \choose 2}{{20 \choose 2}} }{{40 \choose 4}} \cdot  \frac{{5 \choose 1}{{35 \choose 3}} }{{40 \choose 4}} \cdot  \frac{{15 \choose 1}{{25 \choose 3}} }{{40 \choose 4}}
-$$</w:t>
-      </w:r>
+      <m:oMathPara>
+        <m:oMathParaPr>
+          <m:jc m:val="center"/>
+        </m:oMathParaPr>
+        <m:oMath>
+          <m:r>
+            <m:t>P</m:t>
+          </m:r>
+          <m:r>
+            <m:rPr>
+              <m:sty m:val="p"/>
+            </m:rPr>
+            <m:t>(</m:t>
+          </m:r>
+          <m:r>
+            <m:t>X</m:t>
+          </m:r>
+          <m:r>
+            <m:rPr>
+              <m:sty m:val="p"/>
+            </m:rPr>
+            <m:t>=</m:t>
+          </m:r>
+          <m:r>
+            <m:t>2</m:t>
+          </m:r>
+          <m:r>
+            <m:rPr>
+              <m:sty m:val="p"/>
+            </m:rPr>
+            <m:t>)</m:t>
+          </m:r>
+          <m:r>
+            <m:rPr>
+              <m:sty m:val="p"/>
+            </m:rPr>
+            <m:t>⋅</m:t>
+          </m:r>
+          <m:r>
+            <m:t>P</m:t>
+          </m:r>
+          <m:r>
+            <m:rPr>
+              <m:sty m:val="p"/>
+            </m:rPr>
+            <m:t>(</m:t>
+          </m:r>
+          <m:r>
+            <m:t>Y</m:t>
+          </m:r>
+          <m:r>
+            <m:rPr>
+              <m:sty m:val="p"/>
+            </m:rPr>
+            <m:t>=</m:t>
+          </m:r>
+          <m:r>
+            <m:t>1</m:t>
+          </m:r>
+          <m:r>
+            <m:rPr>
+              <m:sty m:val="p"/>
+            </m:rPr>
+            <m:t>)</m:t>
+          </m:r>
+          <m:r>
+            <m:rPr>
+              <m:sty m:val="p"/>
+            </m:rPr>
+            <m:t>⋅</m:t>
+          </m:r>
+          <m:r>
+            <m:t>P</m:t>
+          </m:r>
+          <m:r>
+            <m:rPr>
+              <m:sty m:val="p"/>
+            </m:rPr>
+            <m:t>(</m:t>
+          </m:r>
+          <m:r>
+            <m:t>Z</m:t>
+          </m:r>
+          <m:r>
+            <m:rPr>
+              <m:sty m:val="p"/>
+            </m:rPr>
+            <m:t>=</m:t>
+          </m:r>
+          <m:r>
+            <m:t>1</m:t>
+          </m:r>
+          <m:r>
+            <m:rPr>
+              <m:sty m:val="p"/>
+            </m:rPr>
+            <m:t>)</m:t>
+          </m:r>
+          <m:r>
+            <m:rPr>
+              <m:sty m:val="p"/>
+            </m:rPr>
+            <m:t>=</m:t>
+          </m:r>
+        </m:oMath>
+      </m:oMathPara>
+    </w:p>
+    <w:p>
+      <w:pPr>
+        <w:pStyle w:val="FirstParagraph"/>
+      </w:pPr>
+      <m:oMathPara>
+        <m:oMathParaPr>
+          <m:jc m:val="center"/>
+        </m:oMathParaPr>
+        <m:oMath>
+          <m:f>
+            <m:fPr>
+              <m:type m:val="bar"/>
+            </m:fPr>
+            <m:num>
+              <m:d>
+                <m:dPr>
+                  <m:begChr m:val="("/>
+                  <m:endChr m:val=")"/>
+                  <m:grow/>
+                </m:dPr>
+                <m:e>
+                  <m:f>
+                    <m:fPr>
+                      <m:type m:val="noBar"/>
+                    </m:fPr>
+                    <m:num>
+                      <m:r>
+                        <m:t>20</m:t>
+                      </m:r>
+                    </m:num>
+                    <m:den>
+                      <m:r>
+                        <m:t>2</m:t>
+                      </m:r>
+                    </m:den>
+                  </m:f>
+                </m:e>
+              </m:d>
+              <m:d>
+                <m:dPr>
+                  <m:begChr m:val="("/>
+                  <m:endChr m:val=")"/>
+                  <m:grow/>
+                </m:dPr>
+                <m:e>
+                  <m:f>
+                    <m:fPr>
+                      <m:type m:val="noBar"/>
+                    </m:fPr>
+                    <m:num>
+                      <m:r>
+                        <m:t>20</m:t>
+                      </m:r>
+                    </m:num>
+                    <m:den>
+                      <m:r>
+                        <m:t>2</m:t>
+                      </m:r>
+                    </m:den>
+                  </m:f>
+                </m:e>
+              </m:d>
+            </m:num>
+            <m:den>
+              <m:d>
+                <m:dPr>
+                  <m:begChr m:val="("/>
+                  <m:endChr m:val=")"/>
+                  <m:grow/>
+                </m:dPr>
+                <m:e>
+                  <m:f>
+                    <m:fPr>
+                      <m:type m:val="noBar"/>
+                    </m:fPr>
+                    <m:num>
+                      <m:r>
+                        <m:t>40</m:t>
+                      </m:r>
+                    </m:num>
+                    <m:den>
+                      <m:r>
+                        <m:t>4</m:t>
+                      </m:r>
+                    </m:den>
+                  </m:f>
+                </m:e>
+              </m:d>
+            </m:den>
+          </m:f>
+          <m:r>
+            <m:rPr>
+              <m:sty m:val="p"/>
+            </m:rPr>
+            <m:t>⋅</m:t>
+          </m:r>
+          <m:f>
+            <m:fPr>
+              <m:type m:val="bar"/>
+            </m:fPr>
+            <m:num>
+              <m:d>
+                <m:dPr>
+                  <m:begChr m:val="("/>
+                  <m:endChr m:val=")"/>
+                  <m:grow/>
+                </m:dPr>
+                <m:e>
+                  <m:f>
+                    <m:fPr>
+                      <m:type m:val="noBar"/>
+                    </m:fPr>
+                    <m:num>
+                      <m:r>
+                        <m:t>5</m:t>
+                      </m:r>
+                    </m:num>
+                    <m:den>
+                      <m:r>
+                        <m:t>1</m:t>
+                      </m:r>
+                    </m:den>
+                  </m:f>
+                </m:e>
+              </m:d>
+              <m:d>
+                <m:dPr>
+                  <m:begChr m:val="("/>
+                  <m:endChr m:val=")"/>
+                  <m:grow/>
+                </m:dPr>
+                <m:e>
+                  <m:f>
+                    <m:fPr>
+                      <m:type m:val="noBar"/>
+                    </m:fPr>
+                    <m:num>
+                      <m:r>
+                        <m:t>35</m:t>
+                      </m:r>
+                    </m:num>
+                    <m:den>
+                      <m:r>
+                        <m:t>3</m:t>
+                      </m:r>
+                    </m:den>
+                  </m:f>
+                </m:e>
+              </m:d>
+            </m:num>
+            <m:den>
+              <m:d>
+                <m:dPr>
+                  <m:begChr m:val="("/>
+                  <m:endChr m:val=")"/>
+                  <m:grow/>
+                </m:dPr>
+                <m:e>
+                  <m:f>
+                    <m:fPr>
+                      <m:type m:val="noBar"/>
+                    </m:fPr>
+                    <m:num>
+                      <m:r>
+                        <m:t>40</m:t>
+                      </m:r>
+                    </m:num>
+                    <m:den>
+                      <m:r>
+                        <m:t>4</m:t>
+                      </m:r>
+                    </m:den>
+                  </m:f>
+                </m:e>
+              </m:d>
+            </m:den>
+          </m:f>
+          <m:r>
+            <m:rPr>
+              <m:sty m:val="p"/>
+            </m:rPr>
+            <m:t>⋅</m:t>
+          </m:r>
+          <m:f>
+            <m:fPr>
+              <m:type m:val="bar"/>
+            </m:fPr>
+            <m:num>
+              <m:d>
+                <m:dPr>
+                  <m:begChr m:val="("/>
+                  <m:endChr m:val=")"/>
+                  <m:grow/>
+                </m:dPr>
+                <m:e>
+                  <m:f>
+                    <m:fPr>
+                      <m:type m:val="noBar"/>
+                    </m:fPr>
+                    <m:num>
+                      <m:r>
+                        <m:t>15</m:t>
+                      </m:r>
+                    </m:num>
+                    <m:den>
+                      <m:r>
+                        <m:t>1</m:t>
+                      </m:r>
+                    </m:den>
+                  </m:f>
+                </m:e>
+              </m:d>
+              <m:d>
+                <m:dPr>
+                  <m:begChr m:val="("/>
+                  <m:endChr m:val=")"/>
+                  <m:grow/>
+                </m:dPr>
+                <m:e>
+                  <m:f>
+                    <m:fPr>
+                      <m:type m:val="noBar"/>
+                    </m:fPr>
+                    <m:num>
+                      <m:r>
+                        <m:t>25</m:t>
+                      </m:r>
+                    </m:num>
+                    <m:den>
+                      <m:r>
+                        <m:t>3</m:t>
+                      </m:r>
+                    </m:den>
+                  </m:f>
+                </m:e>
+              </m:d>
+            </m:num>
+            <m:den>
+              <m:d>
+                <m:dPr>
+                  <m:begChr m:val="("/>
+                  <m:endChr m:val=")"/>
+                  <m:grow/>
+                </m:dPr>
+                <m:e>
+                  <m:f>
+                    <m:fPr>
+                      <m:type m:val="noBar"/>
+                    </m:fPr>
+                    <m:num>
+                      <m:r>
+                        <m:t>40</m:t>
+                      </m:r>
+                    </m:num>
+                    <m:den>
+                      <m:r>
+                        <m:t>4</m:t>
+                      </m:r>
+                    </m:den>
+                  </m:f>
+                </m:e>
+              </m:d>
+            </m:den>
+          </m:f>
+        </m:oMath>
+      </m:oMathPara>
     </w:p>
     <w:p>
       <w:pPr>
@@ -15583,7 +16361,7 @@
     </w:p>
     <w:p>
       <w:pPr>
-        <w:pStyle w:val="Compact"/>
+        <w:pStyle w:val="FirstParagraph"/>
       </w:pPr>
       <m:oMathPara>
         <m:oMathParaPr>
@@ -17654,44 +18432,568 @@
       <w:pPr>
         <w:pStyle w:val="FirstParagraph"/>
       </w:pPr>
-      <w:r>
-        <w:t xml:space="preserve">$$ 
-P( z ≤ \frac {1 - \mu} {\sigma})=0.0228\\
-P( z ≤ z_0) = 0.0228 \\
- z_0 = -1.99 \\
--1.99 =\frac {1- \mu} {\sigma}\\
-\mu=1+1.99 \sigma
-$$</w:t>
-      </w:r>
-    </w:p>
-    <w:p>
-      <w:r>
-        <w:pict>
-          <v:rect style="width:0;height:1.5pt" o:hralign="center" o:hrstd="t" o:hr="t"/>
-        </w:pict>
-      </w:r>
+      <m:oMathPara>
+        <m:oMathParaPr>
+          <m:jc m:val="center"/>
+        </m:oMathParaPr>
+        <m:oMath>
+          <m:r>
+            <m:t>P</m:t>
+          </m:r>
+          <m:r>
+            <m:rPr>
+              <m:sty m:val="p"/>
+            </m:rPr>
+            <m:t>(</m:t>
+          </m:r>
+          <m:r>
+            <m:t>z</m:t>
+          </m:r>
+          <m:r>
+            <m:rPr>
+              <m:sty m:val="p"/>
+            </m:rPr>
+            <m:t>≤</m:t>
+          </m:r>
+          <m:f>
+            <m:fPr>
+              <m:type m:val="bar"/>
+            </m:fPr>
+            <m:num>
+              <m:r>
+                <m:t>1</m:t>
+              </m:r>
+              <m:r>
+                <m:rPr>
+                  <m:sty m:val="p"/>
+                </m:rPr>
+                <m:t>−</m:t>
+              </m:r>
+              <m:r>
+                <m:t>μ</m:t>
+              </m:r>
+            </m:num>
+            <m:den>
+              <m:r>
+                <m:t>σ</m:t>
+              </m:r>
+            </m:den>
+          </m:f>
+          <m:r>
+            <m:rPr>
+              <m:sty m:val="p"/>
+            </m:rPr>
+            <m:t>)</m:t>
+          </m:r>
+          <m:r>
+            <m:rPr>
+              <m:sty m:val="p"/>
+            </m:rPr>
+            <m:t>=</m:t>
+          </m:r>
+          <m:r>
+            <m:t>0.0228</m:t>
+          </m:r>
+        </m:oMath>
+      </m:oMathPara>
     </w:p>
     <w:p>
       <w:pPr>
         <w:pStyle w:val="FirstParagraph"/>
       </w:pPr>
-      <w:r>
-        <w:t xml:space="preserve">$$ 
-P( z ≥ \frac {4- \mu} {\sigma})=0.1587\\
-P( z ≥ z_0) = 0.1587 \\
-z_0 = 0.9998 \\
-0.9998 =\frac {4- \mu} {\sigma}\\
-0.9998 =\frac {4- 1+1.99\sigma} {\sigma}\\
-\sigma = \frac {3} {1.99+0.9998} = 1.00
-$$</w:t>
-      </w:r>
-    </w:p>
-    <w:p>
-      <w:r>
-        <w:pict>
-          <v:rect style="width:0;height:1.5pt" o:hralign="center" o:hrstd="t" o:hr="t"/>
-        </w:pict>
-      </w:r>
+      <m:oMathPara>
+        <m:oMathParaPr>
+          <m:jc m:val="center"/>
+        </m:oMathParaPr>
+        <m:oMath>
+          <m:r>
+            <m:t>P</m:t>
+          </m:r>
+          <m:r>
+            <m:rPr>
+              <m:sty m:val="p"/>
+            </m:rPr>
+            <m:t>(</m:t>
+          </m:r>
+          <m:r>
+            <m:t>z</m:t>
+          </m:r>
+          <m:r>
+            <m:rPr>
+              <m:sty m:val="p"/>
+            </m:rPr>
+            <m:t>≤</m:t>
+          </m:r>
+          <m:sSub>
+            <m:e>
+              <m:r>
+                <m:t>z</m:t>
+              </m:r>
+            </m:e>
+            <m:sub>
+              <m:r>
+                <m:t>0</m:t>
+              </m:r>
+            </m:sub>
+          </m:sSub>
+          <m:r>
+            <m:rPr>
+              <m:sty m:val="p"/>
+            </m:rPr>
+            <m:t>)</m:t>
+          </m:r>
+          <m:r>
+            <m:rPr>
+              <m:sty m:val="p"/>
+            </m:rPr>
+            <m:t>=</m:t>
+          </m:r>
+          <m:r>
+            <m:t>0.0228</m:t>
+          </m:r>
+        </m:oMath>
+      </m:oMathPara>
+    </w:p>
+    <w:p>
+      <w:pPr>
+        <w:pStyle w:val="FirstParagraph"/>
+      </w:pPr>
+      <m:oMathPara>
+        <m:oMathParaPr>
+          <m:jc m:val="center"/>
+        </m:oMathParaPr>
+        <m:oMath>
+          <m:sSub>
+            <m:e>
+              <m:r>
+                <m:t>z</m:t>
+              </m:r>
+            </m:e>
+            <m:sub>
+              <m:r>
+                <m:t>0</m:t>
+              </m:r>
+            </m:sub>
+          </m:sSub>
+          <m:r>
+            <m:rPr>
+              <m:sty m:val="p"/>
+            </m:rPr>
+            <m:t>=</m:t>
+          </m:r>
+          <m:r>
+            <m:rPr>
+              <m:sty m:val="p"/>
+            </m:rPr>
+            <m:t>−</m:t>
+          </m:r>
+          <m:r>
+            <m:t>1.99</m:t>
+          </m:r>
+        </m:oMath>
+      </m:oMathPara>
+    </w:p>
+    <w:p>
+      <w:pPr>
+        <w:pStyle w:val="FirstParagraph"/>
+      </w:pPr>
+      <m:oMathPara>
+        <m:oMathParaPr>
+          <m:jc m:val="center"/>
+        </m:oMathParaPr>
+        <m:oMath>
+          <m:r>
+            <m:rPr>
+              <m:sty m:val="p"/>
+            </m:rPr>
+            <m:t>−</m:t>
+          </m:r>
+          <m:r>
+            <m:t>1.99</m:t>
+          </m:r>
+          <m:r>
+            <m:rPr>
+              <m:sty m:val="p"/>
+            </m:rPr>
+            <m:t>=</m:t>
+          </m:r>
+          <m:f>
+            <m:fPr>
+              <m:type m:val="bar"/>
+            </m:fPr>
+            <m:num>
+              <m:r>
+                <m:t>1</m:t>
+              </m:r>
+              <m:r>
+                <m:rPr>
+                  <m:sty m:val="p"/>
+                </m:rPr>
+                <m:t>−</m:t>
+              </m:r>
+              <m:r>
+                <m:t>μ</m:t>
+              </m:r>
+            </m:num>
+            <m:den>
+              <m:r>
+                <m:t>σ</m:t>
+              </m:r>
+            </m:den>
+          </m:f>
+        </m:oMath>
+      </m:oMathPara>
+    </w:p>
+    <w:p>
+      <w:pPr>
+        <w:pStyle w:val="FirstParagraph"/>
+      </w:pPr>
+      <m:oMathPara>
+        <m:oMathParaPr>
+          <m:jc m:val="center"/>
+        </m:oMathParaPr>
+        <m:oMath>
+          <m:r>
+            <m:t>μ</m:t>
+          </m:r>
+          <m:r>
+            <m:rPr>
+              <m:sty m:val="p"/>
+            </m:rPr>
+            <m:t>=</m:t>
+          </m:r>
+          <m:r>
+            <m:t>1</m:t>
+          </m:r>
+          <m:r>
+            <m:rPr>
+              <m:sty m:val="p"/>
+            </m:rPr>
+            <m:t>+</m:t>
+          </m:r>
+          <m:r>
+            <m:t>1.99</m:t>
+          </m:r>
+          <m:r>
+            <m:t>σ</m:t>
+          </m:r>
+        </m:oMath>
+      </m:oMathPara>
+    </w:p>
+    <w:p>
+      <w:pPr>
+        <w:pStyle w:val="FirstParagraph"/>
+      </w:pPr>
+      <m:oMathPara>
+        <m:oMathParaPr>
+          <m:jc m:val="center"/>
+        </m:oMathParaPr>
+        <m:oMath>
+          <m:r>
+            <m:t>P</m:t>
+          </m:r>
+          <m:r>
+            <m:rPr>
+              <m:sty m:val="p"/>
+            </m:rPr>
+            <m:t>(</m:t>
+          </m:r>
+          <m:r>
+            <m:t>z</m:t>
+          </m:r>
+          <m:r>
+            <m:rPr>
+              <m:sty m:val="p"/>
+            </m:rPr>
+            <m:t>≥</m:t>
+          </m:r>
+          <m:f>
+            <m:fPr>
+              <m:type m:val="bar"/>
+            </m:fPr>
+            <m:num>
+              <m:r>
+                <m:t>4</m:t>
+              </m:r>
+              <m:r>
+                <m:rPr>
+                  <m:sty m:val="p"/>
+                </m:rPr>
+                <m:t>−</m:t>
+              </m:r>
+              <m:r>
+                <m:t>μ</m:t>
+              </m:r>
+            </m:num>
+            <m:den>
+              <m:r>
+                <m:t>σ</m:t>
+              </m:r>
+            </m:den>
+          </m:f>
+          <m:r>
+            <m:rPr>
+              <m:sty m:val="p"/>
+            </m:rPr>
+            <m:t>)</m:t>
+          </m:r>
+          <m:r>
+            <m:rPr>
+              <m:sty m:val="p"/>
+            </m:rPr>
+            <m:t>=</m:t>
+          </m:r>
+          <m:r>
+            <m:t>0.1587</m:t>
+          </m:r>
+        </m:oMath>
+      </m:oMathPara>
+    </w:p>
+    <w:p>
+      <w:pPr>
+        <w:pStyle w:val="FirstParagraph"/>
+      </w:pPr>
+      <m:oMathPara>
+        <m:oMathParaPr>
+          <m:jc m:val="center"/>
+        </m:oMathParaPr>
+        <m:oMath>
+          <m:r>
+            <m:t>P</m:t>
+          </m:r>
+          <m:r>
+            <m:rPr>
+              <m:sty m:val="p"/>
+            </m:rPr>
+            <m:t>(</m:t>
+          </m:r>
+          <m:r>
+            <m:t>z</m:t>
+          </m:r>
+          <m:r>
+            <m:rPr>
+              <m:sty m:val="p"/>
+            </m:rPr>
+            <m:t>≥</m:t>
+          </m:r>
+          <m:sSub>
+            <m:e>
+              <m:r>
+                <m:t>z</m:t>
+              </m:r>
+            </m:e>
+            <m:sub>
+              <m:r>
+                <m:t>0</m:t>
+              </m:r>
+            </m:sub>
+          </m:sSub>
+          <m:r>
+            <m:rPr>
+              <m:sty m:val="p"/>
+            </m:rPr>
+            <m:t>)</m:t>
+          </m:r>
+          <m:r>
+            <m:rPr>
+              <m:sty m:val="p"/>
+            </m:rPr>
+            <m:t>=</m:t>
+          </m:r>
+          <m:r>
+            <m:t>0.1587</m:t>
+          </m:r>
+        </m:oMath>
+      </m:oMathPara>
+    </w:p>
+    <w:p>
+      <w:pPr>
+        <w:pStyle w:val="FirstParagraph"/>
+      </w:pPr>
+      <m:oMathPara>
+        <m:oMathParaPr>
+          <m:jc m:val="center"/>
+        </m:oMathParaPr>
+        <m:oMath>
+          <m:sSub>
+            <m:e>
+              <m:r>
+                <m:t>z</m:t>
+              </m:r>
+            </m:e>
+            <m:sub>
+              <m:r>
+                <m:t>0</m:t>
+              </m:r>
+            </m:sub>
+          </m:sSub>
+          <m:r>
+            <m:rPr>
+              <m:sty m:val="p"/>
+            </m:rPr>
+            <m:t>=</m:t>
+          </m:r>
+          <m:r>
+            <m:t>0.9998</m:t>
+          </m:r>
+        </m:oMath>
+      </m:oMathPara>
+    </w:p>
+    <w:p>
+      <w:pPr>
+        <w:pStyle w:val="FirstParagraph"/>
+      </w:pPr>
+      <m:oMathPara>
+        <m:oMathParaPr>
+          <m:jc m:val="center"/>
+        </m:oMathParaPr>
+        <m:oMath>
+          <m:r>
+            <m:t>0.9998</m:t>
+          </m:r>
+          <m:r>
+            <m:rPr>
+              <m:sty m:val="p"/>
+            </m:rPr>
+            <m:t>=</m:t>
+          </m:r>
+          <m:f>
+            <m:fPr>
+              <m:type m:val="bar"/>
+            </m:fPr>
+            <m:num>
+              <m:r>
+                <m:t>4</m:t>
+              </m:r>
+              <m:r>
+                <m:rPr>
+                  <m:sty m:val="p"/>
+                </m:rPr>
+                <m:t>−</m:t>
+              </m:r>
+              <m:r>
+                <m:t>μ</m:t>
+              </m:r>
+            </m:num>
+            <m:den>
+              <m:r>
+                <m:t>σ</m:t>
+              </m:r>
+            </m:den>
+          </m:f>
+        </m:oMath>
+      </m:oMathPara>
+    </w:p>
+    <w:p>
+      <w:pPr>
+        <w:pStyle w:val="FirstParagraph"/>
+      </w:pPr>
+      <m:oMathPara>
+        <m:oMathParaPr>
+          <m:jc m:val="center"/>
+        </m:oMathParaPr>
+        <m:oMath>
+          <m:r>
+            <m:t>0.9998</m:t>
+          </m:r>
+          <m:r>
+            <m:rPr>
+              <m:sty m:val="p"/>
+            </m:rPr>
+            <m:t>=</m:t>
+          </m:r>
+          <m:f>
+            <m:fPr>
+              <m:type m:val="bar"/>
+            </m:fPr>
+            <m:num>
+              <m:r>
+                <m:t>4</m:t>
+              </m:r>
+              <m:r>
+                <m:rPr>
+                  <m:sty m:val="p"/>
+                </m:rPr>
+                <m:t>−</m:t>
+              </m:r>
+              <m:r>
+                <m:t>1</m:t>
+              </m:r>
+              <m:r>
+                <m:rPr>
+                  <m:sty m:val="p"/>
+                </m:rPr>
+                <m:t>+</m:t>
+              </m:r>
+              <m:r>
+                <m:t>1.99</m:t>
+              </m:r>
+              <m:r>
+                <m:t>σ</m:t>
+              </m:r>
+            </m:num>
+            <m:den>
+              <m:r>
+                <m:t>σ</m:t>
+              </m:r>
+            </m:den>
+          </m:f>
+        </m:oMath>
+      </m:oMathPara>
+    </w:p>
+    <w:p>
+      <w:pPr>
+        <w:pStyle w:val="FirstParagraph"/>
+      </w:pPr>
+      <m:oMathPara>
+        <m:oMathParaPr>
+          <m:jc m:val="center"/>
+        </m:oMathParaPr>
+        <m:oMath>
+          <m:r>
+            <m:t>σ</m:t>
+          </m:r>
+          <m:r>
+            <m:rPr>
+              <m:sty m:val="p"/>
+            </m:rPr>
+            <m:t>=</m:t>
+          </m:r>
+          <m:f>
+            <m:fPr>
+              <m:type m:val="bar"/>
+            </m:fPr>
+            <m:num>
+              <m:r>
+                <m:t>3</m:t>
+              </m:r>
+            </m:num>
+            <m:den>
+              <m:r>
+                <m:t>1.99</m:t>
+              </m:r>
+              <m:r>
+                <m:rPr>
+                  <m:sty m:val="p"/>
+                </m:rPr>
+                <m:t>+</m:t>
+              </m:r>
+              <m:r>
+                <m:t>0.9998</m:t>
+              </m:r>
+            </m:den>
+          </m:f>
+          <m:r>
+            <m:rPr>
+              <m:sty m:val="p"/>
+            </m:rPr>
+            <m:t>=</m:t>
+          </m:r>
+          <m:r>
+            <m:t>1.00</m:t>
+          </m:r>
+        </m:oMath>
+      </m:oMathPara>
     </w:p>
     <w:p>
       <w:pPr>
@@ -19572,13 +20874,247 @@
       <w:pPr>
         <w:pStyle w:val="FirstParagraph"/>
       </w:pPr>
-      <w:r>
-        <w:t xml:space="preserve">$$ P( z ≥ \frac {70- \mu} {10})=0.0985\\
-P( z ≥ z_0) = 0.0985 \\
- z_0 = 1.29 \\
-1.29 =\frac {70- \mu} {10}\\
-\mu=70-12.9 =57.098$$</w:t>
-      </w:r>
+      <m:oMathPara>
+        <m:oMathParaPr>
+          <m:jc m:val="center"/>
+        </m:oMathParaPr>
+        <m:oMath>
+          <m:r>
+            <m:t>P</m:t>
+          </m:r>
+          <m:r>
+            <m:rPr>
+              <m:sty m:val="p"/>
+            </m:rPr>
+            <m:t>(</m:t>
+          </m:r>
+          <m:r>
+            <m:t>z</m:t>
+          </m:r>
+          <m:r>
+            <m:rPr>
+              <m:sty m:val="p"/>
+            </m:rPr>
+            <m:t>≥</m:t>
+          </m:r>
+          <m:f>
+            <m:fPr>
+              <m:type m:val="bar"/>
+            </m:fPr>
+            <m:num>
+              <m:r>
+                <m:t>70</m:t>
+              </m:r>
+              <m:r>
+                <m:rPr>
+                  <m:sty m:val="p"/>
+                </m:rPr>
+                <m:t>−</m:t>
+              </m:r>
+              <m:r>
+                <m:t>μ</m:t>
+              </m:r>
+            </m:num>
+            <m:den>
+              <m:r>
+                <m:t>10</m:t>
+              </m:r>
+            </m:den>
+          </m:f>
+          <m:r>
+            <m:rPr>
+              <m:sty m:val="p"/>
+            </m:rPr>
+            <m:t>)</m:t>
+          </m:r>
+          <m:r>
+            <m:rPr>
+              <m:sty m:val="p"/>
+            </m:rPr>
+            <m:t>=</m:t>
+          </m:r>
+          <m:r>
+            <m:t>0.0985</m:t>
+          </m:r>
+        </m:oMath>
+      </m:oMathPara>
+    </w:p>
+    <w:p>
+      <w:pPr>
+        <w:pStyle w:val="FirstParagraph"/>
+      </w:pPr>
+      <m:oMathPara>
+        <m:oMathParaPr>
+          <m:jc m:val="center"/>
+        </m:oMathParaPr>
+        <m:oMath>
+          <m:r>
+            <m:t>P</m:t>
+          </m:r>
+          <m:r>
+            <m:rPr>
+              <m:sty m:val="p"/>
+            </m:rPr>
+            <m:t>(</m:t>
+          </m:r>
+          <m:r>
+            <m:t>z</m:t>
+          </m:r>
+          <m:r>
+            <m:rPr>
+              <m:sty m:val="p"/>
+            </m:rPr>
+            <m:t>≥</m:t>
+          </m:r>
+          <m:sSub>
+            <m:e>
+              <m:r>
+                <m:t>z</m:t>
+              </m:r>
+            </m:e>
+            <m:sub>
+              <m:r>
+                <m:t>0</m:t>
+              </m:r>
+            </m:sub>
+          </m:sSub>
+          <m:r>
+            <m:rPr>
+              <m:sty m:val="p"/>
+            </m:rPr>
+            <m:t>)</m:t>
+          </m:r>
+          <m:r>
+            <m:rPr>
+              <m:sty m:val="p"/>
+            </m:rPr>
+            <m:t>=</m:t>
+          </m:r>
+          <m:r>
+            <m:t>0.0985</m:t>
+          </m:r>
+        </m:oMath>
+      </m:oMathPara>
+    </w:p>
+    <w:p>
+      <w:pPr>
+        <w:pStyle w:val="FirstParagraph"/>
+      </w:pPr>
+      <m:oMathPara>
+        <m:oMathParaPr>
+          <m:jc m:val="center"/>
+        </m:oMathParaPr>
+        <m:oMath>
+          <m:sSub>
+            <m:e>
+              <m:r>
+                <m:t>z</m:t>
+              </m:r>
+            </m:e>
+            <m:sub>
+              <m:r>
+                <m:t>0</m:t>
+              </m:r>
+            </m:sub>
+          </m:sSub>
+          <m:r>
+            <m:rPr>
+              <m:sty m:val="p"/>
+            </m:rPr>
+            <m:t>=</m:t>
+          </m:r>
+          <m:r>
+            <m:t>1.29</m:t>
+          </m:r>
+        </m:oMath>
+      </m:oMathPara>
+    </w:p>
+    <w:p>
+      <w:pPr>
+        <w:pStyle w:val="FirstParagraph"/>
+      </w:pPr>
+      <m:oMathPara>
+        <m:oMathParaPr>
+          <m:jc m:val="center"/>
+        </m:oMathParaPr>
+        <m:oMath>
+          <m:r>
+            <m:t>1.29</m:t>
+          </m:r>
+          <m:r>
+            <m:rPr>
+              <m:sty m:val="p"/>
+            </m:rPr>
+            <m:t>=</m:t>
+          </m:r>
+          <m:f>
+            <m:fPr>
+              <m:type m:val="bar"/>
+            </m:fPr>
+            <m:num>
+              <m:r>
+                <m:t>70</m:t>
+              </m:r>
+              <m:r>
+                <m:rPr>
+                  <m:sty m:val="p"/>
+                </m:rPr>
+                <m:t>−</m:t>
+              </m:r>
+              <m:r>
+                <m:t>μ</m:t>
+              </m:r>
+            </m:num>
+            <m:den>
+              <m:r>
+                <m:t>10</m:t>
+              </m:r>
+            </m:den>
+          </m:f>
+        </m:oMath>
+      </m:oMathPara>
+    </w:p>
+    <w:p>
+      <w:pPr>
+        <w:pStyle w:val="FirstParagraph"/>
+      </w:pPr>
+      <m:oMathPara>
+        <m:oMathParaPr>
+          <m:jc m:val="center"/>
+        </m:oMathParaPr>
+        <m:oMath>
+          <m:r>
+            <m:t>μ</m:t>
+          </m:r>
+          <m:r>
+            <m:rPr>
+              <m:sty m:val="p"/>
+            </m:rPr>
+            <m:t>=</m:t>
+          </m:r>
+          <m:r>
+            <m:t>70</m:t>
+          </m:r>
+          <m:r>
+            <m:rPr>
+              <m:sty m:val="p"/>
+            </m:rPr>
+            <m:t>−</m:t>
+          </m:r>
+          <m:r>
+            <m:t>12.9</m:t>
+          </m:r>
+          <m:r>
+            <m:rPr>
+              <m:sty m:val="p"/>
+            </m:rPr>
+            <m:t>=</m:t>
+          </m:r>
+          <m:r>
+            <m:t>57.098</m:t>
+          </m:r>
+        </m:oMath>
+      </m:oMathPara>
     </w:p>
     <w:p>
       <w:pPr>
@@ -20298,28 +21834,34 @@
           </wp:inline>
         </w:drawing>
       </w:r>
-      <w:r>
-        <w:t xml:space="preserve"> </w:t>
-      </w:r>
-      <w:r>
-        <w:t xml:space="preserve">* Tanto la funcion de masa de probabilidad, como la funcion de distribucion acumulada para una variable aleatoria con distribucion Binomial se pueden aproximar a una distribucion normal, presentando una forma de campana alrededor de 12 para la funcion de masa de probabilidad y una forma de s para la función de probabilidad acumulada.</w:t>
-      </w:r>
-    </w:p>
-    <w:bookmarkEnd w:id="48"/>
-    <w:bookmarkStart w:id="51" w:name="punto-18"/>
-    <w:p>
-      <w:pPr>
-        <w:pStyle w:val="Heading2"/>
-      </w:pPr>
-      <w:r>
-        <w:t xml:space="preserve">Punto 18</w:t>
-      </w:r>
     </w:p>
     <w:p>
       <w:pPr>
         <w:numPr>
           <w:ilvl w:val="0"/>
           <w:numId w:val="1118"/>
+        </w:numPr>
+        <w:pStyle w:val="Compact"/>
+      </w:pPr>
+      <w:r>
+        <w:t xml:space="preserve">Tanto la funcion de masa de probabilidad, como la funcion de distribucion acumulada para una variable aleatoria con distribucion Binomial se pueden aproximar a una distribucion normal, presentando una forma de campana alrededor de 12 para la funcion de masa de probabilidad y una forma de s para la función de probabilidad acumulada.</w:t>
+      </w:r>
+    </w:p>
+    <w:bookmarkEnd w:id="48"/>
+    <w:bookmarkStart w:id="51" w:name="punto-18"/>
+    <w:p>
+      <w:pPr>
+        <w:pStyle w:val="Heading2"/>
+      </w:pPr>
+      <w:r>
+        <w:t xml:space="preserve">Punto 18</w:t>
+      </w:r>
+    </w:p>
+    <w:p>
+      <w:pPr>
+        <w:numPr>
+          <w:ilvl w:val="0"/>
+          <w:numId w:val="1119"/>
         </w:numPr>
         <w:pStyle w:val="Compact"/>
       </w:pPr>
@@ -20912,7 +22454,7 @@
       <w:pPr>
         <w:numPr>
           <w:ilvl w:val="0"/>
-          <w:numId w:val="1119"/>
+          <w:numId w:val="1120"/>
         </w:numPr>
         <w:pStyle w:val="Compact"/>
       </w:pPr>
@@ -20934,7 +22476,7 @@
       <w:pPr>
         <w:numPr>
           <w:ilvl w:val="0"/>
-          <w:numId w:val="1120"/>
+          <w:numId w:val="1121"/>
         </w:numPr>
         <w:pStyle w:val="Compact"/>
       </w:pPr>
@@ -21090,37 +22632,12 @@
       <w:pPr>
         <w:numPr>
           <w:ilvl w:val="0"/>
-          <w:numId w:val="1121"/>
-        </w:numPr>
-        <w:pStyle w:val="Compact"/>
-      </w:pPr>
-      <w:r>
-        <w:t xml:space="preserve">Determine el valor de 𝛼, para que 𝑓 sea función de densidad de probabilidad de una variable aleatoria continua 𝑋.</w:t>
-      </w:r>
-    </w:p>
-    <w:p>
-      <w:pPr>
-        <w:numPr>
-          <w:ilvl w:val="0"/>
           <w:numId w:val="1122"/>
         </w:numPr>
         <w:pStyle w:val="Compact"/>
       </w:pPr>
       <w:r>
-        <w:t xml:space="preserve">Para que f sea funcion de densidad de probabilidad:</w:t>
-      </w:r>
-    </w:p>
-    <w:p>
-      <w:pPr>
-        <w:pStyle w:val="FirstParagraph"/>
-      </w:pPr>
-      <w:r>
-        <w:t xml:space="preserve">$$\int_0^1 \alpha x^2(1-x) dx =1 \\
-\alpha\int_0^1  x^2-x^3 dx =1 \\
-\alpha  \left(\int_0^1  x^2 dx-\int_0^1x^3 dx \right) =1 \\
- \left[\left. \frac {x^3} {3} \right|_{0}^{1} = \frac {1} {3}\right] - \left[ \left. \frac {x^4} {4} \right|_{0}^{1} = \frac {1} {4}\right] \\
- \alpha = \frac {1} {\frac {1} {3}-\frac {1} {4}}\\
- \alpha = 12$$</w:t>
+        <w:t xml:space="preserve">Determine el valor de 𝛼, para que 𝑓 sea función de densidad de probabilidad de una variable aleatoria continua 𝑋.</w:t>
       </w:r>
     </w:p>
     <w:p>
@@ -21132,8 +22649,530 @@
         <w:pStyle w:val="Compact"/>
       </w:pPr>
       <w:r>
-        <w:t xml:space="preserve">Para que sea funcion de probabilidad 𝛼 es 12</w:t>
-      </w:r>
+        <w:t xml:space="preserve">Para que f sea funcion de densidad de probabilidad:</w:t>
+      </w:r>
+    </w:p>
+    <w:p>
+      <w:pPr>
+        <w:pStyle w:val="FirstParagraph"/>
+      </w:pPr>
+      <m:oMathPara>
+        <m:oMathParaPr>
+          <m:jc m:val="center"/>
+        </m:oMathParaPr>
+        <m:oMath>
+          <m:nary>
+            <m:naryPr>
+              <m:chr m:val="∫"/>
+              <m:limLoc m:val="subSup"/>
+              <m:subHide m:val="0"/>
+              <m:supHide m:val="0"/>
+            </m:naryPr>
+            <m:sub>
+              <m:r>
+                <m:t>0</m:t>
+              </m:r>
+            </m:sub>
+            <m:sup>
+              <m:r>
+                <m:t>1</m:t>
+              </m:r>
+            </m:sup>
+            <m:e>
+              <m:r>
+                <m:t>α</m:t>
+              </m:r>
+            </m:e>
+          </m:nary>
+          <m:sSup>
+            <m:e>
+              <m:r>
+                <m:t>x</m:t>
+              </m:r>
+            </m:e>
+            <m:sup>
+              <m:r>
+                <m:t>2</m:t>
+              </m:r>
+            </m:sup>
+          </m:sSup>
+          <m:r>
+            <m:rPr>
+              <m:sty m:val="p"/>
+            </m:rPr>
+            <m:t>(</m:t>
+          </m:r>
+          <m:r>
+            <m:t>1</m:t>
+          </m:r>
+          <m:r>
+            <m:rPr>
+              <m:sty m:val="p"/>
+            </m:rPr>
+            <m:t>−</m:t>
+          </m:r>
+          <m:r>
+            <m:t>x</m:t>
+          </m:r>
+          <m:r>
+            <m:rPr>
+              <m:sty m:val="p"/>
+            </m:rPr>
+            <m:t>)</m:t>
+          </m:r>
+          <m:r>
+            <m:t>d</m:t>
+          </m:r>
+          <m:r>
+            <m:t>x</m:t>
+          </m:r>
+          <m:r>
+            <m:rPr>
+              <m:sty m:val="p"/>
+            </m:rPr>
+            <m:t>=</m:t>
+          </m:r>
+          <m:r>
+            <m:t>1</m:t>
+          </m:r>
+        </m:oMath>
+      </m:oMathPara>
+    </w:p>
+    <w:p>
+      <w:pPr>
+        <w:pStyle w:val="FirstParagraph"/>
+      </w:pPr>
+      <m:oMathPara>
+        <m:oMathParaPr>
+          <m:jc m:val="center"/>
+        </m:oMathParaPr>
+        <m:oMath>
+          <m:r>
+            <m:t>α</m:t>
+          </m:r>
+          <m:nary>
+            <m:naryPr>
+              <m:chr m:val="∫"/>
+              <m:limLoc m:val="subSup"/>
+              <m:subHide m:val="0"/>
+              <m:supHide m:val="0"/>
+            </m:naryPr>
+            <m:sub>
+              <m:r>
+                <m:t>0</m:t>
+              </m:r>
+            </m:sub>
+            <m:sup>
+              <m:r>
+                <m:t>1</m:t>
+              </m:r>
+            </m:sup>
+            <m:e>
+              <m:sSup>
+                <m:e>
+                  <m:r>
+                    <m:t>x</m:t>
+                  </m:r>
+                </m:e>
+                <m:sup>
+                  <m:r>
+                    <m:t>2</m:t>
+                  </m:r>
+                </m:sup>
+              </m:sSup>
+            </m:e>
+          </m:nary>
+          <m:r>
+            <m:rPr>
+              <m:sty m:val="p"/>
+            </m:rPr>
+            <m:t>−</m:t>
+          </m:r>
+          <m:sSup>
+            <m:e>
+              <m:r>
+                <m:t>x</m:t>
+              </m:r>
+            </m:e>
+            <m:sup>
+              <m:r>
+                <m:t>3</m:t>
+              </m:r>
+            </m:sup>
+          </m:sSup>
+          <m:r>
+            <m:t>d</m:t>
+          </m:r>
+          <m:r>
+            <m:t>x</m:t>
+          </m:r>
+          <m:r>
+            <m:rPr>
+              <m:sty m:val="p"/>
+            </m:rPr>
+            <m:t>=</m:t>
+          </m:r>
+          <m:r>
+            <m:t>1</m:t>
+          </m:r>
+        </m:oMath>
+      </m:oMathPara>
+    </w:p>
+    <w:p>
+      <w:pPr>
+        <w:pStyle w:val="FirstParagraph"/>
+      </w:pPr>
+      <m:oMathPara>
+        <m:oMathParaPr>
+          <m:jc m:val="center"/>
+        </m:oMathParaPr>
+        <m:oMath>
+          <m:r>
+            <m:t>α</m:t>
+          </m:r>
+          <m:d>
+            <m:dPr>
+              <m:begChr m:val="("/>
+              <m:endChr m:val=")"/>
+              <m:grow/>
+            </m:dPr>
+            <m:e>
+              <m:nary>
+                <m:naryPr>
+                  <m:chr m:val="∫"/>
+                  <m:limLoc m:val="subSup"/>
+                  <m:subHide m:val="0"/>
+                  <m:supHide m:val="0"/>
+                </m:naryPr>
+                <m:sub>
+                  <m:r>
+                    <m:t>0</m:t>
+                  </m:r>
+                </m:sub>
+                <m:sup>
+                  <m:r>
+                    <m:t>1</m:t>
+                  </m:r>
+                </m:sup>
+                <m:e>
+                  <m:sSup>
+                    <m:e>
+                      <m:r>
+                        <m:t>x</m:t>
+                      </m:r>
+                    </m:e>
+                    <m:sup>
+                      <m:r>
+                        <m:t>2</m:t>
+                      </m:r>
+                    </m:sup>
+                  </m:sSup>
+                </m:e>
+              </m:nary>
+              <m:r>
+                <m:t>d</m:t>
+              </m:r>
+              <m:r>
+                <m:t>x</m:t>
+              </m:r>
+              <m:r>
+                <m:rPr>
+                  <m:sty m:val="p"/>
+                </m:rPr>
+                <m:t>−</m:t>
+              </m:r>
+              <m:nary>
+                <m:naryPr>
+                  <m:chr m:val="∫"/>
+                  <m:limLoc m:val="subSup"/>
+                  <m:subHide m:val="0"/>
+                  <m:supHide m:val="0"/>
+                </m:naryPr>
+                <m:sub>
+                  <m:r>
+                    <m:t>0</m:t>
+                  </m:r>
+                </m:sub>
+                <m:sup>
+                  <m:r>
+                    <m:t>1</m:t>
+                  </m:r>
+                </m:sup>
+                <m:e>
+                  <m:sSup>
+                    <m:e>
+                      <m:r>
+                        <m:t>x</m:t>
+                      </m:r>
+                    </m:e>
+                    <m:sup>
+                      <m:r>
+                        <m:t>3</m:t>
+                      </m:r>
+                    </m:sup>
+                  </m:sSup>
+                </m:e>
+              </m:nary>
+              <m:r>
+                <m:t>d</m:t>
+              </m:r>
+              <m:r>
+                <m:t>x</m:t>
+              </m:r>
+            </m:e>
+          </m:d>
+          <m:r>
+            <m:rPr>
+              <m:sty m:val="p"/>
+            </m:rPr>
+            <m:t>=</m:t>
+          </m:r>
+          <m:r>
+            <m:t>1</m:t>
+          </m:r>
+        </m:oMath>
+      </m:oMathPara>
+    </w:p>
+    <w:p>
+      <w:pPr>
+        <w:pStyle w:val="FirstParagraph"/>
+      </w:pPr>
+      <m:oMathPara>
+        <m:oMathParaPr>
+          <m:jc m:val="center"/>
+        </m:oMathParaPr>
+        <m:oMath>
+          <m:d>
+            <m:dPr>
+              <m:begChr m:val="["/>
+              <m:endChr m:val="]"/>
+              <m:grow/>
+            </m:dPr>
+            <m:e>
+              <m:sSubSup>
+                <m:e>
+                  <m:d>
+                    <m:dPr>
+                      <m:begChr m:val=""/>
+                      <m:endChr m:val="|"/>
+                      <m:grow/>
+                    </m:dPr>
+                    <m:e>
+                      <m:f>
+                        <m:fPr>
+                          <m:type m:val="bar"/>
+                        </m:fPr>
+                        <m:num>
+                          <m:sSup>
+                            <m:e>
+                              <m:r>
+                                <m:t>x</m:t>
+                              </m:r>
+                            </m:e>
+                            <m:sup>
+                              <m:r>
+                                <m:t>3</m:t>
+                              </m:r>
+                            </m:sup>
+                          </m:sSup>
+                        </m:num>
+                        <m:den>
+                          <m:r>
+                            <m:t>3</m:t>
+                          </m:r>
+                        </m:den>
+                      </m:f>
+                    </m:e>
+                  </m:d>
+                </m:e>
+                <m:sub>
+                  <m:r>
+                    <m:t>0</m:t>
+                  </m:r>
+                </m:sub>
+                <m:sup>
+                  <m:r>
+                    <m:t>1</m:t>
+                  </m:r>
+                </m:sup>
+              </m:sSubSup>
+              <m:r>
+                <m:rPr>
+                  <m:sty m:val="p"/>
+                </m:rPr>
+                <m:t>=</m:t>
+              </m:r>
+              <m:f>
+                <m:fPr>
+                  <m:type m:val="bar"/>
+                </m:fPr>
+                <m:num>
+                  <m:r>
+                    <m:t>1</m:t>
+                  </m:r>
+                </m:num>
+                <m:den>
+                  <m:r>
+                    <m:t>3</m:t>
+                  </m:r>
+                </m:den>
+              </m:f>
+            </m:e>
+          </m:d>
+          <m:r>
+            <m:rPr>
+              <m:sty m:val="p"/>
+            </m:rPr>
+            <m:t>−</m:t>
+          </m:r>
+          <m:d>
+            <m:dPr>
+              <m:begChr m:val="["/>
+              <m:endChr m:val="]"/>
+              <m:grow/>
+            </m:dPr>
+            <m:e>
+              <m:sSubSup>
+                <m:e>
+                  <m:d>
+                    <m:dPr>
+                      <m:begChr m:val=""/>
+                      <m:endChr m:val="|"/>
+                      <m:grow/>
+                    </m:dPr>
+                    <m:e>
+                      <m:f>
+                        <m:fPr>
+                          <m:type m:val="bar"/>
+                        </m:fPr>
+                        <m:num>
+                          <m:sSup>
+                            <m:e>
+                              <m:r>
+                                <m:t>x</m:t>
+                              </m:r>
+                            </m:e>
+                            <m:sup>
+                              <m:r>
+                                <m:t>4</m:t>
+                              </m:r>
+                            </m:sup>
+                          </m:sSup>
+                        </m:num>
+                        <m:den>
+                          <m:r>
+                            <m:t>4</m:t>
+                          </m:r>
+                        </m:den>
+                      </m:f>
+                    </m:e>
+                  </m:d>
+                </m:e>
+                <m:sub>
+                  <m:r>
+                    <m:t>0</m:t>
+                  </m:r>
+                </m:sub>
+                <m:sup>
+                  <m:r>
+                    <m:t>1</m:t>
+                  </m:r>
+                </m:sup>
+              </m:sSubSup>
+              <m:r>
+                <m:rPr>
+                  <m:sty m:val="p"/>
+                </m:rPr>
+                <m:t>=</m:t>
+              </m:r>
+              <m:f>
+                <m:fPr>
+                  <m:type m:val="bar"/>
+                </m:fPr>
+                <m:num>
+                  <m:r>
+                    <m:t>1</m:t>
+                  </m:r>
+                </m:num>
+                <m:den>
+                  <m:r>
+                    <m:t>4</m:t>
+                  </m:r>
+                </m:den>
+              </m:f>
+            </m:e>
+          </m:d>
+        </m:oMath>
+      </m:oMathPara>
+    </w:p>
+    <w:p>
+      <w:pPr>
+        <w:pStyle w:val="FirstParagraph"/>
+      </w:pPr>
+      <m:oMathPara>
+        <m:oMathParaPr>
+          <m:jc m:val="center"/>
+        </m:oMathParaPr>
+        <m:oMath>
+          <m:r>
+            <m:t>α</m:t>
+          </m:r>
+          <m:r>
+            <m:rPr>
+              <m:sty m:val="p"/>
+            </m:rPr>
+            <m:t>=</m:t>
+          </m:r>
+          <m:f>
+            <m:fPr>
+              <m:type m:val="bar"/>
+            </m:fPr>
+            <m:num>
+              <m:r>
+                <m:t>1</m:t>
+              </m:r>
+            </m:num>
+            <m:den>
+              <m:f>
+                <m:fPr>
+                  <m:type m:val="bar"/>
+                </m:fPr>
+                <m:num>
+                  <m:r>
+                    <m:t>1</m:t>
+                  </m:r>
+                </m:num>
+                <m:den>
+                  <m:r>
+                    <m:t>3</m:t>
+                  </m:r>
+                </m:den>
+              </m:f>
+              <m:r>
+                <m:rPr>
+                  <m:sty m:val="p"/>
+                </m:rPr>
+                <m:t>−</m:t>
+              </m:r>
+              <m:f>
+                <m:fPr>
+                  <m:type m:val="bar"/>
+                </m:fPr>
+                <m:num>
+                  <m:r>
+                    <m:t>1</m:t>
+                  </m:r>
+                </m:num>
+                <m:den>
+                  <m:r>
+                    <m:t>4</m:t>
+                  </m:r>
+                </m:den>
+              </m:f>
+            </m:den>
+          </m:f>
+        </m:oMath>
+      </m:oMathPara>
     </w:p>
     <w:p>
       <w:pPr>
@@ -21144,19 +23183,496 @@
         <w:pStyle w:val="Compact"/>
       </w:pPr>
       <w:r>
+        <w:t xml:space="preserve">Para que sea funcion de probabilidad 𝛼 es 12</w:t>
+      </w:r>
+    </w:p>
+    <w:p>
+      <w:pPr>
+        <w:numPr>
+          <w:ilvl w:val="0"/>
+          <w:numId w:val="1125"/>
+        </w:numPr>
+        <w:pStyle w:val="Compact"/>
+      </w:pPr>
+      <w:r>
         <w:t xml:space="preserve">Halle la función de distribución acumulada 𝐹(𝑥).</w:t>
       </w:r>
     </w:p>
     <w:p>
       <w:pPr>
-        <w:pStyle w:val="Compact"/>
-      </w:pPr>
-      <w:r>
-        <w:t xml:space="preserve">$$F(x)= \int_0^x 12 (t^2-t^3) dt  \\
-F(x)= 12  \left(\int_0^x  t^2 dt-\int_0^x t^3 dt \right)  \\
- F(x)= \left[12\left. \frac {t^3} {3} \right|_{0}^{x} = 4x^3\right] - \left[12\left. \frac {t^4} {4} \right|_{0}^{x} = 3x^4 \right] \\
- F(x)= 4x^3-3x^4$$</w:t>
-      </w:r>
+        <w:pStyle w:val="FirstParagraph"/>
+      </w:pPr>
+      <m:oMathPara>
+        <m:oMathParaPr>
+          <m:jc m:val="center"/>
+        </m:oMathParaPr>
+        <m:oMath>
+          <m:r>
+            <m:t>F</m:t>
+          </m:r>
+          <m:r>
+            <m:rPr>
+              <m:sty m:val="p"/>
+            </m:rPr>
+            <m:t>(</m:t>
+          </m:r>
+          <m:r>
+            <m:t>x</m:t>
+          </m:r>
+          <m:r>
+            <m:rPr>
+              <m:sty m:val="p"/>
+            </m:rPr>
+            <m:t>)</m:t>
+          </m:r>
+          <m:r>
+            <m:rPr>
+              <m:sty m:val="p"/>
+            </m:rPr>
+            <m:t>=</m:t>
+          </m:r>
+          <m:nary>
+            <m:naryPr>
+              <m:chr m:val="∫"/>
+              <m:limLoc m:val="subSup"/>
+              <m:subHide m:val="0"/>
+              <m:supHide m:val="0"/>
+            </m:naryPr>
+            <m:sub>
+              <m:r>
+                <m:t>0</m:t>
+              </m:r>
+            </m:sub>
+            <m:sup>
+              <m:r>
+                <m:t>x</m:t>
+              </m:r>
+            </m:sup>
+            <m:e>
+              <m:r>
+                <m:t>12</m:t>
+              </m:r>
+            </m:e>
+          </m:nary>
+          <m:r>
+            <m:rPr>
+              <m:sty m:val="p"/>
+            </m:rPr>
+            <m:t>(</m:t>
+          </m:r>
+          <m:sSup>
+            <m:e>
+              <m:r>
+                <m:t>t</m:t>
+              </m:r>
+            </m:e>
+            <m:sup>
+              <m:r>
+                <m:t>2</m:t>
+              </m:r>
+            </m:sup>
+          </m:sSup>
+          <m:r>
+            <m:rPr>
+              <m:sty m:val="p"/>
+            </m:rPr>
+            <m:t>−</m:t>
+          </m:r>
+          <m:sSup>
+            <m:e>
+              <m:r>
+                <m:t>t</m:t>
+              </m:r>
+            </m:e>
+            <m:sup>
+              <m:r>
+                <m:t>3</m:t>
+              </m:r>
+            </m:sup>
+          </m:sSup>
+          <m:r>
+            <m:rPr>
+              <m:sty m:val="p"/>
+            </m:rPr>
+            <m:t>)</m:t>
+          </m:r>
+          <m:r>
+            <m:t>d</m:t>
+          </m:r>
+          <m:r>
+            <m:t>t</m:t>
+          </m:r>
+        </m:oMath>
+      </m:oMathPara>
+    </w:p>
+    <w:p>
+      <w:pPr>
+        <w:pStyle w:val="FirstParagraph"/>
+      </w:pPr>
+      <m:oMathPara>
+        <m:oMathParaPr>
+          <m:jc m:val="center"/>
+        </m:oMathParaPr>
+        <m:oMath>
+          <m:r>
+            <m:t>F</m:t>
+          </m:r>
+          <m:r>
+            <m:rPr>
+              <m:sty m:val="p"/>
+            </m:rPr>
+            <m:t>(</m:t>
+          </m:r>
+          <m:r>
+            <m:t>x</m:t>
+          </m:r>
+          <m:r>
+            <m:rPr>
+              <m:sty m:val="p"/>
+            </m:rPr>
+            <m:t>)</m:t>
+          </m:r>
+          <m:r>
+            <m:rPr>
+              <m:sty m:val="p"/>
+            </m:rPr>
+            <m:t>=</m:t>
+          </m:r>
+          <m:r>
+            <m:t>12</m:t>
+          </m:r>
+          <m:d>
+            <m:dPr>
+              <m:begChr m:val="("/>
+              <m:endChr m:val=")"/>
+              <m:grow/>
+            </m:dPr>
+            <m:e>
+              <m:nary>
+                <m:naryPr>
+                  <m:chr m:val="∫"/>
+                  <m:limLoc m:val="subSup"/>
+                  <m:subHide m:val="0"/>
+                  <m:supHide m:val="0"/>
+                </m:naryPr>
+                <m:sub>
+                  <m:r>
+                    <m:t>0</m:t>
+                  </m:r>
+                </m:sub>
+                <m:sup>
+                  <m:r>
+                    <m:t>x</m:t>
+                  </m:r>
+                </m:sup>
+                <m:e>
+                  <m:sSup>
+                    <m:e>
+                      <m:r>
+                        <m:t>t</m:t>
+                      </m:r>
+                    </m:e>
+                    <m:sup>
+                      <m:r>
+                        <m:t>2</m:t>
+                      </m:r>
+                    </m:sup>
+                  </m:sSup>
+                </m:e>
+              </m:nary>
+              <m:r>
+                <m:t>d</m:t>
+              </m:r>
+              <m:r>
+                <m:t>t</m:t>
+              </m:r>
+              <m:r>
+                <m:rPr>
+                  <m:sty m:val="p"/>
+                </m:rPr>
+                <m:t>−</m:t>
+              </m:r>
+              <m:nary>
+                <m:naryPr>
+                  <m:chr m:val="∫"/>
+                  <m:limLoc m:val="subSup"/>
+                  <m:subHide m:val="0"/>
+                  <m:supHide m:val="0"/>
+                </m:naryPr>
+                <m:sub>
+                  <m:r>
+                    <m:t>0</m:t>
+                  </m:r>
+                </m:sub>
+                <m:sup>
+                  <m:r>
+                    <m:t>x</m:t>
+                  </m:r>
+                </m:sup>
+                <m:e>
+                  <m:sSup>
+                    <m:e>
+                      <m:r>
+                        <m:t>t</m:t>
+                      </m:r>
+                    </m:e>
+                    <m:sup>
+                      <m:r>
+                        <m:t>3</m:t>
+                      </m:r>
+                    </m:sup>
+                  </m:sSup>
+                </m:e>
+              </m:nary>
+              <m:r>
+                <m:t>d</m:t>
+              </m:r>
+              <m:r>
+                <m:t>t</m:t>
+              </m:r>
+            </m:e>
+          </m:d>
+        </m:oMath>
+      </m:oMathPara>
+    </w:p>
+    <w:p>
+      <w:pPr>
+        <w:pStyle w:val="FirstParagraph"/>
+      </w:pPr>
+      <m:oMathPara>
+        <m:oMathParaPr>
+          <m:jc m:val="center"/>
+        </m:oMathParaPr>
+        <m:oMath>
+          <m:r>
+            <m:t>F</m:t>
+          </m:r>
+          <m:r>
+            <m:rPr>
+              <m:sty m:val="p"/>
+            </m:rPr>
+            <m:t>(</m:t>
+          </m:r>
+          <m:r>
+            <m:t>x</m:t>
+          </m:r>
+          <m:r>
+            <m:rPr>
+              <m:sty m:val="p"/>
+            </m:rPr>
+            <m:t>)</m:t>
+          </m:r>
+          <m:r>
+            <m:rPr>
+              <m:sty m:val="p"/>
+            </m:rPr>
+            <m:t>=</m:t>
+          </m:r>
+          <m:d>
+            <m:dPr>
+              <m:begChr m:val="["/>
+              <m:endChr m:val="]"/>
+              <m:grow/>
+            </m:dPr>
+            <m:e>
+              <m:r>
+                <m:t>12</m:t>
+              </m:r>
+              <m:sSubSup>
+                <m:e>
+                  <m:d>
+                    <m:dPr>
+                      <m:begChr m:val=""/>
+                      <m:endChr m:val="|"/>
+                      <m:grow/>
+                    </m:dPr>
+                    <m:e>
+                      <m:f>
+                        <m:fPr>
+                          <m:type m:val="bar"/>
+                        </m:fPr>
+                        <m:num>
+                          <m:sSup>
+                            <m:e>
+                              <m:r>
+                                <m:t>t</m:t>
+                              </m:r>
+                            </m:e>
+                            <m:sup>
+                              <m:r>
+                                <m:t>3</m:t>
+                              </m:r>
+                            </m:sup>
+                          </m:sSup>
+                        </m:num>
+                        <m:den>
+                          <m:r>
+                            <m:t>3</m:t>
+                          </m:r>
+                        </m:den>
+                      </m:f>
+                    </m:e>
+                  </m:d>
+                </m:e>
+                <m:sub>
+                  <m:r>
+                    <m:t>0</m:t>
+                  </m:r>
+                </m:sub>
+                <m:sup>
+                  <m:r>
+                    <m:t>x</m:t>
+                  </m:r>
+                </m:sup>
+              </m:sSubSup>
+              <m:r>
+                <m:rPr>
+                  <m:sty m:val="p"/>
+                </m:rPr>
+                <m:t>=</m:t>
+              </m:r>
+              <m:r>
+                <m:t>4</m:t>
+              </m:r>
+              <m:sSup>
+                <m:e>
+                  <m:r>
+                    <m:t>x</m:t>
+                  </m:r>
+                </m:e>
+                <m:sup>
+                  <m:r>
+                    <m:t>3</m:t>
+                  </m:r>
+                </m:sup>
+              </m:sSup>
+            </m:e>
+          </m:d>
+          <m:r>
+            <m:rPr>
+              <m:sty m:val="p"/>
+            </m:rPr>
+            <m:t>−</m:t>
+          </m:r>
+          <m:d>
+            <m:dPr>
+              <m:begChr m:val="["/>
+              <m:endChr m:val=""/>
+              <m:grow/>
+            </m:dPr>
+            <m:e>
+              <m:r>
+                <m:t>12</m:t>
+              </m:r>
+              <m:d>
+                <m:dPr>
+                  <m:begChr m:val=""/>
+                  <m:endChr m:val=""/>
+                  <m:grow/>
+                </m:dPr>
+                <m:e>
+                  <m:f>
+                    <m:fPr>
+                      <m:type m:val="bar"/>
+                    </m:fPr>
+                    <m:num>
+                      <m:sSup>
+                        <m:e>
+                          <m:r>
+                            <m:t>t</m:t>
+                          </m:r>
+                        </m:e>
+                        <m:sup>
+                          <m:r>
+                            <m:t>4</m:t>
+                          </m:r>
+                        </m:sup>
+                      </m:sSup>
+                    </m:num>
+                    <m:den>
+                      <m:r>
+                        <m:t>4</m:t>
+                      </m:r>
+                    </m:den>
+                  </m:f>
+                </m:e>
+              </m:d>
+            </m:e>
+          </m:d>
+        </m:oMath>
+      </m:oMathPara>
+    </w:p>
+    <w:p>
+      <w:pPr>
+        <w:pStyle w:val="FirstParagraph"/>
+      </w:pPr>
+      <m:oMathPara>
+        <m:oMathParaPr>
+          <m:jc m:val="center"/>
+        </m:oMathParaPr>
+        <m:oMath>
+          <m:r>
+            <m:t>F</m:t>
+          </m:r>
+          <m:r>
+            <m:rPr>
+              <m:sty m:val="p"/>
+            </m:rPr>
+            <m:t>(</m:t>
+          </m:r>
+          <m:r>
+            <m:t>x</m:t>
+          </m:r>
+          <m:r>
+            <m:rPr>
+              <m:sty m:val="p"/>
+            </m:rPr>
+            <m:t>)</m:t>
+          </m:r>
+          <m:r>
+            <m:rPr>
+              <m:sty m:val="p"/>
+            </m:rPr>
+            <m:t>=</m:t>
+          </m:r>
+          <m:r>
+            <m:t>4</m:t>
+          </m:r>
+          <m:sSup>
+            <m:e>
+              <m:r>
+                <m:t>x</m:t>
+              </m:r>
+            </m:e>
+            <m:sup>
+              <m:r>
+                <m:t>3</m:t>
+              </m:r>
+            </m:sup>
+          </m:sSup>
+          <m:r>
+            <m:rPr>
+              <m:sty m:val="p"/>
+            </m:rPr>
+            <m:t>−</m:t>
+          </m:r>
+          <m:r>
+            <m:t>3</m:t>
+          </m:r>
+          <m:sSup>
+            <m:e>
+              <m:r>
+                <m:t>x</m:t>
+              </m:r>
+            </m:e>
+            <m:sup>
+              <m:r>
+                <m:t>4</m:t>
+              </m:r>
+            </m:sup>
+          </m:sSup>
+        </m:oMath>
+      </m:oMathPara>
     </w:p>
     <w:p>
       <w:pPr>
@@ -21353,8 +23869,9 @@
       <w:pPr>
         <w:numPr>
           <w:ilvl w:val="0"/>
-          <w:numId w:val="1125"/>
+          <w:numId w:val="1126"/>
         </w:numPr>
+        <w:pStyle w:val="Compact"/>
       </w:pPr>
       <w:r>
         <w:t xml:space="preserve">Calcule la 𝑝(𝑋≥1/2)</w:t>
@@ -21362,21 +23879,389 @@
     </w:p>
     <w:p>
       <w:pPr>
-        <w:pStyle w:val="BodyText"/>
-      </w:pPr>
-      <w:r>
-        <w:t xml:space="preserve">$$ P(𝑋≥0.5) \\
-=  \int_{0.5}^{1} 12x^2-12x^3\\
-=\left[12\left. \frac {x^3} {3} \right|_{0.5}^{1} = 4-4(0.5)^3 \right] - \left[12\left. \frac {x^4} {4} \right|_{0.5}^{1} = 3-3(0.5)^4 \right] \\
-= 3.5 - 2.8125 = 0.6875$$</w:t>
-      </w:r>
+        <w:pStyle w:val="FirstParagraph"/>
+      </w:pPr>
+      <m:oMathPara>
+        <m:oMathParaPr>
+          <m:jc m:val="center"/>
+        </m:oMathParaPr>
+        <m:oMath>
+          <m:r>
+            <m:t>P</m:t>
+          </m:r>
+          <m:r>
+            <m:rPr>
+              <m:sty m:val="p"/>
+            </m:rPr>
+            <m:t>(</m:t>
+          </m:r>
+          <m:r>
+            <m:t>𝑋</m:t>
+          </m:r>
+          <m:r>
+            <m:rPr>
+              <m:sty m:val="p"/>
+            </m:rPr>
+            <m:t>≥</m:t>
+          </m:r>
+          <m:r>
+            <m:t>0.5</m:t>
+          </m:r>
+          <m:r>
+            <m:rPr>
+              <m:sty m:val="p"/>
+            </m:rPr>
+            <m:t>)</m:t>
+          </m:r>
+        </m:oMath>
+      </m:oMathPara>
+    </w:p>
+    <w:p>
+      <w:pPr>
+        <w:pStyle w:val="FirstParagraph"/>
+      </w:pPr>
+      <m:oMathPara>
+        <m:oMathParaPr>
+          <m:jc m:val="center"/>
+        </m:oMathParaPr>
+        <m:oMath>
+          <m:r>
+            <m:rPr>
+              <m:sty m:val="p"/>
+            </m:rPr>
+            <m:t>=</m:t>
+          </m:r>
+          <m:nary>
+            <m:naryPr>
+              <m:chr m:val="∫"/>
+              <m:limLoc m:val="subSup"/>
+              <m:subHide m:val="0"/>
+              <m:supHide m:val="0"/>
+            </m:naryPr>
+            <m:sub>
+              <m:r>
+                <m:t>0.5</m:t>
+              </m:r>
+            </m:sub>
+            <m:sup>
+              <m:r>
+                <m:t>1</m:t>
+              </m:r>
+            </m:sup>
+            <m:e>
+              <m:r>
+                <m:t>12</m:t>
+              </m:r>
+            </m:e>
+          </m:nary>
+          <m:sSup>
+            <m:e>
+              <m:r>
+                <m:t>x</m:t>
+              </m:r>
+            </m:e>
+            <m:sup>
+              <m:r>
+                <m:t>2</m:t>
+              </m:r>
+            </m:sup>
+          </m:sSup>
+          <m:r>
+            <m:rPr>
+              <m:sty m:val="p"/>
+            </m:rPr>
+            <m:t>−</m:t>
+          </m:r>
+          <m:r>
+            <m:t>12</m:t>
+          </m:r>
+          <m:sSup>
+            <m:e>
+              <m:r>
+                <m:t>x</m:t>
+              </m:r>
+            </m:e>
+            <m:sup>
+              <m:r>
+                <m:t>3</m:t>
+              </m:r>
+            </m:sup>
+          </m:sSup>
+        </m:oMath>
+      </m:oMathPara>
+    </w:p>
+    <w:p>
+      <w:pPr>
+        <w:pStyle w:val="FirstParagraph"/>
+      </w:pPr>
+      <m:oMathPara>
+        <m:oMathParaPr>
+          <m:jc m:val="center"/>
+        </m:oMathParaPr>
+        <m:oMath>
+          <m:r>
+            <m:rPr>
+              <m:sty m:val="p"/>
+            </m:rPr>
+            <m:t>=</m:t>
+          </m:r>
+          <m:d>
+            <m:dPr>
+              <m:begChr m:val="["/>
+              <m:endChr m:val="]"/>
+              <m:grow/>
+            </m:dPr>
+            <m:e>
+              <m:r>
+                <m:t>12</m:t>
+              </m:r>
+              <m:sSubSup>
+                <m:e>
+                  <m:d>
+                    <m:dPr>
+                      <m:begChr m:val=""/>
+                      <m:endChr m:val="|"/>
+                      <m:grow/>
+                    </m:dPr>
+                    <m:e>
+                      <m:f>
+                        <m:fPr>
+                          <m:type m:val="bar"/>
+                        </m:fPr>
+                        <m:num>
+                          <m:sSup>
+                            <m:e>
+                              <m:r>
+                                <m:t>x</m:t>
+                              </m:r>
+                            </m:e>
+                            <m:sup>
+                              <m:r>
+                                <m:t>3</m:t>
+                              </m:r>
+                            </m:sup>
+                          </m:sSup>
+                        </m:num>
+                        <m:den>
+                          <m:r>
+                            <m:t>3</m:t>
+                          </m:r>
+                        </m:den>
+                      </m:f>
+                    </m:e>
+                  </m:d>
+                </m:e>
+                <m:sub>
+                  <m:r>
+                    <m:t>0.5</m:t>
+                  </m:r>
+                </m:sub>
+                <m:sup>
+                  <m:r>
+                    <m:t>1</m:t>
+                  </m:r>
+                </m:sup>
+              </m:sSubSup>
+              <m:r>
+                <m:rPr>
+                  <m:sty m:val="p"/>
+                </m:rPr>
+                <m:t>=</m:t>
+              </m:r>
+              <m:r>
+                <m:t>4</m:t>
+              </m:r>
+              <m:r>
+                <m:rPr>
+                  <m:sty m:val="p"/>
+                </m:rPr>
+                <m:t>−</m:t>
+              </m:r>
+              <m:r>
+                <m:t>4</m:t>
+              </m:r>
+              <m:r>
+                <m:rPr>
+                  <m:sty m:val="p"/>
+                </m:rPr>
+                <m:t>(</m:t>
+              </m:r>
+              <m:r>
+                <m:t>0.5</m:t>
+              </m:r>
+              <m:sSup>
+                <m:e>
+                  <m:r>
+                    <m:rPr>
+                      <m:sty m:val="p"/>
+                    </m:rPr>
+                    <m:t>)</m:t>
+                  </m:r>
+                </m:e>
+                <m:sup>
+                  <m:r>
+                    <m:t>3</m:t>
+                  </m:r>
+                </m:sup>
+              </m:sSup>
+            </m:e>
+          </m:d>
+          <m:r>
+            <m:rPr>
+              <m:sty m:val="p"/>
+            </m:rPr>
+            <m:t>−</m:t>
+          </m:r>
+          <m:d>
+            <m:dPr>
+              <m:begChr m:val="["/>
+              <m:endChr m:val="]"/>
+              <m:grow/>
+            </m:dPr>
+            <m:e>
+              <m:r>
+                <m:t>12</m:t>
+              </m:r>
+              <m:sSubSup>
+                <m:e>
+                  <m:d>
+                    <m:dPr>
+                      <m:begChr m:val=""/>
+                      <m:endChr m:val="|"/>
+                      <m:grow/>
+                    </m:dPr>
+                    <m:e>
+                      <m:f>
+                        <m:fPr>
+                          <m:type m:val="bar"/>
+                        </m:fPr>
+                        <m:num>
+                          <m:sSup>
+                            <m:e>
+                              <m:r>
+                                <m:t>x</m:t>
+                              </m:r>
+                            </m:e>
+                            <m:sup>
+                              <m:r>
+                                <m:t>4</m:t>
+                              </m:r>
+                            </m:sup>
+                          </m:sSup>
+                        </m:num>
+                        <m:den>
+                          <m:r>
+                            <m:t>4</m:t>
+                          </m:r>
+                        </m:den>
+                      </m:f>
+                    </m:e>
+                  </m:d>
+                </m:e>
+                <m:sub>
+                  <m:r>
+                    <m:t>0.5</m:t>
+                  </m:r>
+                </m:sub>
+                <m:sup>
+                  <m:r>
+                    <m:t>1</m:t>
+                  </m:r>
+                </m:sup>
+              </m:sSubSup>
+              <m:r>
+                <m:rPr>
+                  <m:sty m:val="p"/>
+                </m:rPr>
+                <m:t>=</m:t>
+              </m:r>
+              <m:r>
+                <m:t>3</m:t>
+              </m:r>
+              <m:r>
+                <m:rPr>
+                  <m:sty m:val="p"/>
+                </m:rPr>
+                <m:t>−</m:t>
+              </m:r>
+              <m:r>
+                <m:t>3</m:t>
+              </m:r>
+              <m:r>
+                <m:rPr>
+                  <m:sty m:val="p"/>
+                </m:rPr>
+                <m:t>(</m:t>
+              </m:r>
+              <m:r>
+                <m:t>0.5</m:t>
+              </m:r>
+              <m:sSup>
+                <m:e>
+                  <m:r>
+                    <m:rPr>
+                      <m:sty m:val="p"/>
+                    </m:rPr>
+                    <m:t>)</m:t>
+                  </m:r>
+                </m:e>
+                <m:sup>
+                  <m:r>
+                    <m:t>4</m:t>
+                  </m:r>
+                </m:sup>
+              </m:sSup>
+            </m:e>
+          </m:d>
+        </m:oMath>
+      </m:oMathPara>
+    </w:p>
+    <w:p>
+      <w:pPr>
+        <w:pStyle w:val="FirstParagraph"/>
+      </w:pPr>
+      <m:oMathPara>
+        <m:oMathParaPr>
+          <m:jc m:val="center"/>
+        </m:oMathParaPr>
+        <m:oMath>
+          <m:r>
+            <m:rPr>
+              <m:sty m:val="p"/>
+            </m:rPr>
+            <m:t>=</m:t>
+          </m:r>
+          <m:r>
+            <m:t>3.5</m:t>
+          </m:r>
+          <m:r>
+            <m:rPr>
+              <m:sty m:val="p"/>
+            </m:rPr>
+            <m:t>−</m:t>
+          </m:r>
+          <m:r>
+            <m:t>2.8125</m:t>
+          </m:r>
+          <m:r>
+            <m:rPr>
+              <m:sty m:val="p"/>
+            </m:rPr>
+            <m:t>=</m:t>
+          </m:r>
+          <m:r>
+            <m:t>0.6875</m:t>
+          </m:r>
+        </m:oMath>
+      </m:oMathPara>
     </w:p>
     <w:p>
       <w:pPr>
         <w:numPr>
           <w:ilvl w:val="0"/>
-          <w:numId w:val="1125"/>
+          <w:numId w:val="1127"/>
         </w:numPr>
+        <w:pStyle w:val="Compact"/>
       </w:pPr>
       <w:r>
         <w:t xml:space="preserve">Calcule 𝑝(−3≤𝑋&lt;1)</w:t>
@@ -21384,14 +24269,374 @@
     </w:p>
     <w:p>
       <w:pPr>
-        <w:pStyle w:val="BodyText"/>
-      </w:pPr>
-      <w:r>
-        <w:t xml:space="preserve">$$ P(-3≤𝑋&lt;1 ) \\
-= \int_{-\infty}^0 0 dx + \int_0^1 12x^2-12x^3\\
-=\left[12\left. \frac {x^3} {3} \right|_{0}^{1} = 4\right] - \left[12\left. \frac {x^4} {4} \right|_{0}^{1} = 3 \right] \\
-= 4-3 = 1$$</w:t>
-      </w:r>
+        <w:pStyle w:val="Compact"/>
+      </w:pPr>
+      <m:oMathPara>
+        <m:oMathParaPr>
+          <m:jc m:val="center"/>
+        </m:oMathParaPr>
+        <m:oMath>
+          <m:r>
+            <m:t>P</m:t>
+          </m:r>
+          <m:r>
+            <m:rPr>
+              <m:sty m:val="p"/>
+            </m:rPr>
+            <m:t>(</m:t>
+          </m:r>
+          <m:r>
+            <m:rPr>
+              <m:sty m:val="p"/>
+            </m:rPr>
+            <m:t>−</m:t>
+          </m:r>
+          <m:r>
+            <m:t>3</m:t>
+          </m:r>
+          <m:r>
+            <m:rPr>
+              <m:sty m:val="p"/>
+            </m:rPr>
+            <m:t>≤</m:t>
+          </m:r>
+          <m:r>
+            <m:t>𝑋</m:t>
+          </m:r>
+          <m:r>
+            <m:rPr>
+              <m:sty m:val="p"/>
+            </m:rPr>
+            <m:t>&lt;</m:t>
+          </m:r>
+          <m:r>
+            <m:t>1</m:t>
+          </m:r>
+          <m:r>
+            <m:rPr>
+              <m:sty m:val="p"/>
+            </m:rPr>
+            <m:t>)</m:t>
+          </m:r>
+        </m:oMath>
+      </m:oMathPara>
+    </w:p>
+    <w:p>
+      <w:pPr>
+        <w:pStyle w:val="Compact"/>
+      </w:pPr>
+      <m:oMathPara>
+        <m:oMathParaPr>
+          <m:jc m:val="center"/>
+        </m:oMathParaPr>
+        <m:oMath>
+          <m:r>
+            <m:rPr>
+              <m:sty m:val="p"/>
+            </m:rPr>
+            <m:t>=</m:t>
+          </m:r>
+          <m:nary>
+            <m:naryPr>
+              <m:chr m:val="∫"/>
+              <m:limLoc m:val="subSup"/>
+              <m:subHide m:val="0"/>
+              <m:supHide m:val="0"/>
+            </m:naryPr>
+            <m:sub>
+              <m:r>
+                <m:rPr>
+                  <m:sty m:val="p"/>
+                </m:rPr>
+                <m:t>−</m:t>
+              </m:r>
+              <m:r>
+                <m:rPr>
+                  <m:sty m:val="p"/>
+                </m:rPr>
+                <m:t>∞</m:t>
+              </m:r>
+            </m:sub>
+            <m:sup>
+              <m:r>
+                <m:t>0</m:t>
+              </m:r>
+            </m:sup>
+            <m:e>
+              <m:r>
+                <m:t>0</m:t>
+              </m:r>
+            </m:e>
+          </m:nary>
+          <m:r>
+            <m:t>d</m:t>
+          </m:r>
+          <m:r>
+            <m:t>x</m:t>
+          </m:r>
+          <m:r>
+            <m:rPr>
+              <m:sty m:val="p"/>
+            </m:rPr>
+            <m:t>+</m:t>
+          </m:r>
+          <m:nary>
+            <m:naryPr>
+              <m:chr m:val="∫"/>
+              <m:limLoc m:val="subSup"/>
+              <m:subHide m:val="0"/>
+              <m:supHide m:val="0"/>
+            </m:naryPr>
+            <m:sub>
+              <m:r>
+                <m:t>0</m:t>
+              </m:r>
+            </m:sub>
+            <m:sup>
+              <m:r>
+                <m:t>1</m:t>
+              </m:r>
+            </m:sup>
+            <m:e>
+              <m:r>
+                <m:t>12</m:t>
+              </m:r>
+            </m:e>
+          </m:nary>
+          <m:sSup>
+            <m:e>
+              <m:r>
+                <m:t>x</m:t>
+              </m:r>
+            </m:e>
+            <m:sup>
+              <m:r>
+                <m:t>2</m:t>
+              </m:r>
+            </m:sup>
+          </m:sSup>
+          <m:r>
+            <m:rPr>
+              <m:sty m:val="p"/>
+            </m:rPr>
+            <m:t>−</m:t>
+          </m:r>
+          <m:r>
+            <m:t>12</m:t>
+          </m:r>
+          <m:sSup>
+            <m:e>
+              <m:r>
+                <m:t>x</m:t>
+              </m:r>
+            </m:e>
+            <m:sup>
+              <m:r>
+                <m:t>3</m:t>
+              </m:r>
+            </m:sup>
+          </m:sSup>
+        </m:oMath>
+      </m:oMathPara>
+    </w:p>
+    <w:p>
+      <w:pPr>
+        <w:pStyle w:val="Compact"/>
+      </w:pPr>
+      <m:oMathPara>
+        <m:oMathParaPr>
+          <m:jc m:val="center"/>
+        </m:oMathParaPr>
+        <m:oMath>
+          <m:r>
+            <m:rPr>
+              <m:sty m:val="p"/>
+            </m:rPr>
+            <m:t>=</m:t>
+          </m:r>
+          <m:d>
+            <m:dPr>
+              <m:begChr m:val="["/>
+              <m:endChr m:val="]"/>
+              <m:grow/>
+            </m:dPr>
+            <m:e>
+              <m:r>
+                <m:t>12</m:t>
+              </m:r>
+              <m:sSubSup>
+                <m:e>
+                  <m:d>
+                    <m:dPr>
+                      <m:begChr m:val=""/>
+                      <m:endChr m:val="|"/>
+                      <m:grow/>
+                    </m:dPr>
+                    <m:e>
+                      <m:f>
+                        <m:fPr>
+                          <m:type m:val="bar"/>
+                        </m:fPr>
+                        <m:num>
+                          <m:sSup>
+                            <m:e>
+                              <m:r>
+                                <m:t>x</m:t>
+                              </m:r>
+                            </m:e>
+                            <m:sup>
+                              <m:r>
+                                <m:t>3</m:t>
+                              </m:r>
+                            </m:sup>
+                          </m:sSup>
+                        </m:num>
+                        <m:den>
+                          <m:r>
+                            <m:t>3</m:t>
+                          </m:r>
+                        </m:den>
+                      </m:f>
+                    </m:e>
+                  </m:d>
+                </m:e>
+                <m:sub>
+                  <m:r>
+                    <m:t>0</m:t>
+                  </m:r>
+                </m:sub>
+                <m:sup>
+                  <m:r>
+                    <m:t>1</m:t>
+                  </m:r>
+                </m:sup>
+              </m:sSubSup>
+              <m:r>
+                <m:rPr>
+                  <m:sty m:val="p"/>
+                </m:rPr>
+                <m:t>=</m:t>
+              </m:r>
+              <m:r>
+                <m:t>4</m:t>
+              </m:r>
+            </m:e>
+          </m:d>
+          <m:r>
+            <m:rPr>
+              <m:sty m:val="p"/>
+            </m:rPr>
+            <m:t>−</m:t>
+          </m:r>
+          <m:d>
+            <m:dPr>
+              <m:begChr m:val="["/>
+              <m:endChr m:val="]"/>
+              <m:grow/>
+            </m:dPr>
+            <m:e>
+              <m:r>
+                <m:t>12</m:t>
+              </m:r>
+              <m:sSubSup>
+                <m:e>
+                  <m:d>
+                    <m:dPr>
+                      <m:begChr m:val=""/>
+                      <m:endChr m:val="|"/>
+                      <m:grow/>
+                    </m:dPr>
+                    <m:e>
+                      <m:f>
+                        <m:fPr>
+                          <m:type m:val="bar"/>
+                        </m:fPr>
+                        <m:num>
+                          <m:sSup>
+                            <m:e>
+                              <m:r>
+                                <m:t>x</m:t>
+                              </m:r>
+                            </m:e>
+                            <m:sup>
+                              <m:r>
+                                <m:t>4</m:t>
+                              </m:r>
+                            </m:sup>
+                          </m:sSup>
+                        </m:num>
+                        <m:den>
+                          <m:r>
+                            <m:t>4</m:t>
+                          </m:r>
+                        </m:den>
+                      </m:f>
+                    </m:e>
+                  </m:d>
+                </m:e>
+                <m:sub>
+                  <m:r>
+                    <m:t>0</m:t>
+                  </m:r>
+                </m:sub>
+                <m:sup>
+                  <m:r>
+                    <m:t>1</m:t>
+                  </m:r>
+                </m:sup>
+              </m:sSubSup>
+              <m:r>
+                <m:rPr>
+                  <m:sty m:val="p"/>
+                </m:rPr>
+                <m:t>=</m:t>
+              </m:r>
+              <m:r>
+                <m:t>3</m:t>
+              </m:r>
+            </m:e>
+          </m:d>
+        </m:oMath>
+      </m:oMathPara>
+    </w:p>
+    <w:p>
+      <w:pPr>
+        <w:pStyle w:val="Compact"/>
+      </w:pPr>
+      <m:oMathPara>
+        <m:oMathParaPr>
+          <m:jc m:val="center"/>
+        </m:oMathParaPr>
+        <m:oMath>
+          <m:r>
+            <m:rPr>
+              <m:sty m:val="p"/>
+            </m:rPr>
+            <m:t>=</m:t>
+          </m:r>
+          <m:r>
+            <m:t>4</m:t>
+          </m:r>
+          <m:r>
+            <m:rPr>
+              <m:sty m:val="p"/>
+            </m:rPr>
+            <m:t>−</m:t>
+          </m:r>
+          <m:r>
+            <m:t>3</m:t>
+          </m:r>
+          <m:r>
+            <m:rPr>
+              <m:sty m:val="p"/>
+            </m:rPr>
+            <m:t>=</m:t>
+          </m:r>
+          <m:r>
+            <m:t>1</m:t>
+          </m:r>
+        </m:oMath>
+      </m:oMathPara>
     </w:p>
     <w:bookmarkEnd w:id="52"/>
     <w:bookmarkStart w:id="54" w:name="punto-20"/>
@@ -21407,7 +24652,7 @@
       <w:pPr>
         <w:numPr>
           <w:ilvl w:val="0"/>
-          <w:numId w:val="1126"/>
+          <w:numId w:val="1128"/>
         </w:numPr>
         <w:pStyle w:val="Compact"/>
       </w:pPr>
@@ -21598,7 +24843,7 @@
       <w:pPr>
         <w:numPr>
           <w:ilvl w:val="0"/>
-          <w:numId w:val="1127"/>
+          <w:numId w:val="1129"/>
         </w:numPr>
         <w:pStyle w:val="Compact"/>
       </w:pPr>
@@ -22223,7 +25468,7 @@
       <w:pPr>
         <w:numPr>
           <w:ilvl w:val="0"/>
-          <w:numId w:val="1128"/>
+          <w:numId w:val="1130"/>
         </w:numPr>
       </w:pPr>
       <w:r>
@@ -22234,17 +25479,247 @@
       <w:pPr>
         <w:pStyle w:val="BodyText"/>
       </w:pPr>
-      <w:r>
-        <w:t xml:space="preserve">$$\frac {d} {dx} (2x-x^2)=\\
-\frac {d} {dx}(2x)- \frac {d} {dx}(x^2)= 2-2x\\
-f(x)= 2-2x$$</w:t>
-      </w:r>
+      <m:oMathPara>
+        <m:oMathParaPr>
+          <m:jc m:val="center"/>
+        </m:oMathParaPr>
+        <m:oMath>
+          <m:f>
+            <m:fPr>
+              <m:type m:val="bar"/>
+            </m:fPr>
+            <m:num>
+              <m:r>
+                <m:t>d</m:t>
+              </m:r>
+            </m:num>
+            <m:den>
+              <m:r>
+                <m:t>d</m:t>
+              </m:r>
+              <m:r>
+                <m:t>x</m:t>
+              </m:r>
+            </m:den>
+          </m:f>
+          <m:r>
+            <m:rPr>
+              <m:sty m:val="p"/>
+            </m:rPr>
+            <m:t>(</m:t>
+          </m:r>
+          <m:r>
+            <m:t>2</m:t>
+          </m:r>
+          <m:r>
+            <m:t>x</m:t>
+          </m:r>
+          <m:r>
+            <m:rPr>
+              <m:sty m:val="p"/>
+            </m:rPr>
+            <m:t>−</m:t>
+          </m:r>
+          <m:sSup>
+            <m:e>
+              <m:r>
+                <m:t>x</m:t>
+              </m:r>
+            </m:e>
+            <m:sup>
+              <m:r>
+                <m:t>2</m:t>
+              </m:r>
+            </m:sup>
+          </m:sSup>
+          <m:r>
+            <m:rPr>
+              <m:sty m:val="p"/>
+            </m:rPr>
+            <m:t>)</m:t>
+          </m:r>
+          <m:r>
+            <m:rPr>
+              <m:sty m:val="p"/>
+            </m:rPr>
+            <m:t>=</m:t>
+          </m:r>
+        </m:oMath>
+      </m:oMathPara>
+    </w:p>
+    <w:p>
+      <w:pPr>
+        <w:pStyle w:val="FirstParagraph"/>
+      </w:pPr>
+      <m:oMathPara>
+        <m:oMathParaPr>
+          <m:jc m:val="center"/>
+        </m:oMathParaPr>
+        <m:oMath>
+          <m:f>
+            <m:fPr>
+              <m:type m:val="bar"/>
+            </m:fPr>
+            <m:num>
+              <m:r>
+                <m:t>d</m:t>
+              </m:r>
+            </m:num>
+            <m:den>
+              <m:r>
+                <m:t>d</m:t>
+              </m:r>
+              <m:r>
+                <m:t>x</m:t>
+              </m:r>
+            </m:den>
+          </m:f>
+          <m:r>
+            <m:rPr>
+              <m:sty m:val="p"/>
+            </m:rPr>
+            <m:t>(</m:t>
+          </m:r>
+          <m:r>
+            <m:t>2</m:t>
+          </m:r>
+          <m:r>
+            <m:t>x</m:t>
+          </m:r>
+          <m:r>
+            <m:rPr>
+              <m:sty m:val="p"/>
+            </m:rPr>
+            <m:t>)</m:t>
+          </m:r>
+          <m:r>
+            <m:rPr>
+              <m:sty m:val="p"/>
+            </m:rPr>
+            <m:t>−</m:t>
+          </m:r>
+          <m:f>
+            <m:fPr>
+              <m:type m:val="bar"/>
+            </m:fPr>
+            <m:num>
+              <m:r>
+                <m:t>d</m:t>
+              </m:r>
+            </m:num>
+            <m:den>
+              <m:r>
+                <m:t>d</m:t>
+              </m:r>
+              <m:r>
+                <m:t>x</m:t>
+              </m:r>
+            </m:den>
+          </m:f>
+          <m:r>
+            <m:rPr>
+              <m:sty m:val="p"/>
+            </m:rPr>
+            <m:t>(</m:t>
+          </m:r>
+          <m:sSup>
+            <m:e>
+              <m:r>
+                <m:t>x</m:t>
+              </m:r>
+            </m:e>
+            <m:sup>
+              <m:r>
+                <m:t>2</m:t>
+              </m:r>
+            </m:sup>
+          </m:sSup>
+          <m:r>
+            <m:rPr>
+              <m:sty m:val="p"/>
+            </m:rPr>
+            <m:t>)</m:t>
+          </m:r>
+          <m:r>
+            <m:rPr>
+              <m:sty m:val="p"/>
+            </m:rPr>
+            <m:t>=</m:t>
+          </m:r>
+          <m:r>
+            <m:t>2</m:t>
+          </m:r>
+          <m:r>
+            <m:rPr>
+              <m:sty m:val="p"/>
+            </m:rPr>
+            <m:t>−</m:t>
+          </m:r>
+          <m:r>
+            <m:t>2</m:t>
+          </m:r>
+          <m:r>
+            <m:t>x</m:t>
+          </m:r>
+        </m:oMath>
+      </m:oMathPara>
+    </w:p>
+    <w:p>
+      <w:pPr>
+        <w:pStyle w:val="FirstParagraph"/>
+      </w:pPr>
+      <m:oMathPara>
+        <m:oMathParaPr>
+          <m:jc m:val="center"/>
+        </m:oMathParaPr>
+        <m:oMath>
+          <m:r>
+            <m:t>f</m:t>
+          </m:r>
+          <m:r>
+            <m:rPr>
+              <m:sty m:val="p"/>
+            </m:rPr>
+            <m:t>(</m:t>
+          </m:r>
+          <m:r>
+            <m:t>x</m:t>
+          </m:r>
+          <m:r>
+            <m:rPr>
+              <m:sty m:val="p"/>
+            </m:rPr>
+            <m:t>)</m:t>
+          </m:r>
+          <m:r>
+            <m:rPr>
+              <m:sty m:val="p"/>
+            </m:rPr>
+            <m:t>=</m:t>
+          </m:r>
+          <m:r>
+            <m:t>2</m:t>
+          </m:r>
+          <m:r>
+            <m:rPr>
+              <m:sty m:val="p"/>
+            </m:rPr>
+            <m:t>−</m:t>
+          </m:r>
+          <m:r>
+            <m:t>2</m:t>
+          </m:r>
+          <m:r>
+            <m:t>x</m:t>
+          </m:r>
+        </m:oMath>
+      </m:oMathPara>
     </w:p>
     <w:p>
       <w:pPr>
         <w:numPr>
           <w:ilvl w:val="0"/>
-          <w:numId w:val="1128"/>
+          <w:numId w:val="1130"/>
         </w:numPr>
       </w:pPr>
       <w:r>
@@ -22255,11 +25730,120 @@
       <w:pPr>
         <w:pStyle w:val="FirstParagraph"/>
       </w:pPr>
-      <w:r>
-        <w:t xml:space="preserve">$$ P(x ≥3/2 ) \\
-= \int_{1.5}^{\infty} 1 dx\\
-=1 $$</w:t>
-      </w:r>
+      <m:oMathPara>
+        <m:oMathParaPr>
+          <m:jc m:val="center"/>
+        </m:oMathParaPr>
+        <m:oMath>
+          <m:r>
+            <m:t>P</m:t>
+          </m:r>
+          <m:r>
+            <m:rPr>
+              <m:sty m:val="p"/>
+            </m:rPr>
+            <m:t>(</m:t>
+          </m:r>
+          <m:r>
+            <m:t>x</m:t>
+          </m:r>
+          <m:r>
+            <m:rPr>
+              <m:sty m:val="p"/>
+            </m:rPr>
+            <m:t>≥</m:t>
+          </m:r>
+          <m:r>
+            <m:t>3</m:t>
+          </m:r>
+          <m:r>
+            <m:rPr>
+              <m:sty m:val="p"/>
+            </m:rPr>
+            <m:t>/</m:t>
+          </m:r>
+          <m:r>
+            <m:t>2</m:t>
+          </m:r>
+          <m:r>
+            <m:rPr>
+              <m:sty m:val="p"/>
+            </m:rPr>
+            <m:t>)</m:t>
+          </m:r>
+        </m:oMath>
+      </m:oMathPara>
+    </w:p>
+    <w:p>
+      <w:pPr>
+        <w:pStyle w:val="FirstParagraph"/>
+      </w:pPr>
+      <m:oMathPara>
+        <m:oMathParaPr>
+          <m:jc m:val="center"/>
+        </m:oMathParaPr>
+        <m:oMath>
+          <m:r>
+            <m:rPr>
+              <m:sty m:val="p"/>
+            </m:rPr>
+            <m:t>=</m:t>
+          </m:r>
+          <m:nary>
+            <m:naryPr>
+              <m:chr m:val="∫"/>
+              <m:limLoc m:val="subSup"/>
+              <m:subHide m:val="0"/>
+              <m:supHide m:val="0"/>
+            </m:naryPr>
+            <m:sub>
+              <m:r>
+                <m:t>1.5</m:t>
+              </m:r>
+            </m:sub>
+            <m:sup>
+              <m:r>
+                <m:rPr>
+                  <m:sty m:val="p"/>
+                </m:rPr>
+                <m:t>∞</m:t>
+              </m:r>
+            </m:sup>
+            <m:e>
+              <m:r>
+                <m:t>1</m:t>
+              </m:r>
+            </m:e>
+          </m:nary>
+          <m:r>
+            <m:t>d</m:t>
+          </m:r>
+          <m:r>
+            <m:t>x</m:t>
+          </m:r>
+        </m:oMath>
+      </m:oMathPara>
+    </w:p>
+    <w:p>
+      <w:pPr>
+        <w:pStyle w:val="FirstParagraph"/>
+      </w:pPr>
+      <m:oMathPara>
+        <m:oMathParaPr>
+          <m:jc m:val="center"/>
+        </m:oMathParaPr>
+        <m:oMath>
+          <m:r>
+            <m:rPr>
+              <m:sty m:val="p"/>
+            </m:rPr>
+            <m:t>=</m:t>
+          </m:r>
+          <m:r>
+            <m:t>1</m:t>
+          </m:r>
+        </m:oMath>
+      </m:oMathPara>
     </w:p>
     <w:bookmarkEnd w:id="54"/>
     <w:bookmarkEnd w:id="55"/>
@@ -26348,6 +29932,9 @@
     </w:lvlOverride>
   </w:num>
   <w:num w:numId="1118">
+    <w:abstractNumId w:val="991"/>
+  </w:num>
+  <w:num w:numId="1119">
     <w:abstractNumId w:val="994118"/>
     <w:lvlOverride w:ilvl="0">
       <w:startOverride w:val="18"/>
@@ -26377,10 +29964,10 @@
       <w:startOverride w:val="18"/>
     </w:lvlOverride>
   </w:num>
-  <w:num w:numId="1119">
+  <w:num w:numId="1120">
     <w:abstractNumId w:val="991"/>
   </w:num>
-  <w:num w:numId="1120">
+  <w:num w:numId="1121">
     <w:abstractNumId w:val="994119"/>
     <w:lvlOverride w:ilvl="0">
       <w:startOverride w:val="19"/>
@@ -26410,7 +29997,7 @@
       <w:startOverride w:val="19"/>
     </w:lvlOverride>
   </w:num>
-  <w:num w:numId="1121">
+  <w:num w:numId="1122">
     <w:abstractNumId w:val="99711"/>
     <w:lvlOverride w:ilvl="0">
       <w:startOverride w:val="1"/>
@@ -26439,14 +30026,14 @@
     <w:lvlOverride w:ilvl="8">
       <w:startOverride w:val="1"/>
     </w:lvlOverride>
-  </w:num>
-  <w:num w:numId="1122">
-    <w:abstractNumId w:val="991"/>
   </w:num>
   <w:num w:numId="1123">
     <w:abstractNumId w:val="991"/>
   </w:num>
   <w:num w:numId="1124">
+    <w:abstractNumId w:val="991"/>
+  </w:num>
+  <w:num w:numId="1125">
     <w:abstractNumId w:val="99712"/>
     <w:lvlOverride w:ilvl="0">
       <w:startOverride w:val="2"/>
@@ -26476,7 +30063,7 @@
       <w:startOverride w:val="2"/>
     </w:lvlOverride>
   </w:num>
-  <w:num w:numId="1125">
+  <w:num w:numId="1126">
     <w:abstractNumId w:val="99713"/>
     <w:lvlOverride w:ilvl="0">
       <w:startOverride w:val="3"/>
@@ -26506,7 +30093,37 @@
       <w:startOverride w:val="3"/>
     </w:lvlOverride>
   </w:num>
-  <w:num w:numId="1126">
+  <w:num w:numId="1127">
+    <w:abstractNumId w:val="99714"/>
+    <w:lvlOverride w:ilvl="0">
+      <w:startOverride w:val="4"/>
+    </w:lvlOverride>
+    <w:lvlOverride w:ilvl="1">
+      <w:startOverride w:val="4"/>
+    </w:lvlOverride>
+    <w:lvlOverride w:ilvl="2">
+      <w:startOverride w:val="4"/>
+    </w:lvlOverride>
+    <w:lvlOverride w:ilvl="3">
+      <w:startOverride w:val="4"/>
+    </w:lvlOverride>
+    <w:lvlOverride w:ilvl="4">
+      <w:startOverride w:val="4"/>
+    </w:lvlOverride>
+    <w:lvlOverride w:ilvl="5">
+      <w:startOverride w:val="4"/>
+    </w:lvlOverride>
+    <w:lvlOverride w:ilvl="6">
+      <w:startOverride w:val="4"/>
+    </w:lvlOverride>
+    <w:lvlOverride w:ilvl="7">
+      <w:startOverride w:val="4"/>
+    </w:lvlOverride>
+    <w:lvlOverride w:ilvl="8">
+      <w:startOverride w:val="4"/>
+    </w:lvlOverride>
+  </w:num>
+  <w:num w:numId="1128">
     <w:abstractNumId w:val="994120"/>
     <w:lvlOverride w:ilvl="0">
       <w:startOverride w:val="20"/>
@@ -26536,7 +30153,7 @@
       <w:startOverride w:val="20"/>
     </w:lvlOverride>
   </w:num>
-  <w:num w:numId="1127">
+  <w:num w:numId="1129">
     <w:abstractNumId w:val="99711"/>
     <w:lvlOverride w:ilvl="0">
       <w:startOverride w:val="1"/>
@@ -26566,7 +30183,7 @@
       <w:startOverride w:val="1"/>
     </w:lvlOverride>
   </w:num>
-  <w:num w:numId="1128">
+  <w:num w:numId="1130">
     <w:abstractNumId w:val="99712"/>
     <w:lvlOverride w:ilvl="0">
       <w:startOverride w:val="2"/>

</xml_diff>